<commit_message>
wip: writing and findal refactoring of code
</commit_message>
<xml_diff>
--- a/SNA-Projektarbeit.docx
+++ b/SNA-Projektarbeit.docx
@@ -101,7 +101,31 @@
           <w:szCs w:val="24"/>
           <w:lang w:val="de-DE"/>
         </w:rPr>
-        <w:t>Projektarbeit Social Network Analysis</w:t>
+        <w:t xml:space="preserve">Projektarbeit </w:t>
+      </w:r>
+      <w:proofErr w:type="spellStart"/>
+      <w:r>
+        <w:rPr>
+          <w:rFonts w:ascii="Arial" w:hAnsi="Arial" w:cs="Arial"/>
+          <w:b/>
+          <w:bCs/>
+          <w:sz w:val="24"/>
+          <w:szCs w:val="24"/>
+          <w:lang w:val="de-DE"/>
+        </w:rPr>
+        <w:t>Social</w:t>
+      </w:r>
+      <w:proofErr w:type="spellEnd"/>
+      <w:r>
+        <w:rPr>
+          <w:rFonts w:ascii="Arial" w:hAnsi="Arial" w:cs="Arial"/>
+          <w:b/>
+          <w:bCs/>
+          <w:sz w:val="24"/>
+          <w:szCs w:val="24"/>
+          <w:lang w:val="de-DE"/>
+        </w:rPr>
+        <w:t xml:space="preserve"> Network Analysis</w:t>
       </w:r>
     </w:p>
     <w:p>
@@ -125,6 +149,7 @@
         </w:rPr>
         <w:t xml:space="preserve">Analyse </w:t>
       </w:r>
+      <w:proofErr w:type="spellStart"/>
       <w:r>
         <w:rPr>
           <w:rFonts w:ascii="Arial" w:hAnsi="Arial" w:cs="Arial"/>
@@ -135,6 +160,7 @@
         </w:rPr>
         <w:t>eines</w:t>
       </w:r>
+      <w:proofErr w:type="spellEnd"/>
       <w:r>
         <w:rPr>
           <w:rFonts w:ascii="Arial" w:hAnsi="Arial" w:cs="Arial"/>
@@ -143,8 +169,20 @@
           <w:sz w:val="28"/>
           <w:szCs w:val="28"/>
         </w:rPr>
-        <w:t xml:space="preserve"> Spotify Artist Feature Collaboration Netzwerks</w:t>
-      </w:r>
+        <w:t xml:space="preserve"> Spotify Artist Feature Collaboration </w:t>
+      </w:r>
+      <w:proofErr w:type="spellStart"/>
+      <w:r>
+        <w:rPr>
+          <w:rFonts w:ascii="Arial" w:hAnsi="Arial" w:cs="Arial"/>
+          <w:b/>
+          <w:bCs/>
+          <w:sz w:val="28"/>
+          <w:szCs w:val="28"/>
+        </w:rPr>
+        <w:t>Netzwerks</w:t>
+      </w:r>
+      <w:proofErr w:type="spellEnd"/>
     </w:p>
     <w:p>
       <w:pPr>
@@ -368,6 +406,7 @@
           <w:szCs w:val="28"/>
         </w:rPr>
       </w:pPr>
+      <w:proofErr w:type="spellStart"/>
       <w:r>
         <w:rPr>
           <w:rFonts w:ascii="Arial" w:hAnsi="Arial" w:cs="Arial"/>
@@ -375,8 +414,29 @@
           <w:sz w:val="28"/>
           <w:szCs w:val="28"/>
         </w:rPr>
-        <w:t>Einleitung und Forschungsfrage</w:t>
-      </w:r>
+        <w:t>Einleitung</w:t>
+      </w:r>
+      <w:proofErr w:type="spellEnd"/>
+      <w:r>
+        <w:rPr>
+          <w:rFonts w:ascii="Arial" w:hAnsi="Arial" w:cs="Arial"/>
+          <w:b/>
+          <w:sz w:val="28"/>
+          <w:szCs w:val="28"/>
+        </w:rPr>
+        <w:t xml:space="preserve"> und </w:t>
+      </w:r>
+      <w:proofErr w:type="spellStart"/>
+      <w:r>
+        <w:rPr>
+          <w:rFonts w:ascii="Arial" w:hAnsi="Arial" w:cs="Arial"/>
+          <w:b/>
+          <w:sz w:val="28"/>
+          <w:szCs w:val="28"/>
+        </w:rPr>
+        <w:t>Forschungsfrage</w:t>
+      </w:r>
+      <w:proofErr w:type="spellEnd"/>
     </w:p>
     <w:p>
       <w:pPr>
@@ -683,7 +743,7 @@
           <w:szCs w:val="24"/>
           <w:lang w:val="de-DE"/>
         </w:rPr>
-        <w:t>Welche Genres sind am stärksten miteinander vernetzt?</w:t>
+        <w:t>Wie beeinflusst die Größte der Künstler, gemessen an der Anzahl der Follower die Wahl der Kollaborationen?</w:t>
       </w:r>
     </w:p>
     <w:p>
@@ -783,6 +843,1290 @@
         </w:rPr>
         <w:t>Wie sind hier die größten Künstler untereinander vernetzt?</w:t>
       </w:r>
+    </w:p>
+    <w:p>
+      <w:pPr>
+        <w:jc w:val="both"/>
+        <w:rPr>
+          <w:rFonts w:ascii="Arial" w:hAnsi="Arial" w:cs="Arial"/>
+          <w:bCs/>
+          <w:sz w:val="24"/>
+          <w:szCs w:val="24"/>
+          <w:lang w:val="de-DE"/>
+        </w:rPr>
+      </w:pPr>
+    </w:p>
+    <w:p>
+      <w:pPr>
+        <w:ind w:firstLine="360"/>
+        <w:jc w:val="both"/>
+        <w:rPr>
+          <w:rFonts w:ascii="Arial" w:hAnsi="Arial" w:cs="Arial"/>
+          <w:b/>
+          <w:sz w:val="24"/>
+          <w:szCs w:val="24"/>
+          <w:lang w:val="de-DE"/>
+        </w:rPr>
+      </w:pPr>
+      <w:r>
+        <w:rPr>
+          <w:rFonts w:ascii="Arial" w:hAnsi="Arial" w:cs="Arial"/>
+          <w:b/>
+          <w:sz w:val="24"/>
+          <w:szCs w:val="24"/>
+          <w:lang w:val="de-DE"/>
+        </w:rPr>
+        <w:lastRenderedPageBreak/>
+        <w:t>I.I)</w:t>
+      </w:r>
+      <w:r>
+        <w:rPr>
+          <w:rFonts w:ascii="Arial" w:hAnsi="Arial" w:cs="Arial"/>
+          <w:b/>
+          <w:sz w:val="24"/>
+          <w:szCs w:val="24"/>
+          <w:lang w:val="de-DE"/>
+        </w:rPr>
+        <w:tab/>
+      </w:r>
+      <w:r>
+        <w:rPr>
+          <w:rFonts w:ascii="Arial" w:hAnsi="Arial" w:cs="Arial"/>
+          <w:b/>
+          <w:sz w:val="24"/>
+          <w:szCs w:val="24"/>
+          <w:lang w:val="de-DE"/>
+        </w:rPr>
+        <w:tab/>
+      </w:r>
+      <w:r>
+        <w:rPr>
+          <w:rFonts w:ascii="Arial" w:hAnsi="Arial" w:cs="Arial"/>
+          <w:b/>
+          <w:sz w:val="24"/>
+          <w:szCs w:val="24"/>
+          <w:lang w:val="de-DE"/>
+        </w:rPr>
+        <w:t xml:space="preserve">Einführung des Datensatzes </w:t>
+      </w:r>
+    </w:p>
+    <w:p>
+      <w:pPr>
+        <w:jc w:val="both"/>
+        <w:rPr>
+          <w:rFonts w:ascii="Arial" w:hAnsi="Arial" w:cs="Arial"/>
+          <w:bCs/>
+          <w:sz w:val="24"/>
+          <w:szCs w:val="24"/>
+          <w:lang w:val="de-DE"/>
+        </w:rPr>
+      </w:pPr>
+      <w:r>
+        <w:rPr>
+          <w:rFonts w:ascii="Arial" w:hAnsi="Arial" w:cs="Arial"/>
+          <w:bCs/>
+          <w:sz w:val="24"/>
+          <w:szCs w:val="24"/>
+          <w:lang w:val="de-DE"/>
+        </w:rPr>
+        <w:t xml:space="preserve">Die Datengrundlage für diese Analyse wurde von Levi </w:t>
+      </w:r>
+      <w:proofErr w:type="spellStart"/>
+      <w:r>
+        <w:rPr>
+          <w:rFonts w:ascii="Arial" w:hAnsi="Arial" w:cs="Arial"/>
+          <w:bCs/>
+          <w:sz w:val="24"/>
+          <w:szCs w:val="24"/>
+          <w:lang w:val="de-DE"/>
+        </w:rPr>
+        <w:t>Szamek</w:t>
+      </w:r>
+      <w:proofErr w:type="spellEnd"/>
+      <w:r>
+        <w:rPr>
+          <w:rFonts w:ascii="Arial" w:hAnsi="Arial" w:cs="Arial"/>
+          <w:bCs/>
+          <w:sz w:val="24"/>
+          <w:szCs w:val="24"/>
+          <w:lang w:val="de-DE"/>
+        </w:rPr>
+        <w:t xml:space="preserve"> erstellt. Vom 29.09.2013 bis zum 10.10.2022 wurden wöchentlich die weltweiten Spotify-Charts über kworb.net aufgezeichnet. </w:t>
+      </w:r>
+      <w:r>
+        <w:rPr>
+          <w:rFonts w:ascii="Arial" w:hAnsi="Arial" w:cs="Arial"/>
+          <w:bCs/>
+          <w:sz w:val="24"/>
+          <w:szCs w:val="24"/>
+          <w:lang w:val="de-DE"/>
+        </w:rPr>
+        <w:t xml:space="preserve">Außerdem wurden alle Kollaborationen </w:t>
+      </w:r>
+      <w:proofErr w:type="spellStart"/>
+      <w:r>
+        <w:rPr>
+          <w:rFonts w:ascii="Arial" w:hAnsi="Arial" w:cs="Arial"/>
+          <w:bCs/>
+          <w:sz w:val="24"/>
+          <w:szCs w:val="24"/>
+          <w:lang w:val="de-DE"/>
+        </w:rPr>
+        <w:t>dieseer</w:t>
+      </w:r>
+      <w:proofErr w:type="spellEnd"/>
+      <w:r>
+        <w:rPr>
+          <w:rFonts w:ascii="Arial" w:hAnsi="Arial" w:cs="Arial"/>
+          <w:bCs/>
+          <w:sz w:val="24"/>
+          <w:szCs w:val="24"/>
+          <w:lang w:val="de-DE"/>
+        </w:rPr>
+        <w:t xml:space="preserve"> in den Charts auftretenden Künstlern hinzugefügt. </w:t>
+      </w:r>
+      <w:r>
+        <w:rPr>
+          <w:rFonts w:ascii="Arial" w:hAnsi="Arial" w:cs="Arial"/>
+          <w:bCs/>
+          <w:sz w:val="24"/>
+          <w:szCs w:val="24"/>
+          <w:lang w:val="de-DE"/>
+        </w:rPr>
+        <w:t xml:space="preserve">Zusätzlich wurden Daten zu </w:t>
+      </w:r>
+      <w:r>
+        <w:rPr>
+          <w:rFonts w:ascii="Arial" w:hAnsi="Arial" w:cs="Arial"/>
+          <w:bCs/>
+          <w:sz w:val="24"/>
+          <w:szCs w:val="24"/>
+          <w:lang w:val="de-DE"/>
+        </w:rPr>
+        <w:t>allen auftretenden Künstlern von Spotify selbst abgefragt und abgespeichert</w:t>
+      </w:r>
+      <w:r>
+        <w:rPr>
+          <w:rStyle w:val="FootnoteReference"/>
+          <w:rFonts w:ascii="Arial" w:hAnsi="Arial" w:cs="Arial"/>
+          <w:bCs/>
+          <w:sz w:val="24"/>
+          <w:szCs w:val="24"/>
+          <w:lang w:val="de-DE"/>
+        </w:rPr>
+        <w:footnoteReference w:id="2"/>
+      </w:r>
+      <w:r>
+        <w:rPr>
+          <w:rFonts w:ascii="Arial" w:hAnsi="Arial" w:cs="Arial"/>
+          <w:bCs/>
+          <w:sz w:val="24"/>
+          <w:szCs w:val="24"/>
+          <w:lang w:val="de-DE"/>
+        </w:rPr>
+        <w:t>.</w:t>
+      </w:r>
+      <w:r>
+        <w:rPr>
+          <w:rFonts w:ascii="Arial" w:hAnsi="Arial" w:cs="Arial"/>
+          <w:bCs/>
+          <w:sz w:val="24"/>
+          <w:szCs w:val="24"/>
+          <w:lang w:val="de-DE"/>
+        </w:rPr>
+        <w:t xml:space="preserve"> </w:t>
+      </w:r>
+      <w:r>
+        <w:rPr>
+          <w:rFonts w:ascii="Arial" w:hAnsi="Arial" w:cs="Arial"/>
+          <w:bCs/>
+          <w:sz w:val="24"/>
+          <w:szCs w:val="24"/>
+          <w:lang w:val="de-DE"/>
+        </w:rPr>
+        <w:t>Somit wurden Daten von 300386 Kollaborationen von 156422 Künstlern gesammelt.</w:t>
+      </w:r>
+    </w:p>
+    <w:p>
+      <w:pPr>
+        <w:jc w:val="both"/>
+        <w:rPr>
+          <w:rFonts w:ascii="Arial" w:hAnsi="Arial" w:cs="Arial"/>
+          <w:bCs/>
+          <w:sz w:val="24"/>
+          <w:szCs w:val="24"/>
+          <w:lang w:val="de-DE"/>
+        </w:rPr>
+      </w:pPr>
+      <w:r>
+        <w:rPr>
+          <w:rFonts w:ascii="Arial" w:hAnsi="Arial" w:cs="Arial"/>
+          <w:bCs/>
+          <w:sz w:val="24"/>
+          <w:szCs w:val="24"/>
+          <w:lang w:val="de-DE"/>
+        </w:rPr>
+        <w:t xml:space="preserve">Der Datensatz ist </w:t>
+      </w:r>
+      <w:r>
+        <w:rPr>
+          <w:rFonts w:ascii="Arial" w:hAnsi="Arial" w:cs="Arial"/>
+          <w:bCs/>
+          <w:sz w:val="24"/>
+          <w:szCs w:val="24"/>
+          <w:lang w:val="de-DE"/>
+        </w:rPr>
+        <w:t xml:space="preserve">aus zwei </w:t>
+      </w:r>
+      <w:proofErr w:type="spellStart"/>
+      <w:r>
+        <w:rPr>
+          <w:rFonts w:ascii="Arial" w:hAnsi="Arial" w:cs="Arial"/>
+          <w:bCs/>
+          <w:sz w:val="24"/>
+          <w:szCs w:val="24"/>
+          <w:lang w:val="de-DE"/>
+        </w:rPr>
+        <w:t>csv</w:t>
+      </w:r>
+      <w:proofErr w:type="spellEnd"/>
+      <w:r>
+        <w:rPr>
+          <w:rFonts w:ascii="Arial" w:hAnsi="Arial" w:cs="Arial"/>
+          <w:bCs/>
+          <w:sz w:val="24"/>
+          <w:szCs w:val="24"/>
+          <w:lang w:val="de-DE"/>
+        </w:rPr>
+        <w:t>-Dateien, den „</w:t>
+      </w:r>
+      <w:proofErr w:type="spellStart"/>
+      <w:r>
+        <w:rPr>
+          <w:rFonts w:ascii="Arial" w:hAnsi="Arial" w:cs="Arial"/>
+          <w:bCs/>
+          <w:sz w:val="24"/>
+          <w:szCs w:val="24"/>
+          <w:lang w:val="de-DE"/>
+        </w:rPr>
+        <w:t>edges</w:t>
+      </w:r>
+      <w:proofErr w:type="spellEnd"/>
+      <w:r>
+        <w:rPr>
+          <w:rFonts w:ascii="Arial" w:hAnsi="Arial" w:cs="Arial"/>
+          <w:bCs/>
+          <w:sz w:val="24"/>
+          <w:szCs w:val="24"/>
+          <w:lang w:val="de-DE"/>
+        </w:rPr>
+        <w:t>“ und des „</w:t>
+      </w:r>
+      <w:proofErr w:type="spellStart"/>
+      <w:r>
+        <w:rPr>
+          <w:rFonts w:ascii="Arial" w:hAnsi="Arial" w:cs="Arial"/>
+          <w:bCs/>
+          <w:sz w:val="24"/>
+          <w:szCs w:val="24"/>
+          <w:lang w:val="de-DE"/>
+        </w:rPr>
+        <w:t>nodes</w:t>
+      </w:r>
+      <w:proofErr w:type="spellEnd"/>
+      <w:r>
+        <w:rPr>
+          <w:rFonts w:ascii="Arial" w:hAnsi="Arial" w:cs="Arial"/>
+          <w:bCs/>
+          <w:sz w:val="24"/>
+          <w:szCs w:val="24"/>
+          <w:lang w:val="de-DE"/>
+        </w:rPr>
+        <w:t>“</w:t>
+      </w:r>
+      <w:r>
+        <w:rPr>
+          <w:rFonts w:ascii="Arial" w:hAnsi="Arial" w:cs="Arial"/>
+          <w:bCs/>
+          <w:sz w:val="24"/>
+          <w:szCs w:val="24"/>
+          <w:lang w:val="de-DE"/>
+        </w:rPr>
+        <w:t xml:space="preserve"> aufgebaut</w:t>
+      </w:r>
+      <w:r>
+        <w:rPr>
+          <w:rFonts w:ascii="Arial" w:hAnsi="Arial" w:cs="Arial"/>
+          <w:bCs/>
+          <w:sz w:val="24"/>
+          <w:szCs w:val="24"/>
+          <w:lang w:val="de-DE"/>
+        </w:rPr>
+        <w:t xml:space="preserve">. Die </w:t>
+      </w:r>
+      <w:proofErr w:type="spellStart"/>
+      <w:r>
+        <w:rPr>
+          <w:rFonts w:ascii="Arial" w:hAnsi="Arial" w:cs="Arial"/>
+          <w:bCs/>
+          <w:sz w:val="24"/>
+          <w:szCs w:val="24"/>
+          <w:lang w:val="de-DE"/>
+        </w:rPr>
+        <w:t>Edges</w:t>
+      </w:r>
+      <w:proofErr w:type="spellEnd"/>
+      <w:r>
+        <w:rPr>
+          <w:rFonts w:ascii="Arial" w:hAnsi="Arial" w:cs="Arial"/>
+          <w:bCs/>
+          <w:sz w:val="24"/>
+          <w:szCs w:val="24"/>
+          <w:lang w:val="de-DE"/>
+        </w:rPr>
+        <w:t xml:space="preserve"> stellen eine Kollaboration zweier Künstler dar, also ein Song. Dies ist so umgesetzt, dass jeder Künstler eine eindeutige „Spotify ID“ besitzt, über welche er identifiziert wird und mithilfe welcher weitere Daten </w:t>
+      </w:r>
+      <w:r>
+        <w:rPr>
+          <w:rFonts w:ascii="Arial" w:hAnsi="Arial" w:cs="Arial"/>
+          <w:bCs/>
+          <w:sz w:val="24"/>
+          <w:szCs w:val="24"/>
+          <w:lang w:val="de-DE"/>
+        </w:rPr>
+        <w:t>über den</w:t>
+      </w:r>
+      <w:r>
+        <w:rPr>
+          <w:rFonts w:ascii="Arial" w:hAnsi="Arial" w:cs="Arial"/>
+          <w:bCs/>
+          <w:sz w:val="24"/>
+          <w:szCs w:val="24"/>
+          <w:lang w:val="de-DE"/>
+        </w:rPr>
+        <w:t xml:space="preserve"> Künstler abgefragt werden können. Diese IDs sind in den Spalten „id_0“ und „id_1“ der </w:t>
+      </w:r>
+      <w:proofErr w:type="spellStart"/>
+      <w:r>
+        <w:rPr>
+          <w:rFonts w:ascii="Arial" w:hAnsi="Arial" w:cs="Arial"/>
+          <w:bCs/>
+          <w:sz w:val="24"/>
+          <w:szCs w:val="24"/>
+          <w:lang w:val="de-DE"/>
+        </w:rPr>
+        <w:t>Edges</w:t>
+      </w:r>
+      <w:proofErr w:type="spellEnd"/>
+      <w:r>
+        <w:rPr>
+          <w:rFonts w:ascii="Arial" w:hAnsi="Arial" w:cs="Arial"/>
+          <w:bCs/>
+          <w:sz w:val="24"/>
+          <w:szCs w:val="24"/>
+          <w:lang w:val="de-DE"/>
+        </w:rPr>
+        <w:t xml:space="preserve"> zu finden. </w:t>
+      </w:r>
+      <w:r>
+        <w:rPr>
+          <w:rFonts w:ascii="Arial" w:hAnsi="Arial" w:cs="Arial"/>
+          <w:bCs/>
+          <w:sz w:val="24"/>
+          <w:szCs w:val="24"/>
+          <w:lang w:val="de-DE"/>
+        </w:rPr>
+        <w:t xml:space="preserve">In Verbindung mit dem </w:t>
+      </w:r>
+      <w:proofErr w:type="spellStart"/>
+      <w:r>
+        <w:rPr>
+          <w:rFonts w:ascii="Arial" w:hAnsi="Arial" w:cs="Arial"/>
+          <w:bCs/>
+          <w:sz w:val="24"/>
+          <w:szCs w:val="24"/>
+          <w:lang w:val="de-DE"/>
+        </w:rPr>
+        <w:t>nodes</w:t>
+      </w:r>
+      <w:proofErr w:type="spellEnd"/>
+      <w:r>
+        <w:rPr>
+          <w:rFonts w:ascii="Arial" w:hAnsi="Arial" w:cs="Arial"/>
+          <w:bCs/>
+          <w:sz w:val="24"/>
+          <w:szCs w:val="24"/>
+          <w:lang w:val="de-DE"/>
+        </w:rPr>
+        <w:t xml:space="preserve"> Datensatz können jeder ID konkrete Künstler zugeordnet werden. Um dies zu ermöglichen, beinhalten die Nodes jeweils die Spotify ID und den Künstlernamen. Außerdem sind die Spotify Follower-zahlen, die Popularität, die Genres und die Chart </w:t>
+      </w:r>
+      <w:proofErr w:type="spellStart"/>
+      <w:r>
+        <w:rPr>
+          <w:rFonts w:ascii="Arial" w:hAnsi="Arial" w:cs="Arial"/>
+          <w:bCs/>
+          <w:sz w:val="24"/>
+          <w:szCs w:val="24"/>
+          <w:lang w:val="de-DE"/>
+        </w:rPr>
+        <w:t>Plazierungen</w:t>
+      </w:r>
+      <w:proofErr w:type="spellEnd"/>
+      <w:r>
+        <w:rPr>
+          <w:rFonts w:ascii="Arial" w:hAnsi="Arial" w:cs="Arial"/>
+          <w:bCs/>
+          <w:sz w:val="24"/>
+          <w:szCs w:val="24"/>
+          <w:lang w:val="de-DE"/>
+        </w:rPr>
+        <w:t xml:space="preserve"> der Künstler angegeben. Die Popularität ist ein von Spotify selbst gesetzter Maßstab für die Beliebtheit der Künstler. Diese werden auf einer Skala von 0-100 eingestuft, bei 100 ist die Popularität am größten. Die Einordung der Künstler in Genres stammt auch von Spotify, dabei kann ein Künstler mehreren Genres zugehören, teilweise fehlt diese Information aber auch. Die Chart Platzierungen geben die höchsten Platzierungen in den Spotify Charts nach Land an, diese Informationen stammen auch von kworb.net.</w:t>
+      </w:r>
+    </w:p>
+    <w:p>
+      <w:pPr>
+        <w:jc w:val="both"/>
+        <w:rPr>
+          <w:rFonts w:ascii="Arial" w:hAnsi="Arial" w:cs="Arial"/>
+          <w:bCs/>
+          <w:sz w:val="24"/>
+          <w:szCs w:val="24"/>
+          <w:lang w:val="de-DE"/>
+        </w:rPr>
+      </w:pPr>
+      <w:r>
+        <w:rPr>
+          <w:rFonts w:ascii="Arial" w:hAnsi="Arial" w:cs="Arial"/>
+          <w:bCs/>
+          <w:sz w:val="24"/>
+          <w:szCs w:val="24"/>
+          <w:lang w:val="de-DE"/>
+        </w:rPr>
+        <w:t xml:space="preserve">Nicht enthaltene Informationen sind somit beispielsweise um welchen Konkreten Song es sich bei der Kollaboration handelt, wann dieser erschien </w:t>
+      </w:r>
+      <w:r>
+        <w:rPr>
+          <w:rFonts w:ascii="Arial" w:hAnsi="Arial" w:cs="Arial"/>
+          <w:bCs/>
+          <w:sz w:val="24"/>
+          <w:szCs w:val="24"/>
+          <w:lang w:val="de-DE"/>
+        </w:rPr>
+        <w:t xml:space="preserve">und ob und welche Chartplatzierung er erreichte. </w:t>
+      </w:r>
+    </w:p>
+    <w:p>
+      <w:pPr>
+        <w:jc w:val="both"/>
+        <w:rPr>
+          <w:rFonts w:ascii="Arial" w:hAnsi="Arial" w:cs="Arial"/>
+          <w:bCs/>
+          <w:sz w:val="24"/>
+          <w:szCs w:val="24"/>
+          <w:lang w:val="de-DE"/>
+        </w:rPr>
+      </w:pPr>
+      <w:r>
+        <w:rPr>
+          <w:rFonts w:ascii="Arial" w:hAnsi="Arial" w:cs="Arial"/>
+          <w:bCs/>
+          <w:sz w:val="24"/>
+          <w:szCs w:val="24"/>
+          <w:lang w:val="de-DE"/>
+        </w:rPr>
+        <w:t>Eine Richtung oder Gewichtung existiert nicht, darüber hinaus existiert jede Edge nur einmal, falls ein Künstlerpaar mehrfach kollaborierte lässt sich dies nicht erkennen.</w:t>
+      </w:r>
+    </w:p>
+    <w:p>
+      <w:pPr>
+        <w:jc w:val="both"/>
+        <w:rPr>
+          <w:rFonts w:ascii="Arial" w:hAnsi="Arial" w:cs="Arial"/>
+          <w:bCs/>
+          <w:sz w:val="24"/>
+          <w:szCs w:val="24"/>
+          <w:lang w:val="de-DE"/>
+        </w:rPr>
+      </w:pPr>
+      <w:r>
+        <w:rPr>
+          <w:rFonts w:ascii="Arial" w:hAnsi="Arial" w:cs="Arial"/>
+          <w:bCs/>
+          <w:sz w:val="24"/>
+          <w:szCs w:val="24"/>
+          <w:lang w:val="de-DE"/>
+        </w:rPr>
+        <w:t xml:space="preserve">Im nachfolgenden Teil wird die tatsächliche Datenanalyse durchgeführt. Hierbei wird jede Forschungsfrage nacheinander betrachtet. Für jede Forschungsfrage werden benötigte Attribute aufgezählt und im Anschluss wir das Verfahren zur Datenmanipulation beschrieben. Darauf folgt die Präsentation des Ergebnisses, sowie eine Interpretation. </w:t>
+      </w:r>
+    </w:p>
+    <w:p>
+      <w:pPr>
+        <w:jc w:val="both"/>
+        <w:rPr>
+          <w:rFonts w:ascii="Arial" w:hAnsi="Arial" w:cs="Arial"/>
+          <w:bCs/>
+          <w:sz w:val="24"/>
+          <w:szCs w:val="24"/>
+          <w:lang w:val="de-DE"/>
+        </w:rPr>
+      </w:pPr>
+    </w:p>
+    <w:p>
+      <w:pPr>
+        <w:jc w:val="both"/>
+        <w:rPr>
+          <w:rFonts w:ascii="Arial" w:hAnsi="Arial" w:cs="Arial"/>
+          <w:bCs/>
+          <w:sz w:val="24"/>
+          <w:szCs w:val="24"/>
+          <w:lang w:val="de-DE"/>
+        </w:rPr>
+      </w:pPr>
+    </w:p>
+    <w:p>
+      <w:pPr>
+        <w:jc w:val="both"/>
+        <w:rPr>
+          <w:rFonts w:ascii="Arial" w:hAnsi="Arial" w:cs="Arial"/>
+          <w:bCs/>
+          <w:sz w:val="24"/>
+          <w:szCs w:val="24"/>
+          <w:lang w:val="de-DE"/>
+        </w:rPr>
+      </w:pPr>
+    </w:p>
+    <w:p>
+      <w:pPr>
+        <w:jc w:val="both"/>
+        <w:rPr>
+          <w:rFonts w:ascii="Arial" w:hAnsi="Arial" w:cs="Arial"/>
+          <w:bCs/>
+          <w:sz w:val="24"/>
+          <w:szCs w:val="24"/>
+          <w:lang w:val="de-DE"/>
+        </w:rPr>
+      </w:pPr>
+    </w:p>
+    <w:p>
+      <w:pPr>
+        <w:jc w:val="both"/>
+        <w:rPr>
+          <w:rFonts w:ascii="Arial" w:hAnsi="Arial" w:cs="Arial"/>
+          <w:bCs/>
+          <w:sz w:val="24"/>
+          <w:szCs w:val="24"/>
+          <w:lang w:val="de-DE"/>
+        </w:rPr>
+      </w:pPr>
+    </w:p>
+    <w:p>
+      <w:pPr>
+        <w:jc w:val="both"/>
+        <w:rPr>
+          <w:rFonts w:ascii="Arial" w:hAnsi="Arial" w:cs="Arial"/>
+          <w:bCs/>
+          <w:sz w:val="24"/>
+          <w:szCs w:val="24"/>
+          <w:lang w:val="de-DE"/>
+        </w:rPr>
+      </w:pPr>
+    </w:p>
+    <w:p>
+      <w:pPr>
+        <w:pStyle w:val="ListParagraph"/>
+        <w:numPr>
+          <w:ilvl w:val="0"/>
+          <w:numId w:val="1"/>
+        </w:numPr>
+        <w:jc w:val="both"/>
+        <w:rPr>
+          <w:rFonts w:ascii="Arial" w:hAnsi="Arial" w:cs="Arial"/>
+          <w:b/>
+          <w:bCs/>
+          <w:sz w:val="28"/>
+          <w:szCs w:val="28"/>
+          <w:lang w:val="de-DE"/>
+        </w:rPr>
+      </w:pPr>
+      <w:r>
+        <w:rPr>
+          <w:rFonts w:ascii="Arial" w:hAnsi="Arial" w:cs="Arial"/>
+          <w:b/>
+          <w:bCs/>
+          <w:sz w:val="28"/>
+          <w:szCs w:val="28"/>
+          <w:lang w:val="de-DE"/>
+        </w:rPr>
+        <w:t>Analyse der Netzwerkdaten</w:t>
+      </w:r>
+    </w:p>
+    <w:p>
+      <w:pPr>
+        <w:jc w:val="both"/>
+        <w:rPr>
+          <w:rFonts w:ascii="Arial" w:hAnsi="Arial" w:cs="Arial"/>
+          <w:b/>
+          <w:bCs/>
+          <w:sz w:val="28"/>
+          <w:szCs w:val="28"/>
+          <w:lang w:val="de-DE"/>
+        </w:rPr>
+      </w:pPr>
+    </w:p>
+    <w:p>
+      <w:pPr>
+        <w:ind w:left="360"/>
+        <w:jc w:val="both"/>
+        <w:rPr>
+          <w:rFonts w:ascii="Arial" w:hAnsi="Arial" w:cs="Arial"/>
+          <w:bCs/>
+          <w:sz w:val="24"/>
+          <w:szCs w:val="24"/>
+          <w:lang w:val="de-DE"/>
+        </w:rPr>
+      </w:pPr>
+      <w:r>
+        <w:rPr>
+          <w:rFonts w:ascii="Arial" w:hAnsi="Arial" w:cs="Arial"/>
+          <w:bCs/>
+          <w:sz w:val="24"/>
+          <w:szCs w:val="24"/>
+          <w:lang w:val="de-DE"/>
+        </w:rPr>
+        <w:t>Welche Genres sind am häufigsten in den wöchentlichen Spotify Charts vertreten?</w:t>
+      </w:r>
+    </w:p>
+    <w:p>
+      <w:pPr>
+        <w:jc w:val="both"/>
+        <w:rPr>
+          <w:rFonts w:ascii="Arial" w:hAnsi="Arial" w:cs="Arial"/>
+          <w:bCs/>
+          <w:sz w:val="24"/>
+          <w:szCs w:val="24"/>
+          <w:lang w:val="de-DE"/>
+        </w:rPr>
+      </w:pPr>
+      <w:r>
+        <w:rPr>
+          <w:rFonts w:ascii="Arial" w:hAnsi="Arial" w:cs="Arial"/>
+          <w:bCs/>
+          <w:sz w:val="24"/>
+          <w:szCs w:val="24"/>
+          <w:lang w:val="de-DE"/>
+        </w:rPr>
+        <w:t xml:space="preserve">Aus dem Kontext des Datensatzes ergibt sich, dass in den </w:t>
+      </w:r>
+      <w:proofErr w:type="spellStart"/>
+      <w:r>
+        <w:rPr>
+          <w:rFonts w:ascii="Arial" w:hAnsi="Arial" w:cs="Arial"/>
+          <w:bCs/>
+          <w:sz w:val="24"/>
+          <w:szCs w:val="24"/>
+          <w:lang w:val="de-DE"/>
+        </w:rPr>
+        <w:t>Edges</w:t>
+      </w:r>
+      <w:proofErr w:type="spellEnd"/>
+      <w:r>
+        <w:rPr>
+          <w:rFonts w:ascii="Arial" w:hAnsi="Arial" w:cs="Arial"/>
+          <w:bCs/>
+          <w:sz w:val="24"/>
+          <w:szCs w:val="24"/>
+          <w:lang w:val="de-DE"/>
+        </w:rPr>
+        <w:t xml:space="preserve"> nicht nur Kollaborationen enthalten sind, die es tatsächlich in die Spotify Charts geschafft haben, sondern auch alle Kooperationen der Künstler, die in den Charts waren. Somit lässt sich im Nachhinein nicht mehr nachvollziehen, welche Kollaborationen tatsächlich in den Charts waren und welche nicht. Folglich muss die Forschungsfrage leicht abgeändert werden in „Welche Genres sind am häufigsten im Datensatz enthalten?“</w:t>
+      </w:r>
+    </w:p>
+    <w:p>
+      <w:pPr>
+        <w:jc w:val="both"/>
+        <w:rPr>
+          <w:rFonts w:ascii="Arial" w:hAnsi="Arial" w:cs="Arial"/>
+          <w:bCs/>
+          <w:sz w:val="24"/>
+          <w:szCs w:val="24"/>
+          <w:lang w:val="de-DE"/>
+        </w:rPr>
+      </w:pPr>
+      <w:r>
+        <w:rPr>
+          <w:rFonts w:ascii="Arial" w:hAnsi="Arial" w:cs="Arial"/>
+          <w:bCs/>
+          <w:sz w:val="24"/>
+          <w:szCs w:val="24"/>
+          <w:lang w:val="de-DE"/>
+        </w:rPr>
+        <w:t>Hierfür wurde jeder einzelnen Kollaboration die Summe der Genres der einzelnen Künstler zugeordnet, falls Künstler sich in gleichen Genres befinden, werden diese doppelt gewichtet. Daraufhin wurde das Auftreten jedes Genres gezählt, mit dem folgenden Ergebnis:</w:t>
+      </w:r>
+    </w:p>
+    <w:p>
+      <w:pPr>
+        <w:jc w:val="both"/>
+        <w:rPr>
+          <w:rFonts w:ascii="Arial" w:hAnsi="Arial" w:cs="Arial"/>
+          <w:bCs/>
+          <w:sz w:val="24"/>
+          <w:szCs w:val="24"/>
+          <w:lang w:val="de-DE"/>
+        </w:rPr>
+      </w:pPr>
+      <w:r>
+        <w:rPr>
+          <w:rFonts w:ascii="Arial" w:hAnsi="Arial" w:cs="Arial"/>
+          <w:bCs/>
+          <w:noProof/>
+          <w:sz w:val="24"/>
+          <w:szCs w:val="24"/>
+          <w:lang w:val="de-DE"/>
+        </w:rPr>
+        <w:drawing>
+          <wp:inline distT="0" distB="0" distL="0" distR="0" wp14:anchorId="405939CC" wp14:editId="7CCAE6B6">
+            <wp:extent cx="5721985" cy="2860675"/>
+            <wp:effectExtent l="0" t="0" r="0" b="0"/>
+            <wp:docPr id="2" name="Picture 2"/>
+            <wp:cNvGraphicFramePr>
+              <a:graphicFrameLocks xmlns:a="http://schemas.openxmlformats.org/drawingml/2006/main" noChangeAspect="1"/>
+            </wp:cNvGraphicFramePr>
+            <a:graphic xmlns:a="http://schemas.openxmlformats.org/drawingml/2006/main">
+              <a:graphicData uri="http://schemas.openxmlformats.org/drawingml/2006/picture">
+                <pic:pic xmlns:pic="http://schemas.openxmlformats.org/drawingml/2006/picture">
+                  <pic:nvPicPr>
+                    <pic:cNvPr id="0" name="Picture 1"/>
+                    <pic:cNvPicPr>
+                      <a:picLocks noChangeAspect="1" noChangeArrowheads="1"/>
+                    </pic:cNvPicPr>
+                  </pic:nvPicPr>
+                  <pic:blipFill>
+                    <a:blip r:embed="rId9" cstate="print">
+                      <a:extLst>
+                        <a:ext uri="{28A0092B-C50C-407E-A947-70E740481C1C}">
+                          <a14:useLocalDpi xmlns:a14="http://schemas.microsoft.com/office/drawing/2010/main" val="0"/>
+                        </a:ext>
+                      </a:extLst>
+                    </a:blip>
+                    <a:srcRect/>
+                    <a:stretch>
+                      <a:fillRect/>
+                    </a:stretch>
+                  </pic:blipFill>
+                  <pic:spPr bwMode="auto">
+                    <a:xfrm>
+                      <a:off x="0" y="0"/>
+                      <a:ext cx="5721985" cy="2860675"/>
+                    </a:xfrm>
+                    <a:prstGeom prst="rect">
+                      <a:avLst/>
+                    </a:prstGeom>
+                    <a:noFill/>
+                    <a:ln>
+                      <a:noFill/>
+                    </a:ln>
+                  </pic:spPr>
+                </pic:pic>
+              </a:graphicData>
+            </a:graphic>
+          </wp:inline>
+        </w:drawing>
+      </w:r>
+    </w:p>
+    <w:p>
+      <w:pPr>
+        <w:jc w:val="both"/>
+        <w:rPr>
+          <w:rFonts w:ascii="Arial" w:hAnsi="Arial" w:cs="Arial"/>
+          <w:bCs/>
+          <w:sz w:val="24"/>
+          <w:szCs w:val="24"/>
+          <w:lang w:val="de-DE"/>
+        </w:rPr>
+      </w:pPr>
+      <w:r>
+        <w:rPr>
+          <w:rFonts w:ascii="Arial" w:hAnsi="Arial" w:cs="Arial"/>
+          <w:bCs/>
+          <w:sz w:val="24"/>
+          <w:szCs w:val="24"/>
+          <w:lang w:val="de-DE"/>
+        </w:rPr>
+        <w:t xml:space="preserve">Wie zu erkennen </w:t>
+      </w:r>
+      <w:r>
+        <w:rPr>
+          <w:rFonts w:ascii="Arial" w:hAnsi="Arial" w:cs="Arial"/>
+          <w:bCs/>
+          <w:sz w:val="24"/>
+          <w:szCs w:val="24"/>
+          <w:lang w:val="de-DE"/>
+        </w:rPr>
+        <w:t>ist der Großteil der Kollaborationen mit einem oder beiden Künstlern, welche keinem Genre zugeordnet werden können, darauf folgen „</w:t>
+      </w:r>
+      <w:proofErr w:type="spellStart"/>
+      <w:r>
+        <w:rPr>
+          <w:rFonts w:ascii="Arial" w:hAnsi="Arial" w:cs="Arial"/>
+          <w:bCs/>
+          <w:sz w:val="24"/>
+          <w:szCs w:val="24"/>
+          <w:lang w:val="de-DE"/>
+        </w:rPr>
+        <w:t>pop</w:t>
+      </w:r>
+      <w:proofErr w:type="spellEnd"/>
+      <w:r>
+        <w:rPr>
+          <w:rFonts w:ascii="Arial" w:hAnsi="Arial" w:cs="Arial"/>
+          <w:bCs/>
+          <w:sz w:val="24"/>
+          <w:szCs w:val="24"/>
+          <w:lang w:val="de-DE"/>
+        </w:rPr>
+        <w:t xml:space="preserve"> </w:t>
+      </w:r>
+      <w:proofErr w:type="spellStart"/>
+      <w:r>
+        <w:rPr>
+          <w:rFonts w:ascii="Arial" w:hAnsi="Arial" w:cs="Arial"/>
+          <w:bCs/>
+          <w:sz w:val="24"/>
+          <w:szCs w:val="24"/>
+          <w:lang w:val="de-DE"/>
+        </w:rPr>
+        <w:t>dance</w:t>
+      </w:r>
+      <w:proofErr w:type="spellEnd"/>
+      <w:r>
+        <w:rPr>
+          <w:rFonts w:ascii="Arial" w:hAnsi="Arial" w:cs="Arial"/>
+          <w:bCs/>
+          <w:sz w:val="24"/>
+          <w:szCs w:val="24"/>
+          <w:lang w:val="de-DE"/>
+        </w:rPr>
+        <w:t>“, „</w:t>
+      </w:r>
+      <w:proofErr w:type="spellStart"/>
+      <w:r>
+        <w:rPr>
+          <w:rFonts w:ascii="Arial" w:hAnsi="Arial" w:cs="Arial"/>
+          <w:bCs/>
+          <w:sz w:val="24"/>
+          <w:szCs w:val="24"/>
+          <w:lang w:val="de-DE"/>
+        </w:rPr>
+        <w:t>dance</w:t>
+      </w:r>
+      <w:proofErr w:type="spellEnd"/>
+      <w:r>
+        <w:rPr>
+          <w:rFonts w:ascii="Arial" w:hAnsi="Arial" w:cs="Arial"/>
+          <w:bCs/>
+          <w:sz w:val="24"/>
+          <w:szCs w:val="24"/>
+          <w:lang w:val="de-DE"/>
+        </w:rPr>
+        <w:t xml:space="preserve"> </w:t>
+      </w:r>
+      <w:proofErr w:type="spellStart"/>
+      <w:r>
+        <w:rPr>
+          <w:rFonts w:ascii="Arial" w:hAnsi="Arial" w:cs="Arial"/>
+          <w:bCs/>
+          <w:sz w:val="24"/>
+          <w:szCs w:val="24"/>
+          <w:lang w:val="de-DE"/>
+        </w:rPr>
+        <w:t>pop</w:t>
+      </w:r>
+      <w:proofErr w:type="spellEnd"/>
+      <w:r>
+        <w:rPr>
+          <w:rFonts w:ascii="Arial" w:hAnsi="Arial" w:cs="Arial"/>
+          <w:bCs/>
+          <w:sz w:val="24"/>
+          <w:szCs w:val="24"/>
+          <w:lang w:val="de-DE"/>
+        </w:rPr>
+        <w:t>“ und „</w:t>
+      </w:r>
+      <w:proofErr w:type="spellStart"/>
+      <w:r>
+        <w:rPr>
+          <w:rFonts w:ascii="Arial" w:hAnsi="Arial" w:cs="Arial"/>
+          <w:bCs/>
+          <w:sz w:val="24"/>
+          <w:szCs w:val="24"/>
+          <w:lang w:val="de-DE"/>
+        </w:rPr>
+        <w:t>edm</w:t>
+      </w:r>
+      <w:proofErr w:type="spellEnd"/>
+      <w:r>
+        <w:rPr>
+          <w:rFonts w:ascii="Arial" w:hAnsi="Arial" w:cs="Arial"/>
+          <w:bCs/>
+          <w:sz w:val="24"/>
+          <w:szCs w:val="24"/>
+          <w:lang w:val="de-DE"/>
+        </w:rPr>
+        <w:t xml:space="preserve">“. Diese fehlende Zuordnung ist auf Spotify zurückzuführen, in den Nodes ist für 103133 Künstler kein Genre angegeben. Die zweiten Plätze lassen sich sowohl durch die generelle Popularität dieser Genres als auch durch deren Ähnlichkeit erklären. Insgesamt existieren 121 Künstler, die diesen beiden Genres zugeordnet werden können. </w:t>
+      </w:r>
+      <w:r>
+        <w:rPr>
+          <w:rFonts w:ascii="Arial" w:hAnsi="Arial" w:cs="Arial"/>
+          <w:bCs/>
+          <w:sz w:val="24"/>
+          <w:szCs w:val="24"/>
+          <w:lang w:val="de-DE"/>
+        </w:rPr>
+        <w:t>Dass die Summe allein der 10 häufigsten Genres die Anzahl der Songs weit überschreitet ist auf die durchschnittliche Zuordnung von 4,9 Genres pro Künstler zurückzuführen</w:t>
+      </w:r>
+    </w:p>
+    <w:p>
+      <w:pPr>
+        <w:jc w:val="both"/>
+        <w:rPr>
+          <w:rFonts w:ascii="Arial" w:hAnsi="Arial" w:cs="Arial"/>
+          <w:bCs/>
+          <w:sz w:val="24"/>
+          <w:szCs w:val="24"/>
+          <w:lang w:val="de-DE"/>
+        </w:rPr>
+      </w:pPr>
+    </w:p>
+    <w:p>
+      <w:pPr>
+        <w:jc w:val="both"/>
+        <w:rPr>
+          <w:rFonts w:ascii="Arial" w:hAnsi="Arial" w:cs="Arial"/>
+          <w:bCs/>
+          <w:sz w:val="24"/>
+          <w:szCs w:val="24"/>
+          <w:lang w:val="de-DE"/>
+        </w:rPr>
+      </w:pPr>
+    </w:p>
+    <w:p>
+      <w:pPr>
+        <w:jc w:val="center"/>
+        <w:rPr>
+          <w:rFonts w:ascii="Arial" w:hAnsi="Arial" w:cs="Arial"/>
+          <w:bCs/>
+          <w:sz w:val="24"/>
+          <w:szCs w:val="24"/>
+          <w:lang w:val="de-DE"/>
+        </w:rPr>
+      </w:pPr>
+      <w:r>
+        <w:rPr>
+          <w:rFonts w:ascii="Arial" w:hAnsi="Arial" w:cs="Arial"/>
+          <w:bCs/>
+          <w:sz w:val="24"/>
+          <w:szCs w:val="24"/>
+          <w:lang w:val="de-DE"/>
+        </w:rPr>
+        <w:lastRenderedPageBreak/>
+        <w:t>Welche Genres besitzen die größte Reichweite?</w:t>
+      </w:r>
+    </w:p>
+    <w:p>
+      <w:pPr>
+        <w:jc w:val="both"/>
+        <w:rPr>
+          <w:rFonts w:ascii="Arial" w:hAnsi="Arial" w:cs="Arial"/>
+          <w:bCs/>
+          <w:sz w:val="24"/>
+          <w:szCs w:val="24"/>
+          <w:lang w:val="de-DE"/>
+        </w:rPr>
+      </w:pPr>
+      <w:r>
+        <w:rPr>
+          <w:rFonts w:ascii="Arial" w:hAnsi="Arial" w:cs="Arial"/>
+          <w:bCs/>
+          <w:sz w:val="24"/>
+          <w:szCs w:val="24"/>
+          <w:lang w:val="de-DE"/>
+        </w:rPr>
+        <w:t xml:space="preserve">Für die Beantwortung dieser Forschungsfrage wurden lediglich die Daten aus den Nodes benötigt, im Speziellen die Genres und die Follower der Künstler. Zu Beachten ist, dass es sich hier um keinen vollständigen und auch keinen komplett repräsentativen Auszug, was auf </w:t>
+      </w:r>
+      <w:r>
+        <w:rPr>
+          <w:rFonts w:ascii="Arial" w:hAnsi="Arial" w:cs="Arial"/>
+          <w:bCs/>
+          <w:sz w:val="24"/>
+          <w:szCs w:val="24"/>
+          <w:lang w:val="de-DE"/>
+        </w:rPr>
+        <w:t>Erstellung des Datensatzes zurückzuführen ist, welche unter I.I) erläutert wurde. Dennoch ist diese Berechnung aussagekräftig zwar nicht für die gesamte Musikbranche, sondern für die erfolgreichsten Künstler und deren Kollaborationen aus dem betrachteten Zeitraum.</w:t>
+      </w:r>
+    </w:p>
+    <w:p>
+      <w:pPr>
+        <w:jc w:val="both"/>
+        <w:rPr>
+          <w:rFonts w:ascii="Arial" w:hAnsi="Arial" w:cs="Arial"/>
+          <w:bCs/>
+          <w:sz w:val="24"/>
+          <w:szCs w:val="24"/>
+          <w:lang w:val="de-DE"/>
+        </w:rPr>
+      </w:pPr>
+      <w:r>
+        <w:rPr>
+          <w:rFonts w:ascii="Arial" w:hAnsi="Arial" w:cs="Arial"/>
+          <w:bCs/>
+          <w:sz w:val="24"/>
+          <w:szCs w:val="24"/>
+          <w:lang w:val="de-DE"/>
+        </w:rPr>
+        <w:t xml:space="preserve">Zur Berechnung wurde ein neues Dataframe angelegt, welches in der ersten Spalte jedes einzelnes Genre und in der zweiten Spalte </w:t>
+      </w:r>
+      <w:r>
+        <w:rPr>
+          <w:rFonts w:ascii="Arial" w:hAnsi="Arial" w:cs="Arial"/>
+          <w:bCs/>
+          <w:sz w:val="24"/>
+          <w:szCs w:val="24"/>
+          <w:lang w:val="de-DE"/>
+        </w:rPr>
+        <w:t>die Summe der Follower der Künstler, welche in dieses Genre eingestuft wurden, enthält. Dazu wurde aus den Genres der Künstler jeder einzigartige wert genutzt, um so eine Liste aller Genres zu erhalten. Im zweiten Schritt wurde für jedes Genre nach allen Künstlern gefiltert, die in dieses fallen und dann die Summe der Follower dieser berechnet, mit dem Folgenden Ergebnis:</w:t>
+      </w:r>
+    </w:p>
+    <w:p>
+      <w:pPr>
+        <w:jc w:val="both"/>
+        <w:rPr>
+          <w:rFonts w:ascii="Arial" w:hAnsi="Arial" w:cs="Arial"/>
+          <w:bCs/>
+          <w:sz w:val="24"/>
+          <w:szCs w:val="24"/>
+          <w:lang w:val="de-DE"/>
+        </w:rPr>
+      </w:pPr>
+    </w:p>
+    <w:p>
+      <w:pPr>
+        <w:jc w:val="both"/>
+        <w:rPr>
+          <w:rFonts w:ascii="Arial" w:hAnsi="Arial" w:cs="Arial"/>
+          <w:bCs/>
+          <w:sz w:val="24"/>
+          <w:szCs w:val="24"/>
+          <w:lang w:val="de-DE"/>
+        </w:rPr>
+      </w:pPr>
+      <w:r>
+        <w:rPr>
+          <w:rFonts w:ascii="Arial" w:hAnsi="Arial" w:cs="Arial"/>
+          <w:bCs/>
+          <w:sz w:val="24"/>
+          <w:szCs w:val="24"/>
+          <w:lang w:val="de-DE"/>
+        </w:rPr>
+        <w:t>Um dieses Ergebnis besser einzuordnen zu können ist wichtig zu berücksichtigen, dass keine Informationen über den einzelnen Follower vorliegen. Dieser kann mehreren Künstlern aus einem Genre folgen und wird somit mehrfach in die Reichweite dieses Genre eingerechnet. Eine alternative und aussagekräftigere Herangehensweise ist nicht die Summe aller Follower eines Genres zu bilden, sondern die durchschnittliche Anzahl der Follower der Künstler dieses Genres.</w:t>
+      </w:r>
+    </w:p>
+    <w:p>
+      <w:pPr>
+        <w:jc w:val="both"/>
+        <w:rPr>
+          <w:rFonts w:ascii="Arial" w:hAnsi="Arial" w:cs="Arial"/>
+          <w:bCs/>
+          <w:sz w:val="24"/>
+          <w:szCs w:val="24"/>
+          <w:lang w:val="de-DE"/>
+        </w:rPr>
+      </w:pPr>
+    </w:p>
+    <w:p>
+      <w:pPr>
+        <w:jc w:val="center"/>
+        <w:rPr>
+          <w:rFonts w:ascii="Arial" w:hAnsi="Arial" w:cs="Arial"/>
+          <w:bCs/>
+          <w:sz w:val="24"/>
+          <w:szCs w:val="24"/>
+          <w:lang w:val="de-DE"/>
+        </w:rPr>
+      </w:pPr>
+      <w:r>
+        <w:rPr>
+          <w:rFonts w:ascii="Arial" w:hAnsi="Arial" w:cs="Arial"/>
+          <w:bCs/>
+          <w:sz w:val="24"/>
+          <w:szCs w:val="24"/>
+          <w:lang w:val="de-DE"/>
+        </w:rPr>
+        <w:t>Wie beeinflusst die Größte der Künstler, gemessen an der Anzahl der Follower die Wahl der Kollaborationen?</w:t>
+      </w:r>
+    </w:p>
+    <w:p>
+      <w:pPr>
+        <w:jc w:val="both"/>
+        <w:rPr>
+          <w:rFonts w:ascii="Arial" w:hAnsi="Arial" w:cs="Arial"/>
+          <w:bCs/>
+          <w:sz w:val="24"/>
+          <w:szCs w:val="24"/>
+          <w:lang w:val="de-DE"/>
+        </w:rPr>
+      </w:pPr>
+      <w:r>
+        <w:rPr>
+          <w:rFonts w:ascii="Arial" w:hAnsi="Arial" w:cs="Arial"/>
+          <w:bCs/>
+          <w:sz w:val="24"/>
+          <w:szCs w:val="24"/>
+          <w:lang w:val="de-DE"/>
+        </w:rPr>
+        <w:t xml:space="preserve">Diese Forschungsfrage zielt darauf ab, ob gemessen an der Anzahl der Follower </w:t>
+      </w:r>
+      <w:r>
+        <w:rPr>
+          <w:rFonts w:ascii="Arial" w:hAnsi="Arial" w:cs="Arial"/>
+          <w:bCs/>
+          <w:sz w:val="24"/>
+          <w:szCs w:val="24"/>
+          <w:lang w:val="de-DE"/>
+        </w:rPr>
+        <w:t xml:space="preserve">beispielsweise </w:t>
+      </w:r>
+      <w:r>
+        <w:rPr>
+          <w:rFonts w:ascii="Arial" w:hAnsi="Arial" w:cs="Arial"/>
+          <w:bCs/>
+          <w:sz w:val="24"/>
+          <w:szCs w:val="24"/>
+          <w:lang w:val="de-DE"/>
+        </w:rPr>
+        <w:t xml:space="preserve">große Künstler </w:t>
+      </w:r>
+      <w:r>
+        <w:rPr>
+          <w:rFonts w:ascii="Arial" w:hAnsi="Arial" w:cs="Arial"/>
+          <w:bCs/>
+          <w:sz w:val="24"/>
+          <w:szCs w:val="24"/>
+          <w:lang w:val="de-DE"/>
+        </w:rPr>
+        <w:t xml:space="preserve">Präferenzen für die Anzahl der Follower bei der Wahl des Kollaborations-partners haben. Diese Frage lässt sich leicht durch die Korrelation der </w:t>
+      </w:r>
+      <w:proofErr w:type="spellStart"/>
+      <w:r>
+        <w:rPr>
+          <w:rFonts w:ascii="Arial" w:hAnsi="Arial" w:cs="Arial"/>
+          <w:bCs/>
+          <w:sz w:val="24"/>
+          <w:szCs w:val="24"/>
+          <w:lang w:val="de-DE"/>
+        </w:rPr>
+        <w:t>Followerzahlen</w:t>
+      </w:r>
+      <w:proofErr w:type="spellEnd"/>
+      <w:r>
+        <w:rPr>
+          <w:rFonts w:ascii="Arial" w:hAnsi="Arial" w:cs="Arial"/>
+          <w:bCs/>
+          <w:sz w:val="24"/>
+          <w:szCs w:val="24"/>
+          <w:lang w:val="de-DE"/>
+        </w:rPr>
+        <w:t xml:space="preserve"> beantworten. Hierfür wurde in den </w:t>
+      </w:r>
+      <w:proofErr w:type="spellStart"/>
+      <w:r>
+        <w:rPr>
+          <w:rFonts w:ascii="Arial" w:hAnsi="Arial" w:cs="Arial"/>
+          <w:bCs/>
+          <w:sz w:val="24"/>
+          <w:szCs w:val="24"/>
+          <w:lang w:val="de-DE"/>
+        </w:rPr>
+        <w:t>Edges</w:t>
+      </w:r>
+      <w:proofErr w:type="spellEnd"/>
+      <w:r>
+        <w:rPr>
+          <w:rFonts w:ascii="Arial" w:hAnsi="Arial" w:cs="Arial"/>
+          <w:bCs/>
+          <w:sz w:val="24"/>
+          <w:szCs w:val="24"/>
+          <w:lang w:val="de-DE"/>
+        </w:rPr>
+        <w:t xml:space="preserve"> für jede Kollaboration die Anzahl der Follower der beiden Künstler in eine neue Spalte eingefügt. Im nächsten Schritt wurde die Korrelation dieser Spalten berechnet mit einem Ergebnis von </w:t>
+      </w:r>
+      <w:r>
+        <w:rPr>
+          <w:rFonts w:ascii="Arial" w:hAnsi="Arial" w:cs="Arial"/>
+          <w:b/>
+          <w:bCs/>
+          <w:sz w:val="24"/>
+          <w:szCs w:val="24"/>
+          <w:lang w:val="de-DE"/>
+        </w:rPr>
+        <w:t>0,12</w:t>
+      </w:r>
+      <w:r>
+        <w:rPr>
+          <w:rFonts w:ascii="Arial" w:hAnsi="Arial" w:cs="Arial"/>
+          <w:bCs/>
+          <w:sz w:val="24"/>
+          <w:szCs w:val="24"/>
+          <w:lang w:val="de-DE"/>
+        </w:rPr>
+        <w:t xml:space="preserve">. Da dieses nicht signifikant von 0 Abweicht, lässt sich interpretieren, dass es kaum einen Zusammenhang zwischen den Reichweiten der Künstler in diesem Datensatz gibt. </w:t>
+      </w:r>
+    </w:p>
+    <w:p>
+      <w:pPr>
+        <w:jc w:val="both"/>
+        <w:rPr>
+          <w:rFonts w:ascii="Arial" w:hAnsi="Arial" w:cs="Arial"/>
+          <w:bCs/>
+          <w:sz w:val="24"/>
+          <w:szCs w:val="24"/>
+          <w:lang w:val="de-DE"/>
+        </w:rPr>
+      </w:pPr>
+    </w:p>
+    <w:p>
+      <w:pPr>
+        <w:jc w:val="both"/>
+        <w:rPr>
+          <w:rFonts w:ascii="Arial" w:hAnsi="Arial" w:cs="Arial"/>
+          <w:bCs/>
+          <w:sz w:val="24"/>
+          <w:szCs w:val="24"/>
+          <w:lang w:val="de-DE"/>
+        </w:rPr>
+      </w:pPr>
+    </w:p>
+    <w:p>
+      <w:pPr>
+        <w:jc w:val="both"/>
+        <w:rPr>
+          <w:rFonts w:ascii="Arial" w:hAnsi="Arial" w:cs="Arial"/>
+          <w:bCs/>
+          <w:sz w:val="24"/>
+          <w:szCs w:val="24"/>
+          <w:lang w:val="de-DE"/>
+        </w:rPr>
+      </w:pPr>
+    </w:p>
+    <w:p>
+      <w:pPr>
+        <w:jc w:val="both"/>
+        <w:rPr>
+          <w:rFonts w:ascii="Arial" w:hAnsi="Arial" w:cs="Arial"/>
+          <w:bCs/>
+          <w:sz w:val="24"/>
+          <w:szCs w:val="24"/>
+          <w:lang w:val="de-DE"/>
+        </w:rPr>
+      </w:pPr>
     </w:p>
     <w:p>
       <w:pPr>
@@ -878,12 +2222,150 @@
       </w:r>
     </w:p>
   </w:footnote>
+  <w:footnote w:id="2">
+    <w:p>
+      <w:pPr>
+        <w:pStyle w:val="FootnoteText"/>
+        <w:rPr>
+          <w:lang w:val="de-DE"/>
+        </w:rPr>
+      </w:pPr>
+      <w:r>
+        <w:rPr>
+          <w:rStyle w:val="FootnoteReference"/>
+        </w:rPr>
+        <w:footnoteRef/>
+      </w:r>
+      <w:r>
+        <w:rPr>
+          <w:lang w:val="de-DE"/>
+        </w:rPr>
+        <w:t>Datens</w:t>
+      </w:r>
+      <w:r>
+        <w:rPr>
+          <w:lang w:val="de-DE"/>
+        </w:rPr>
+        <w:t>atz:</w:t>
+      </w:r>
+      <w:r>
+        <w:rPr>
+          <w:lang w:val="de-DE"/>
+        </w:rPr>
+        <w:t xml:space="preserve"> </w:t>
+      </w:r>
+      <w:hyperlink r:id="rId1" w:history="1">
+        <w:r>
+          <w:rPr>
+            <w:rStyle w:val="Hyperlink"/>
+            <w:lang w:val="de-DE"/>
+          </w:rPr>
+          <w:t>https://www.kaggle.com/datasets/jfreyberg/spotify-artist-feature-collaboration-network</w:t>
+        </w:r>
+      </w:hyperlink>
+      <w:r>
+        <w:rPr>
+          <w:lang w:val="de-DE"/>
+        </w:rPr>
+        <w:t>, letzter Zugriff am 19.11.2022</w:t>
+      </w:r>
+    </w:p>
+  </w:footnote>
 </w:footnotes>
 </file>
 
 <file path=word/numbering.xml><?xml version="1.0" encoding="utf-8"?>
 <w:numbering xmlns:wpc="http://schemas.microsoft.com/office/word/2010/wordprocessingCanvas" xmlns:cx="http://schemas.microsoft.com/office/drawing/2014/chartex" xmlns:cx1="http://schemas.microsoft.com/office/drawing/2015/9/8/chartex" xmlns:cx2="http://schemas.microsoft.com/office/drawing/2015/10/21/chartex" xmlns:cx3="http://schemas.microsoft.com/office/drawing/2016/5/9/chartex" xmlns:cx4="http://schemas.microsoft.com/office/drawing/2016/5/10/chartex" xmlns:cx5="http://schemas.microsoft.com/office/drawing/2016/5/11/chartex" xmlns:cx6="http://schemas.microsoft.com/office/drawing/2016/5/12/chartex" xmlns:cx7="http://schemas.microsoft.com/office/drawing/2016/5/13/chartex" xmlns:cx8="http://schemas.microsoft.com/office/drawing/2016/5/14/chartex" xmlns:mc="http://schemas.openxmlformats.org/markup-compatibility/2006" xmlns:aink="http://schemas.microsoft.com/office/drawing/2016/ink" xmlns:am3d="http://schemas.microsoft.com/office/drawing/2017/model3d" xmlns:o="urn:schemas-microsoft-com:office:office" xmlns:r="http://schemas.openxmlformats.org/officeDocument/2006/relationships" xmlns:m="http://schemas.openxmlformats.org/officeDocument/2006/math" xmlns:v="urn:schemas-microsoft-com:vml" xmlns:wp14="http://schemas.microsoft.com/office/word/2010/wordprocessingDrawing" xmlns:wp="http://schemas.openxmlformats.org/drawingml/2006/wordprocessingDrawing" xmlns:w10="urn:schemas-microsoft-com:office:word" xmlns:w="http://schemas.openxmlformats.org/wordprocessingml/2006/main" xmlns:w14="http://schemas.microsoft.com/office/word/2010/wordml" xmlns:w15="http://schemas.microsoft.com/office/word/2012/wordml" xmlns:w16cex="http://schemas.microsoft.com/office/word/2018/wordml/cex" xmlns:w16cid="http://schemas.microsoft.com/office/word/2016/wordml/cid" xmlns:w16="http://schemas.microsoft.com/office/word/2018/wordml" xmlns:w16sdtdh="http://schemas.microsoft.com/office/word/2020/wordml/sdtdatahash" xmlns:w16se="http://schemas.microsoft.com/office/word/2015/wordml/symex" xmlns:wpg="http://schemas.microsoft.com/office/word/2010/wordprocessingGroup" xmlns:wpi="http://schemas.microsoft.com/office/word/2010/wordprocessingInk" xmlns:wne="http://schemas.microsoft.com/office/word/2006/wordml" xmlns:wps="http://schemas.microsoft.com/office/word/2010/wordprocessingShape" mc:Ignorable="w14 w15 w16se w16cid w16 w16cex w16sdtdh wp14">
   <w:abstractNum w:abstractNumId="0" w15:restartNumberingAfterBreak="0">
+    <w:nsid w:val="4CAE731D"/>
+    <w:multiLevelType w:val="hybridMultilevel"/>
+    <w:tmpl w:val="C07AAF0A"/>
+    <w:lvl w:ilvl="0" w:tplc="60E4A28E">
+      <w:start w:val="1"/>
+      <w:numFmt w:val="decimal"/>
+      <w:lvlText w:val="%1.)"/>
+      <w:lvlJc w:val="left"/>
+      <w:pPr>
+        <w:ind w:left="720" w:hanging="360"/>
+      </w:pPr>
+      <w:rPr>
+        <w:rFonts w:hint="default"/>
+      </w:rPr>
+    </w:lvl>
+    <w:lvl w:ilvl="1" w:tplc="08090019" w:tentative="1">
+      <w:start w:val="1"/>
+      <w:numFmt w:val="lowerLetter"/>
+      <w:lvlText w:val="%2."/>
+      <w:lvlJc w:val="left"/>
+      <w:pPr>
+        <w:ind w:left="1440" w:hanging="360"/>
+      </w:pPr>
+    </w:lvl>
+    <w:lvl w:ilvl="2" w:tplc="0809001B" w:tentative="1">
+      <w:start w:val="1"/>
+      <w:numFmt w:val="lowerRoman"/>
+      <w:lvlText w:val="%3."/>
+      <w:lvlJc w:val="right"/>
+      <w:pPr>
+        <w:ind w:left="2160" w:hanging="180"/>
+      </w:pPr>
+    </w:lvl>
+    <w:lvl w:ilvl="3" w:tplc="0809000F" w:tentative="1">
+      <w:start w:val="1"/>
+      <w:numFmt w:val="decimal"/>
+      <w:lvlText w:val="%4."/>
+      <w:lvlJc w:val="left"/>
+      <w:pPr>
+        <w:ind w:left="2880" w:hanging="360"/>
+      </w:pPr>
+    </w:lvl>
+    <w:lvl w:ilvl="4" w:tplc="08090019" w:tentative="1">
+      <w:start w:val="1"/>
+      <w:numFmt w:val="lowerLetter"/>
+      <w:lvlText w:val="%5."/>
+      <w:lvlJc w:val="left"/>
+      <w:pPr>
+        <w:ind w:left="3600" w:hanging="360"/>
+      </w:pPr>
+    </w:lvl>
+    <w:lvl w:ilvl="5" w:tplc="0809001B" w:tentative="1">
+      <w:start w:val="1"/>
+      <w:numFmt w:val="lowerRoman"/>
+      <w:lvlText w:val="%6."/>
+      <w:lvlJc w:val="right"/>
+      <w:pPr>
+        <w:ind w:left="4320" w:hanging="180"/>
+      </w:pPr>
+    </w:lvl>
+    <w:lvl w:ilvl="6" w:tplc="0809000F" w:tentative="1">
+      <w:start w:val="1"/>
+      <w:numFmt w:val="decimal"/>
+      <w:lvlText w:val="%7."/>
+      <w:lvlJc w:val="left"/>
+      <w:pPr>
+        <w:ind w:left="5040" w:hanging="360"/>
+      </w:pPr>
+    </w:lvl>
+    <w:lvl w:ilvl="7" w:tplc="08090019" w:tentative="1">
+      <w:start w:val="1"/>
+      <w:numFmt w:val="lowerLetter"/>
+      <w:lvlText w:val="%8."/>
+      <w:lvlJc w:val="left"/>
+      <w:pPr>
+        <w:ind w:left="5760" w:hanging="360"/>
+      </w:pPr>
+    </w:lvl>
+    <w:lvl w:ilvl="8" w:tplc="0809001B" w:tentative="1">
+      <w:start w:val="1"/>
+      <w:numFmt w:val="lowerRoman"/>
+      <w:lvlText w:val="%9."/>
+      <w:lvlJc w:val="right"/>
+      <w:pPr>
+        <w:ind w:left="6480" w:hanging="180"/>
+      </w:pPr>
+    </w:lvl>
+  </w:abstractNum>
+  <w:abstractNum w:abstractNumId="1" w15:restartNumberingAfterBreak="0">
     <w:nsid w:val="6E5C0D70"/>
     <w:multiLevelType w:val="hybridMultilevel"/>
     <w:tmpl w:val="5F628662"/>
@@ -996,7 +2478,7 @@
       </w:rPr>
     </w:lvl>
   </w:abstractNum>
-  <w:abstractNum w:abstractNumId="1" w15:restartNumberingAfterBreak="0">
+  <w:abstractNum w:abstractNumId="2" w15:restartNumberingAfterBreak="0">
     <w:nsid w:val="6F987293"/>
     <w:multiLevelType w:val="hybridMultilevel"/>
     <w:tmpl w:val="CA8A9778"/>
@@ -1086,9 +2568,12 @@
     </w:lvl>
   </w:abstractNum>
   <w:num w:numId="1">
+    <w:abstractNumId w:val="2"/>
+  </w:num>
+  <w:num w:numId="2">
     <w:abstractNumId w:val="1"/>
   </w:num>
-  <w:num w:numId="2">
+  <w:num w:numId="3">
     <w:abstractNumId w:val="0"/>
   </w:num>
 </w:numbering>
@@ -1570,6 +3055,29 @@
       <w:vertAlign w:val="superscript"/>
     </w:rPr>
   </w:style>
+  <w:style w:type="character" w:styleId="Hyperlink">
+    <w:name w:val="Hyperlink"/>
+    <w:basedOn w:val="DefaultParagraphFont"/>
+    <w:uiPriority w:val="99"/>
+    <w:unhideWhenUsed/>
+    <w:rsid w:val="00EE1534"/>
+    <w:rPr>
+      <w:color w:val="0563C1" w:themeColor="hyperlink"/>
+      <w:u w:val="single"/>
+    </w:rPr>
+  </w:style>
+  <w:style w:type="character" w:styleId="UnresolvedMention">
+    <w:name w:val="Unresolved Mention"/>
+    <w:basedOn w:val="DefaultParagraphFont"/>
+    <w:uiPriority w:val="99"/>
+    <w:semiHidden/>
+    <w:unhideWhenUsed/>
+    <w:rsid w:val="00EE1534"/>
+    <w:rPr>
+      <w:color w:val="605E5C"/>
+      <w:shd w:val="clear" w:color="auto" w:fill="E1DFDD"/>
+    </w:rPr>
+  </w:style>
 </w:styles>
 </file>
 

</xml_diff>

<commit_message>
some more visualizations saved
</commit_message>
<xml_diff>
--- a/SNA-Projektarbeit.docx
+++ b/SNA-Projektarbeit.docx
@@ -463,19 +463,82 @@
         <w:rPr>
           <w:rFonts w:ascii="Arial" w:hAnsi="Arial" w:cs="Arial"/>
           <w:bCs/>
+          <w:sz w:val="24"/>
+          <w:szCs w:val="24"/>
+          <w:lang w:val="de-DE"/>
+        </w:rPr>
+        <w:t>Allein in Deutschland lagen die U</w:t>
+      </w:r>
+      <w:r>
+        <w:rPr>
+          <w:rFonts w:ascii="Arial" w:hAnsi="Arial" w:cs="Arial"/>
+          <w:bCs/>
+          <w:sz w:val="24"/>
+          <w:szCs w:val="24"/>
+          <w:lang w:val="de-DE"/>
+        </w:rPr>
+        <w:t>msätze der Musikbranche im ersten Halbjahr 2022 bei 967 Mio. Euro. Der Anteil von Musik-Streaming lag bei 710 Mio. Euro</w:t>
+      </w:r>
+      <w:r>
+        <w:rPr>
+          <w:rFonts w:ascii="Arial" w:hAnsi="Arial" w:cs="Arial"/>
+          <w:bCs/>
+          <w:sz w:val="24"/>
+          <w:szCs w:val="24"/>
+          <w:lang w:val="de-DE"/>
+        </w:rPr>
+        <w:t>, bis 2027 wird ein jährliches Umsatzwachstum von rund 3,9% erwartet</w:t>
+      </w:r>
+      <w:r>
+        <w:rPr>
+          <w:rStyle w:val="FootnoteReference"/>
+          <w:rFonts w:ascii="Arial" w:hAnsi="Arial" w:cs="Arial"/>
+          <w:bCs/>
+          <w:sz w:val="24"/>
+          <w:szCs w:val="24"/>
+          <w:lang w:val="de-DE"/>
+        </w:rPr>
+        <w:footnoteReference w:id="1"/>
+      </w:r>
+      <w:r>
+        <w:rPr>
+          <w:rFonts w:ascii="Arial" w:hAnsi="Arial" w:cs="Arial"/>
+          <w:bCs/>
+          <w:sz w:val="24"/>
+          <w:szCs w:val="24"/>
+          <w:lang w:val="de-DE"/>
+        </w:rPr>
+        <w:t xml:space="preserve">.     </w:t>
+      </w:r>
+    </w:p>
+    <w:p>
+      <w:pPr>
+        <w:jc w:val="center"/>
+        <w:rPr>
+          <w:rFonts w:ascii="Arial" w:hAnsi="Arial" w:cs="Arial"/>
+          <w:bCs/>
+          <w:sz w:val="24"/>
+          <w:szCs w:val="24"/>
+          <w:lang w:val="de-DE"/>
+        </w:rPr>
+      </w:pPr>
+      <w:r>
+        <w:rPr>
+          <w:rFonts w:ascii="Arial" w:hAnsi="Arial" w:cs="Arial"/>
+          <w:bCs/>
           <w:noProof/>
           <w:sz w:val="24"/>
           <w:szCs w:val="24"/>
           <w:lang w:val="de-DE"/>
         </w:rPr>
         <w:drawing>
-          <wp:anchor distT="0" distB="0" distL="114300" distR="114300" simplePos="0" relativeHeight="251658240" behindDoc="0" locked="0" layoutInCell="1" allowOverlap="1" wp14:anchorId="1D9416C3" wp14:editId="7A76081F">
+          <wp:anchor distT="0" distB="0" distL="114300" distR="114300" simplePos="0" relativeHeight="251658240" behindDoc="0" locked="0" layoutInCell="1" allowOverlap="1" wp14:anchorId="1D9416C3" wp14:editId="22902018">
             <wp:simplePos x="0" y="0"/>
             <wp:positionH relativeFrom="margin">
               <wp:align>left</wp:align>
             </wp:positionH>
             <wp:positionV relativeFrom="page">
-              <wp:posOffset>2456864</wp:posOffset>
+              <wp:posOffset>2753995</wp:posOffset>
             </wp:positionV>
             <wp:extent cx="5720715" cy="2367915"/>
             <wp:effectExtent l="0" t="0" r="0" b="0"/>
@@ -539,48 +602,7 @@
           <w:szCs w:val="24"/>
           <w:lang w:val="de-DE"/>
         </w:rPr>
-        <w:t>Allein in Deutschland lagen die U</w:t>
-      </w:r>
-      <w:r>
-        <w:rPr>
-          <w:rFonts w:ascii="Arial" w:hAnsi="Arial" w:cs="Arial"/>
-          <w:bCs/>
-          <w:sz w:val="24"/>
-          <w:szCs w:val="24"/>
-          <w:lang w:val="de-DE"/>
-        </w:rPr>
-        <w:t>msätze der Musikbranche im ersten Halbjahr 2022 bei 967 Mio. Euro. Der Anteil von Musik-Streaming lag bei 710 Mio. Euro</w:t>
-      </w:r>
-      <w:r>
-        <w:rPr>
-          <w:rFonts w:ascii="Arial" w:hAnsi="Arial" w:cs="Arial"/>
-          <w:bCs/>
-          <w:sz w:val="24"/>
-          <w:szCs w:val="24"/>
-          <w:lang w:val="de-DE"/>
-        </w:rPr>
-        <w:t>, bis 2027 wird ein jährliches Umsatzwachstum von rund 3,9% erwartet</w:t>
-      </w:r>
-      <w:r>
-        <w:rPr>
-          <w:rStyle w:val="FootnoteReference"/>
-          <w:rFonts w:ascii="Arial" w:hAnsi="Arial" w:cs="Arial"/>
-          <w:bCs/>
-          <w:sz w:val="24"/>
-          <w:szCs w:val="24"/>
-          <w:lang w:val="de-DE"/>
-        </w:rPr>
-        <w:footnoteReference w:id="1"/>
-      </w:r>
-      <w:r>
-        <w:rPr>
-          <w:rFonts w:ascii="Arial" w:hAnsi="Arial" w:cs="Arial"/>
-          <w:bCs/>
-          <w:sz w:val="24"/>
-          <w:szCs w:val="24"/>
-          <w:lang w:val="de-DE"/>
-        </w:rPr>
-        <w:t xml:space="preserve">.                             </w:t>
+        <w:t>Gesamtumsatz aus Verkäufen physischer Tonträger und digitaler Musik weltweit:</w:t>
       </w:r>
     </w:p>
     <w:p>
@@ -620,7 +642,27 @@
           <w:szCs w:val="24"/>
           <w:lang w:val="de-DE"/>
         </w:rPr>
-        <w:t>Weltweit sind ähnliche Entwicklungen zu beobachten, der Anteil des Umsatzes durch digitale Produkte nimmt stark zu, wobei insbesondere Streaming eine immer größere Rolle einnimmt.</w:t>
+        <w:t xml:space="preserve">Weltweit sind ähnliche Entwicklungen zu beobachten, der Anteil des Umsatzes durch digitale Produkte nimmt stark zu, wobei insbesondere Streaming eine immer </w:t>
+      </w:r>
+      <w:r>
+        <w:rPr>
+          <w:rFonts w:ascii="Arial" w:hAnsi="Arial" w:cs="Arial"/>
+          <w:bCs/>
+          <w:sz w:val="24"/>
+          <w:szCs w:val="24"/>
+          <w:lang w:val="de-DE"/>
+        </w:rPr>
+        <w:t>größer werdende</w:t>
+      </w:r>
+      <w:r>
+        <w:rPr>
+          <w:rFonts w:ascii="Arial" w:hAnsi="Arial" w:cs="Arial"/>
+          <w:bCs/>
+          <w:sz w:val="24"/>
+          <w:szCs w:val="24"/>
+          <w:lang w:val="de-DE"/>
+        </w:rPr>
+        <w:t xml:space="preserve"> Rolle einnimmt.</w:t>
       </w:r>
       <w:r>
         <w:rPr>
@@ -846,18 +888,6 @@
     </w:p>
     <w:p>
       <w:pPr>
-        <w:jc w:val="both"/>
-        <w:rPr>
-          <w:rFonts w:ascii="Arial" w:hAnsi="Arial" w:cs="Arial"/>
-          <w:bCs/>
-          <w:sz w:val="24"/>
-          <w:szCs w:val="24"/>
-          <w:lang w:val="de-DE"/>
-        </w:rPr>
-      </w:pPr>
-    </w:p>
-    <w:p>
-      <w:pPr>
         <w:ind w:firstLine="360"/>
         <w:jc w:val="both"/>
         <w:rPr>
@@ -1358,18 +1388,6 @@
         </w:rPr>
         <w:t xml:space="preserve">Im nachfolgenden Teil wird die tatsächliche Datenanalyse durchgeführt. Hierbei wird jede Forschungsfrage nacheinander betrachtet. Für jede Forschungsfrage werden benötigte Attribute aufgezählt und im Anschluss wir das Verfahren zur Datenmanipulation beschrieben. Darauf folgt die Präsentation des Ergebnisses, sowie eine Interpretation. </w:t>
       </w:r>
-    </w:p>
-    <w:p>
-      <w:pPr>
-        <w:jc w:val="both"/>
-        <w:rPr>
-          <w:rFonts w:ascii="Arial" w:hAnsi="Arial" w:cs="Arial"/>
-          <w:bCs/>
-          <w:sz w:val="24"/>
-          <w:szCs w:val="24"/>
-          <w:lang w:val="de-DE"/>
-        </w:rPr>
-      </w:pPr>
     </w:p>
     <w:p>
       <w:pPr>
@@ -1457,6 +1475,7 @@
           <w:szCs w:val="28"/>
           <w:lang w:val="de-DE"/>
         </w:rPr>
+        <w:lastRenderedPageBreak/>
         <w:t>Analyse der Netzwerkdaten</w:t>
       </w:r>
     </w:p>
@@ -1475,7 +1494,11 @@
     </w:p>
     <w:p>
       <w:pPr>
-        <w:ind w:left="360"/>
+        <w:pStyle w:val="ListParagraph"/>
+        <w:numPr>
+          <w:ilvl w:val="0"/>
+          <w:numId w:val="4"/>
+        </w:numPr>
         <w:jc w:val="both"/>
         <w:rPr>
           <w:rFonts w:ascii="Arial" w:hAnsi="Arial" w:cs="Arial"/>
@@ -1781,35 +1804,72 @@
           <w:szCs w:val="24"/>
           <w:lang w:val="de-DE"/>
         </w:rPr>
-        <w:t>Dass die Summe allein der 10 häufigsten Genres die Anzahl der Songs weit überschreitet ist auf die durchschnittliche Zuordnung von 4,9 Genres pro Künstler zurückzuführen</w:t>
-      </w:r>
-    </w:p>
-    <w:p>
-      <w:pPr>
-        <w:jc w:val="both"/>
-        <w:rPr>
-          <w:rFonts w:ascii="Arial" w:hAnsi="Arial" w:cs="Arial"/>
-          <w:bCs/>
-          <w:sz w:val="24"/>
-          <w:szCs w:val="24"/>
-          <w:lang w:val="de-DE"/>
-        </w:rPr>
-      </w:pPr>
-    </w:p>
-    <w:p>
-      <w:pPr>
-        <w:jc w:val="both"/>
-        <w:rPr>
-          <w:rFonts w:ascii="Arial" w:hAnsi="Arial" w:cs="Arial"/>
-          <w:bCs/>
-          <w:sz w:val="24"/>
-          <w:szCs w:val="24"/>
-          <w:lang w:val="de-DE"/>
-        </w:rPr>
-      </w:pPr>
-    </w:p>
-    <w:p>
-      <w:pPr>
+        <w:t xml:space="preserve">Dass die Summe allein der 10 häufigsten Genres die Anzahl der Songs weit </w:t>
+      </w:r>
+      <w:r>
+        <w:rPr>
+          <w:rFonts w:ascii="Arial" w:hAnsi="Arial" w:cs="Arial"/>
+          <w:bCs/>
+          <w:sz w:val="24"/>
+          <w:szCs w:val="24"/>
+          <w:lang w:val="de-DE"/>
+        </w:rPr>
+        <w:t>überschreitet,</w:t>
+      </w:r>
+      <w:r>
+        <w:rPr>
+          <w:rFonts w:ascii="Arial" w:hAnsi="Arial" w:cs="Arial"/>
+          <w:bCs/>
+          <w:sz w:val="24"/>
+          <w:szCs w:val="24"/>
+          <w:lang w:val="de-DE"/>
+        </w:rPr>
+        <w:t xml:space="preserve"> ist auf die durchschnittliche Zuordnung von 4,9 Genres pro Künstler zurückzuführen</w:t>
+      </w:r>
+    </w:p>
+    <w:p>
+      <w:pPr>
+        <w:jc w:val="both"/>
+        <w:rPr>
+          <w:rFonts w:ascii="Arial" w:hAnsi="Arial" w:cs="Arial"/>
+          <w:bCs/>
+          <w:sz w:val="24"/>
+          <w:szCs w:val="24"/>
+          <w:lang w:val="de-DE"/>
+        </w:rPr>
+      </w:pPr>
+    </w:p>
+    <w:p>
+      <w:pPr>
+        <w:jc w:val="both"/>
+        <w:rPr>
+          <w:rFonts w:ascii="Arial" w:hAnsi="Arial" w:cs="Arial"/>
+          <w:bCs/>
+          <w:sz w:val="24"/>
+          <w:szCs w:val="24"/>
+          <w:lang w:val="de-DE"/>
+        </w:rPr>
+      </w:pPr>
+    </w:p>
+    <w:p>
+      <w:pPr>
+        <w:jc w:val="both"/>
+        <w:rPr>
+          <w:rFonts w:ascii="Arial" w:hAnsi="Arial" w:cs="Arial"/>
+          <w:bCs/>
+          <w:sz w:val="24"/>
+          <w:szCs w:val="24"/>
+          <w:lang w:val="de-DE"/>
+        </w:rPr>
+      </w:pPr>
+    </w:p>
+    <w:p>
+      <w:pPr>
+        <w:pStyle w:val="ListParagraph"/>
+        <w:numPr>
+          <w:ilvl w:val="0"/>
+          <w:numId w:val="4"/>
+        </w:numPr>
         <w:jc w:val="center"/>
         <w:rPr>
           <w:rFonts w:ascii="Arial" w:hAnsi="Arial" w:cs="Arial"/>
@@ -1827,192 +1887,409 @@
           <w:szCs w:val="24"/>
           <w:lang w:val="de-DE"/>
         </w:rPr>
+        <w:t>Welche Genres besitzen die größte Reichweite?</w:t>
+      </w:r>
+    </w:p>
+    <w:p>
+      <w:pPr>
+        <w:jc w:val="both"/>
+        <w:rPr>
+          <w:rFonts w:ascii="Arial" w:hAnsi="Arial" w:cs="Arial"/>
+          <w:bCs/>
+          <w:sz w:val="24"/>
+          <w:szCs w:val="24"/>
+          <w:lang w:val="de-DE"/>
+        </w:rPr>
+      </w:pPr>
+      <w:r>
+        <w:rPr>
+          <w:rFonts w:ascii="Arial" w:hAnsi="Arial" w:cs="Arial"/>
+          <w:bCs/>
+          <w:sz w:val="24"/>
+          <w:szCs w:val="24"/>
+          <w:lang w:val="de-DE"/>
+        </w:rPr>
+        <w:t xml:space="preserve">Für die Beantwortung dieser Forschungsfrage wurden lediglich die Daten aus den Nodes benötigt, im Speziellen die Genres und die Follower der Künstler. Zu Beachten ist, dass es sich hier um keinen vollständigen und auch keinen komplett repräsentativen Auszug, was auf </w:t>
+      </w:r>
+      <w:r>
+        <w:rPr>
+          <w:rFonts w:ascii="Arial" w:hAnsi="Arial" w:cs="Arial"/>
+          <w:bCs/>
+          <w:sz w:val="24"/>
+          <w:szCs w:val="24"/>
+          <w:lang w:val="de-DE"/>
+        </w:rPr>
+        <w:t>Erstellung des Datensatzes zurückzuführen ist, welche unter I.I) erläutert wurde. Dennoch ist diese Berechnung aussagekräftig zwar nicht für die gesamte Musikbranche, sondern für die erfolgreichsten Künstler und deren Kollaborationen aus dem betrachteten Zeitraum.</w:t>
+      </w:r>
+    </w:p>
+    <w:p>
+      <w:pPr>
+        <w:jc w:val="both"/>
+        <w:rPr>
+          <w:rFonts w:ascii="Arial" w:hAnsi="Arial" w:cs="Arial"/>
+          <w:bCs/>
+          <w:sz w:val="24"/>
+          <w:szCs w:val="24"/>
+          <w:lang w:val="de-DE"/>
+        </w:rPr>
+      </w:pPr>
+      <w:r>
+        <w:rPr>
+          <w:rFonts w:ascii="Arial" w:hAnsi="Arial" w:cs="Arial"/>
+          <w:bCs/>
+          <w:sz w:val="24"/>
+          <w:szCs w:val="24"/>
+          <w:lang w:val="de-DE"/>
+        </w:rPr>
+        <w:t xml:space="preserve">Zur Berechnung wurde ein neues Dataframe angelegt, welches in der ersten Spalte jedes einzelnes Genre und in der zweiten Spalte </w:t>
+      </w:r>
+      <w:r>
+        <w:rPr>
+          <w:rFonts w:ascii="Arial" w:hAnsi="Arial" w:cs="Arial"/>
+          <w:bCs/>
+          <w:sz w:val="24"/>
+          <w:szCs w:val="24"/>
+          <w:lang w:val="de-DE"/>
+        </w:rPr>
+        <w:t>die Summe der Follower der Künstler, welche in dieses Genre eingestuft wurden, enthält. Dazu wurde aus den Genres der Künstler jeder einzigartige wert genutzt, um so eine Liste aller Genres zu erhalten. Im zweiten Schritt wurde für jedes Genre nach allen Künstlern gefiltert, die in dieses fallen und dann die Summe der Follower dieser berechnet, mit dem Folgenden Ergebnis:</w:t>
+      </w:r>
+    </w:p>
+    <w:p>
+      <w:pPr>
+        <w:jc w:val="both"/>
+        <w:rPr>
+          <w:rFonts w:ascii="Arial" w:hAnsi="Arial" w:cs="Arial"/>
+          <w:bCs/>
+          <w:sz w:val="24"/>
+          <w:szCs w:val="24"/>
+          <w:lang w:val="de-DE"/>
+        </w:rPr>
+      </w:pPr>
+    </w:p>
+    <w:p>
+      <w:pPr>
+        <w:jc w:val="both"/>
+        <w:rPr>
+          <w:rFonts w:ascii="Arial" w:hAnsi="Arial" w:cs="Arial"/>
+          <w:bCs/>
+          <w:sz w:val="24"/>
+          <w:szCs w:val="24"/>
+          <w:lang w:val="de-DE"/>
+        </w:rPr>
+      </w:pPr>
+      <w:r>
+        <w:rPr>
+          <w:rFonts w:ascii="Arial" w:hAnsi="Arial" w:cs="Arial"/>
+          <w:bCs/>
+          <w:sz w:val="24"/>
+          <w:szCs w:val="24"/>
+          <w:lang w:val="de-DE"/>
+        </w:rPr>
+        <w:t>Um dieses Ergebnis besser einzuordnen zu können ist wichtig zu berücksichtigen, dass keine Informationen über den einzelnen Follower vorliegen. Dieser kann mehreren Künstlern aus einem Genre folgen und wird somit mehrfach in die Reichweite dieses Genre eingerechnet. Eine alternative und aussagekräftigere Herangehensweise ist nicht die Summe aller Follower eines Genres zu bilden, sondern die durchschnittliche Anzahl der Follower der Künstler dieses Genres.</w:t>
+      </w:r>
+    </w:p>
+    <w:p>
+      <w:pPr>
+        <w:jc w:val="both"/>
+        <w:rPr>
+          <w:rFonts w:ascii="Arial" w:hAnsi="Arial" w:cs="Arial"/>
+          <w:bCs/>
+          <w:sz w:val="24"/>
+          <w:szCs w:val="24"/>
+          <w:lang w:val="de-DE"/>
+        </w:rPr>
+      </w:pPr>
+    </w:p>
+    <w:p>
+      <w:pPr>
+        <w:pStyle w:val="ListParagraph"/>
+        <w:numPr>
+          <w:ilvl w:val="0"/>
+          <w:numId w:val="4"/>
+        </w:numPr>
+        <w:jc w:val="center"/>
+        <w:rPr>
+          <w:rFonts w:ascii="Arial" w:hAnsi="Arial" w:cs="Arial"/>
+          <w:bCs/>
+          <w:sz w:val="24"/>
+          <w:szCs w:val="24"/>
+          <w:lang w:val="de-DE"/>
+        </w:rPr>
+      </w:pPr>
+      <w:r>
+        <w:rPr>
+          <w:rFonts w:ascii="Arial" w:hAnsi="Arial" w:cs="Arial"/>
+          <w:bCs/>
+          <w:sz w:val="24"/>
+          <w:szCs w:val="24"/>
+          <w:lang w:val="de-DE"/>
+        </w:rPr>
+        <w:t>Wie beeinflusst die Größte der Künstler, gemessen an der Anzahl der Follower die Wahl der Kollaborationen?</w:t>
+      </w:r>
+    </w:p>
+    <w:p>
+      <w:pPr>
+        <w:jc w:val="both"/>
+        <w:rPr>
+          <w:rFonts w:ascii="Arial" w:hAnsi="Arial" w:cs="Arial"/>
+          <w:bCs/>
+          <w:sz w:val="24"/>
+          <w:szCs w:val="24"/>
+          <w:lang w:val="de-DE"/>
+        </w:rPr>
+      </w:pPr>
+      <w:r>
+        <w:rPr>
+          <w:rFonts w:ascii="Arial" w:hAnsi="Arial" w:cs="Arial"/>
+          <w:bCs/>
+          <w:sz w:val="24"/>
+          <w:szCs w:val="24"/>
+          <w:lang w:val="de-DE"/>
+        </w:rPr>
+        <w:t xml:space="preserve">Diese Forschungsfrage zielt darauf ab, ob gemessen an der Anzahl der Follower </w:t>
+      </w:r>
+      <w:r>
+        <w:rPr>
+          <w:rFonts w:ascii="Arial" w:hAnsi="Arial" w:cs="Arial"/>
+          <w:bCs/>
+          <w:sz w:val="24"/>
+          <w:szCs w:val="24"/>
+          <w:lang w:val="de-DE"/>
+        </w:rPr>
+        <w:t xml:space="preserve">beispielsweise </w:t>
+      </w:r>
+      <w:r>
+        <w:rPr>
+          <w:rFonts w:ascii="Arial" w:hAnsi="Arial" w:cs="Arial"/>
+          <w:bCs/>
+          <w:sz w:val="24"/>
+          <w:szCs w:val="24"/>
+          <w:lang w:val="de-DE"/>
+        </w:rPr>
+        <w:t xml:space="preserve">große Künstler </w:t>
+      </w:r>
+      <w:r>
+        <w:rPr>
+          <w:rFonts w:ascii="Arial" w:hAnsi="Arial" w:cs="Arial"/>
+          <w:bCs/>
+          <w:sz w:val="24"/>
+          <w:szCs w:val="24"/>
+          <w:lang w:val="de-DE"/>
+        </w:rPr>
+        <w:t xml:space="preserve">Präferenzen für die Anzahl der Follower bei der Wahl des Kollaborations-partners haben. Diese Frage lässt sich leicht durch die Korrelation der </w:t>
+      </w:r>
+      <w:proofErr w:type="spellStart"/>
+      <w:r>
+        <w:rPr>
+          <w:rFonts w:ascii="Arial" w:hAnsi="Arial" w:cs="Arial"/>
+          <w:bCs/>
+          <w:sz w:val="24"/>
+          <w:szCs w:val="24"/>
+          <w:lang w:val="de-DE"/>
+        </w:rPr>
+        <w:t>Followerzahlen</w:t>
+      </w:r>
+      <w:proofErr w:type="spellEnd"/>
+      <w:r>
+        <w:rPr>
+          <w:rFonts w:ascii="Arial" w:hAnsi="Arial" w:cs="Arial"/>
+          <w:bCs/>
+          <w:sz w:val="24"/>
+          <w:szCs w:val="24"/>
+          <w:lang w:val="de-DE"/>
+        </w:rPr>
+        <w:t xml:space="preserve"> beantworten. Hierfür wurde in den </w:t>
+      </w:r>
+      <w:proofErr w:type="spellStart"/>
+      <w:r>
+        <w:rPr>
+          <w:rFonts w:ascii="Arial" w:hAnsi="Arial" w:cs="Arial"/>
+          <w:bCs/>
+          <w:sz w:val="24"/>
+          <w:szCs w:val="24"/>
+          <w:lang w:val="de-DE"/>
+        </w:rPr>
+        <w:t>Edges</w:t>
+      </w:r>
+      <w:proofErr w:type="spellEnd"/>
+      <w:r>
+        <w:rPr>
+          <w:rFonts w:ascii="Arial" w:hAnsi="Arial" w:cs="Arial"/>
+          <w:bCs/>
+          <w:sz w:val="24"/>
+          <w:szCs w:val="24"/>
+          <w:lang w:val="de-DE"/>
+        </w:rPr>
+        <w:t xml:space="preserve"> für jede Kollaboration die Anzahl der Follower der beiden Künstler in eine neue Spalte eingefügt. Im nächsten Schritt wurde die Korrelation dieser Spalten berechnet mit einem Ergebnis von </w:t>
+      </w:r>
+      <w:r>
+        <w:rPr>
+          <w:rFonts w:ascii="Arial" w:hAnsi="Arial" w:cs="Arial"/>
+          <w:b/>
+          <w:bCs/>
+          <w:sz w:val="24"/>
+          <w:szCs w:val="24"/>
+          <w:lang w:val="de-DE"/>
+        </w:rPr>
+        <w:t>0,12</w:t>
+      </w:r>
+      <w:r>
+        <w:rPr>
+          <w:rFonts w:ascii="Arial" w:hAnsi="Arial" w:cs="Arial"/>
+          <w:bCs/>
+          <w:sz w:val="24"/>
+          <w:szCs w:val="24"/>
+          <w:lang w:val="de-DE"/>
+        </w:rPr>
+        <w:t xml:space="preserve">. Da dieses nicht signifikant von 0 </w:t>
+      </w:r>
+      <w:r>
+        <w:rPr>
+          <w:rFonts w:ascii="Arial" w:hAnsi="Arial" w:cs="Arial"/>
+          <w:bCs/>
+          <w:sz w:val="24"/>
+          <w:szCs w:val="24"/>
+          <w:lang w:val="de-DE"/>
+        </w:rPr>
+        <w:t>a</w:t>
+      </w:r>
+      <w:r>
+        <w:rPr>
+          <w:rFonts w:ascii="Arial" w:hAnsi="Arial" w:cs="Arial"/>
+          <w:bCs/>
+          <w:sz w:val="24"/>
+          <w:szCs w:val="24"/>
+          <w:lang w:val="de-DE"/>
+        </w:rPr>
+        <w:t xml:space="preserve">bweicht, lässt sich interpretieren, dass es kaum einen Zusammenhang zwischen den Reichweiten der Künstler in diesem Datensatz gibt. </w:t>
+      </w:r>
+    </w:p>
+    <w:p>
+      <w:pPr>
+        <w:jc w:val="both"/>
+        <w:rPr>
+          <w:rFonts w:ascii="Arial" w:hAnsi="Arial" w:cs="Arial"/>
+          <w:bCs/>
+          <w:sz w:val="24"/>
+          <w:szCs w:val="24"/>
+          <w:lang w:val="de-DE"/>
+        </w:rPr>
+      </w:pPr>
+    </w:p>
+    <w:p>
+      <w:pPr>
+        <w:jc w:val="both"/>
+        <w:rPr>
+          <w:rFonts w:ascii="Arial" w:hAnsi="Arial" w:cs="Arial"/>
+          <w:bCs/>
+          <w:sz w:val="24"/>
+          <w:szCs w:val="24"/>
+          <w:lang w:val="de-DE"/>
+        </w:rPr>
+      </w:pPr>
+    </w:p>
+    <w:p>
+      <w:pPr>
+        <w:jc w:val="both"/>
+        <w:rPr>
+          <w:rFonts w:ascii="Arial" w:hAnsi="Arial" w:cs="Arial"/>
+          <w:bCs/>
+          <w:sz w:val="24"/>
+          <w:szCs w:val="24"/>
+          <w:lang w:val="de-DE"/>
+        </w:rPr>
+      </w:pPr>
+    </w:p>
+    <w:p>
+      <w:pPr>
+        <w:jc w:val="both"/>
+        <w:rPr>
+          <w:rFonts w:ascii="Arial" w:hAnsi="Arial" w:cs="Arial"/>
+          <w:bCs/>
+          <w:sz w:val="24"/>
+          <w:szCs w:val="24"/>
+          <w:lang w:val="de-DE"/>
+        </w:rPr>
+      </w:pPr>
+    </w:p>
+    <w:p>
+      <w:pPr>
+        <w:ind w:firstLine="720"/>
+        <w:jc w:val="both"/>
+        <w:rPr>
+          <w:rFonts w:ascii="Arial" w:hAnsi="Arial" w:cs="Arial"/>
+          <w:b/>
+          <w:bCs/>
+          <w:sz w:val="26"/>
+          <w:szCs w:val="26"/>
+          <w:lang w:val="de-DE"/>
+        </w:rPr>
+      </w:pPr>
+      <w:r>
+        <w:rPr>
+          <w:rFonts w:ascii="Arial" w:hAnsi="Arial" w:cs="Arial"/>
+          <w:b/>
+          <w:bCs/>
+          <w:sz w:val="26"/>
+          <w:szCs w:val="26"/>
+          <w:lang w:val="de-DE"/>
+        </w:rPr>
         <w:lastRenderedPageBreak/>
-        <w:t>Welche Genres besitzen die größte Reichweite?</w:t>
-      </w:r>
-    </w:p>
-    <w:p>
-      <w:pPr>
-        <w:jc w:val="both"/>
-        <w:rPr>
-          <w:rFonts w:ascii="Arial" w:hAnsi="Arial" w:cs="Arial"/>
-          <w:bCs/>
-          <w:sz w:val="24"/>
-          <w:szCs w:val="24"/>
-          <w:lang w:val="de-DE"/>
-        </w:rPr>
-      </w:pPr>
-      <w:r>
-        <w:rPr>
-          <w:rFonts w:ascii="Arial" w:hAnsi="Arial" w:cs="Arial"/>
-          <w:bCs/>
-          <w:sz w:val="24"/>
-          <w:szCs w:val="24"/>
-          <w:lang w:val="de-DE"/>
-        </w:rPr>
-        <w:t xml:space="preserve">Für die Beantwortung dieser Forschungsfrage wurden lediglich die Daten aus den Nodes benötigt, im Speziellen die Genres und die Follower der Künstler. Zu Beachten ist, dass es sich hier um keinen vollständigen und auch keinen komplett repräsentativen Auszug, was auf </w:t>
-      </w:r>
-      <w:r>
-        <w:rPr>
-          <w:rFonts w:ascii="Arial" w:hAnsi="Arial" w:cs="Arial"/>
-          <w:bCs/>
-          <w:sz w:val="24"/>
-          <w:szCs w:val="24"/>
-          <w:lang w:val="de-DE"/>
-        </w:rPr>
-        <w:t>Erstellung des Datensatzes zurückzuführen ist, welche unter I.I) erläutert wurde. Dennoch ist diese Berechnung aussagekräftig zwar nicht für die gesamte Musikbranche, sondern für die erfolgreichsten Künstler und deren Kollaborationen aus dem betrachteten Zeitraum.</w:t>
-      </w:r>
-    </w:p>
-    <w:p>
-      <w:pPr>
-        <w:jc w:val="both"/>
-        <w:rPr>
-          <w:rFonts w:ascii="Arial" w:hAnsi="Arial" w:cs="Arial"/>
-          <w:bCs/>
-          <w:sz w:val="24"/>
-          <w:szCs w:val="24"/>
-          <w:lang w:val="de-DE"/>
-        </w:rPr>
-      </w:pPr>
-      <w:r>
-        <w:rPr>
-          <w:rFonts w:ascii="Arial" w:hAnsi="Arial" w:cs="Arial"/>
-          <w:bCs/>
-          <w:sz w:val="24"/>
-          <w:szCs w:val="24"/>
-          <w:lang w:val="de-DE"/>
-        </w:rPr>
-        <w:t xml:space="preserve">Zur Berechnung wurde ein neues Dataframe angelegt, welches in der ersten Spalte jedes einzelnes Genre und in der zweiten Spalte </w:t>
-      </w:r>
-      <w:r>
-        <w:rPr>
-          <w:rFonts w:ascii="Arial" w:hAnsi="Arial" w:cs="Arial"/>
-          <w:bCs/>
-          <w:sz w:val="24"/>
-          <w:szCs w:val="24"/>
-          <w:lang w:val="de-DE"/>
-        </w:rPr>
-        <w:t>die Summe der Follower der Künstler, welche in dieses Genre eingestuft wurden, enthält. Dazu wurde aus den Genres der Künstler jeder einzigartige wert genutzt, um so eine Liste aller Genres zu erhalten. Im zweiten Schritt wurde für jedes Genre nach allen Künstlern gefiltert, die in dieses fallen und dann die Summe der Follower dieser berechnet, mit dem Folgenden Ergebnis:</w:t>
-      </w:r>
-    </w:p>
-    <w:p>
-      <w:pPr>
-        <w:jc w:val="both"/>
-        <w:rPr>
-          <w:rFonts w:ascii="Arial" w:hAnsi="Arial" w:cs="Arial"/>
-          <w:bCs/>
-          <w:sz w:val="24"/>
-          <w:szCs w:val="24"/>
-          <w:lang w:val="de-DE"/>
-        </w:rPr>
-      </w:pPr>
-    </w:p>
-    <w:p>
-      <w:pPr>
-        <w:jc w:val="both"/>
-        <w:rPr>
-          <w:rFonts w:ascii="Arial" w:hAnsi="Arial" w:cs="Arial"/>
-          <w:bCs/>
-          <w:sz w:val="24"/>
-          <w:szCs w:val="24"/>
-          <w:lang w:val="de-DE"/>
-        </w:rPr>
-      </w:pPr>
-      <w:r>
-        <w:rPr>
-          <w:rFonts w:ascii="Arial" w:hAnsi="Arial" w:cs="Arial"/>
-          <w:bCs/>
-          <w:sz w:val="24"/>
-          <w:szCs w:val="24"/>
-          <w:lang w:val="de-DE"/>
-        </w:rPr>
-        <w:t>Um dieses Ergebnis besser einzuordnen zu können ist wichtig zu berücksichtigen, dass keine Informationen über den einzelnen Follower vorliegen. Dieser kann mehreren Künstlern aus einem Genre folgen und wird somit mehrfach in die Reichweite dieses Genre eingerechnet. Eine alternative und aussagekräftigere Herangehensweise ist nicht die Summe aller Follower eines Genres zu bilden, sondern die durchschnittliche Anzahl der Follower der Künstler dieses Genres.</w:t>
-      </w:r>
-    </w:p>
-    <w:p>
-      <w:pPr>
-        <w:jc w:val="both"/>
-        <w:rPr>
-          <w:rFonts w:ascii="Arial" w:hAnsi="Arial" w:cs="Arial"/>
-          <w:bCs/>
-          <w:sz w:val="24"/>
-          <w:szCs w:val="24"/>
-          <w:lang w:val="de-DE"/>
-        </w:rPr>
-      </w:pPr>
-    </w:p>
-    <w:p>
-      <w:pPr>
-        <w:jc w:val="center"/>
-        <w:rPr>
-          <w:rFonts w:ascii="Arial" w:hAnsi="Arial" w:cs="Arial"/>
-          <w:bCs/>
-          <w:sz w:val="24"/>
-          <w:szCs w:val="24"/>
-          <w:lang w:val="de-DE"/>
-        </w:rPr>
-      </w:pPr>
-      <w:r>
-        <w:rPr>
-          <w:rFonts w:ascii="Arial" w:hAnsi="Arial" w:cs="Arial"/>
-          <w:bCs/>
-          <w:sz w:val="24"/>
-          <w:szCs w:val="24"/>
-          <w:lang w:val="de-DE"/>
-        </w:rPr>
-        <w:t>Wie beeinflusst die Größte der Künstler, gemessen an der Anzahl der Follower die Wahl der Kollaborationen?</w:t>
-      </w:r>
-    </w:p>
-    <w:p>
-      <w:pPr>
-        <w:jc w:val="both"/>
-        <w:rPr>
-          <w:rFonts w:ascii="Arial" w:hAnsi="Arial" w:cs="Arial"/>
-          <w:bCs/>
-          <w:sz w:val="24"/>
-          <w:szCs w:val="24"/>
-          <w:lang w:val="de-DE"/>
-        </w:rPr>
-      </w:pPr>
-      <w:r>
-        <w:rPr>
-          <w:rFonts w:ascii="Arial" w:hAnsi="Arial" w:cs="Arial"/>
-          <w:bCs/>
-          <w:sz w:val="24"/>
-          <w:szCs w:val="24"/>
-          <w:lang w:val="de-DE"/>
-        </w:rPr>
-        <w:t xml:space="preserve">Diese Forschungsfrage zielt darauf ab, ob gemessen an der Anzahl der Follower </w:t>
-      </w:r>
-      <w:r>
-        <w:rPr>
-          <w:rFonts w:ascii="Arial" w:hAnsi="Arial" w:cs="Arial"/>
-          <w:bCs/>
-          <w:sz w:val="24"/>
-          <w:szCs w:val="24"/>
-          <w:lang w:val="de-DE"/>
-        </w:rPr>
-        <w:t xml:space="preserve">beispielsweise </w:t>
-      </w:r>
-      <w:r>
-        <w:rPr>
-          <w:rFonts w:ascii="Arial" w:hAnsi="Arial" w:cs="Arial"/>
-          <w:bCs/>
-          <w:sz w:val="24"/>
-          <w:szCs w:val="24"/>
-          <w:lang w:val="de-DE"/>
-        </w:rPr>
-        <w:t xml:space="preserve">große Künstler </w:t>
-      </w:r>
-      <w:r>
-        <w:rPr>
-          <w:rFonts w:ascii="Arial" w:hAnsi="Arial" w:cs="Arial"/>
-          <w:bCs/>
-          <w:sz w:val="24"/>
-          <w:szCs w:val="24"/>
-          <w:lang w:val="de-DE"/>
-        </w:rPr>
-        <w:t xml:space="preserve">Präferenzen für die Anzahl der Follower bei der Wahl des Kollaborations-partners haben. Diese Frage lässt sich leicht durch die Korrelation der </w:t>
+        <w:t>II.I)</w:t>
+      </w:r>
+      <w:r>
+        <w:rPr>
+          <w:rFonts w:ascii="Arial" w:hAnsi="Arial" w:cs="Arial"/>
+          <w:b/>
+          <w:bCs/>
+          <w:sz w:val="26"/>
+          <w:szCs w:val="26"/>
+          <w:lang w:val="de-DE"/>
+        </w:rPr>
+        <w:tab/>
+        <w:t>Vergleich der deutschen und der internationalen Musikszene</w:t>
+      </w:r>
+    </w:p>
+    <w:p>
+      <w:pPr>
+        <w:jc w:val="both"/>
+        <w:rPr>
+          <w:rFonts w:ascii="Arial" w:hAnsi="Arial" w:cs="Arial"/>
+          <w:bCs/>
+          <w:sz w:val="24"/>
+          <w:szCs w:val="24"/>
+          <w:lang w:val="de-DE"/>
+        </w:rPr>
+      </w:pPr>
+      <w:r>
+        <w:rPr>
+          <w:rFonts w:ascii="Arial" w:hAnsi="Arial" w:cs="Arial"/>
+          <w:bCs/>
+          <w:sz w:val="24"/>
+          <w:szCs w:val="24"/>
+          <w:lang w:val="de-DE"/>
+        </w:rPr>
+        <w:t>Dieser Teil widmet sich nun dem Vergleich der deutschen und der internationalen Musikszene, mit dem Ziel, Unterschiede und Gemeinsamkeiten herauszuarbeiten. Wichtig hier zu beachten ist, dass die deutsche Musikszene ein Teil der internationalen Musikszene wird. Im Folgenden werden lediglich die größten Künstler (wieder gemessen an der Anzahl der Follower) der beiden Szenen betrachtet. Dies geschieht aus den folgenden Gründen: einerseits sind sowohl die deutsche Szene als auch die internationale Szene so groß, dass schwierig differenzierte Aussagen getroffen werden können. Andererseits</w:t>
+      </w:r>
+      <w:r>
+        <w:rPr>
+          <w:rFonts w:ascii="Arial" w:hAnsi="Arial" w:cs="Arial"/>
+          <w:bCs/>
+          <w:sz w:val="24"/>
+          <w:szCs w:val="24"/>
+          <w:lang w:val="de-DE"/>
+        </w:rPr>
+        <w:t xml:space="preserve"> werden so die deutschen Künstler nicht in der internationalen Szene betrachtet, da kein deutscher Künstler zu den weltweit größten gehört.</w:t>
+      </w:r>
+      <w:r>
+        <w:rPr>
+          <w:rFonts w:ascii="Arial" w:hAnsi="Arial" w:cs="Arial"/>
+          <w:bCs/>
+          <w:sz w:val="24"/>
+          <w:szCs w:val="24"/>
+          <w:lang w:val="de-DE"/>
+        </w:rPr>
+        <w:t xml:space="preserve"> Die Einstufung als deutsch erfolgt durch die Genres der Künstler, falls diese die Schlagworte „deutsch“ oder „</w:t>
       </w:r>
       <w:proofErr w:type="spellStart"/>
       <w:r>
@@ -2023,7 +2300,7 @@
           <w:szCs w:val="24"/>
           <w:lang w:val="de-DE"/>
         </w:rPr>
-        <w:t>Followerzahlen</w:t>
+        <w:t>german</w:t>
       </w:r>
       <w:proofErr w:type="spellEnd"/>
       <w:r>
@@ -2034,7 +2311,556 @@
           <w:szCs w:val="24"/>
           <w:lang w:val="de-DE"/>
         </w:rPr>
-        <w:t xml:space="preserve"> beantworten. Hierfür wurde in den </w:t>
+        <w:t xml:space="preserve">“ beinhalten wurde ein Künstler als deutsch eingeordnet. </w:t>
+      </w:r>
+    </w:p>
+    <w:p>
+      <w:pPr>
+        <w:pStyle w:val="ListParagraph"/>
+        <w:numPr>
+          <w:ilvl w:val="0"/>
+          <w:numId w:val="4"/>
+        </w:numPr>
+        <w:jc w:val="both"/>
+        <w:rPr>
+          <w:rFonts w:ascii="Arial" w:hAnsi="Arial" w:cs="Arial"/>
+          <w:bCs/>
+          <w:sz w:val="24"/>
+          <w:szCs w:val="24"/>
+          <w:lang w:val="de-DE"/>
+        </w:rPr>
+      </w:pPr>
+      <w:r>
+        <w:rPr>
+          <w:rFonts w:ascii="Arial" w:hAnsi="Arial" w:cs="Arial"/>
+          <w:bCs/>
+          <w:sz w:val="24"/>
+          <w:szCs w:val="24"/>
+          <w:lang w:val="de-DE"/>
+        </w:rPr>
+        <w:t>Wie unterscheiden sich die internationale und die deutsche Musikbranche?</w:t>
+      </w:r>
+    </w:p>
+    <w:p>
+      <w:pPr>
+        <w:jc w:val="both"/>
+        <w:rPr>
+          <w:rFonts w:ascii="Arial" w:hAnsi="Arial" w:cs="Arial"/>
+          <w:bCs/>
+          <w:sz w:val="24"/>
+          <w:szCs w:val="24"/>
+          <w:lang w:val="de-DE"/>
+        </w:rPr>
+      </w:pPr>
+      <w:r>
+        <w:rPr>
+          <w:rFonts w:ascii="Arial" w:hAnsi="Arial" w:cs="Arial"/>
+          <w:bCs/>
+          <w:sz w:val="24"/>
+          <w:szCs w:val="24"/>
+          <w:lang w:val="de-DE"/>
+        </w:rPr>
+        <w:t>Um dieser Frage nachzugehen wurden unterschiedliche Kennzahlen berechnet. Diese sind die durchschnittliche Anzahl der Genres pro Künstler, die durchschnittliche Anzahl der Follower, sowie die Anzahl der Kollaborationen im Betrachtungszeitraum.</w:t>
+      </w:r>
+    </w:p>
+    <w:tbl>
+      <w:tblPr>
+        <w:tblStyle w:val="TableGrid"/>
+        <w:tblW w:w="0" w:type="auto"/>
+        <w:tblLook w:val="04A0" w:firstRow="1" w:lastRow="0" w:firstColumn="1" w:lastColumn="0" w:noHBand="0" w:noVBand="1"/>
+      </w:tblPr>
+      <w:tblGrid>
+        <w:gridCol w:w="3005"/>
+        <w:gridCol w:w="3005"/>
+        <w:gridCol w:w="3006"/>
+      </w:tblGrid>
+      <w:tr>
+        <w:tc>
+          <w:tcPr>
+            <w:tcW w:w="3005" w:type="dxa"/>
+          </w:tcPr>
+          <w:p>
+            <w:pPr>
+              <w:jc w:val="both"/>
+              <w:rPr>
+                <w:rFonts w:ascii="Arial" w:hAnsi="Arial" w:cs="Arial"/>
+                <w:bCs/>
+                <w:sz w:val="24"/>
+                <w:szCs w:val="24"/>
+                <w:lang w:val="de-DE"/>
+              </w:rPr>
+            </w:pPr>
+          </w:p>
+        </w:tc>
+        <w:tc>
+          <w:tcPr>
+            <w:tcW w:w="3005" w:type="dxa"/>
+          </w:tcPr>
+          <w:p>
+            <w:pPr>
+              <w:jc w:val="both"/>
+              <w:rPr>
+                <w:rFonts w:ascii="Arial" w:hAnsi="Arial" w:cs="Arial"/>
+                <w:bCs/>
+                <w:sz w:val="24"/>
+                <w:szCs w:val="24"/>
+                <w:lang w:val="de-DE"/>
+              </w:rPr>
+            </w:pPr>
+            <w:r>
+              <w:rPr>
+                <w:rFonts w:ascii="Arial" w:hAnsi="Arial" w:cs="Arial"/>
+                <w:bCs/>
+                <w:sz w:val="24"/>
+                <w:szCs w:val="24"/>
+                <w:lang w:val="de-DE"/>
+              </w:rPr>
+              <w:t>international</w:t>
+            </w:r>
+          </w:p>
+        </w:tc>
+        <w:tc>
+          <w:tcPr>
+            <w:tcW w:w="3006" w:type="dxa"/>
+          </w:tcPr>
+          <w:p>
+            <w:pPr>
+              <w:jc w:val="both"/>
+              <w:rPr>
+                <w:rFonts w:ascii="Arial" w:hAnsi="Arial" w:cs="Arial"/>
+                <w:bCs/>
+                <w:sz w:val="24"/>
+                <w:szCs w:val="24"/>
+                <w:lang w:val="de-DE"/>
+              </w:rPr>
+            </w:pPr>
+            <w:r>
+              <w:rPr>
+                <w:rFonts w:ascii="Arial" w:hAnsi="Arial" w:cs="Arial"/>
+                <w:bCs/>
+                <w:sz w:val="24"/>
+                <w:szCs w:val="24"/>
+                <w:lang w:val="de-DE"/>
+              </w:rPr>
+              <w:t>deutsch</w:t>
+            </w:r>
+          </w:p>
+        </w:tc>
+      </w:tr>
+      <w:tr>
+        <w:tc>
+          <w:tcPr>
+            <w:tcW w:w="3005" w:type="dxa"/>
+          </w:tcPr>
+          <w:p>
+            <w:pPr>
+              <w:jc w:val="both"/>
+              <w:rPr>
+                <w:rFonts w:ascii="Arial" w:hAnsi="Arial" w:cs="Arial"/>
+                <w:bCs/>
+                <w:sz w:val="24"/>
+                <w:szCs w:val="24"/>
+                <w:lang w:val="de-DE"/>
+              </w:rPr>
+            </w:pPr>
+            <w:r>
+              <w:rPr>
+                <w:rFonts w:ascii="Arial" w:hAnsi="Arial" w:cs="Arial"/>
+                <w:bCs/>
+                <w:sz w:val="24"/>
+                <w:szCs w:val="24"/>
+                <w:lang w:val="de-DE"/>
+              </w:rPr>
+              <w:t>Genres</w:t>
+            </w:r>
+          </w:p>
+        </w:tc>
+        <w:tc>
+          <w:tcPr>
+            <w:tcW w:w="3005" w:type="dxa"/>
+          </w:tcPr>
+          <w:p>
+            <w:pPr>
+              <w:jc w:val="both"/>
+              <w:rPr>
+                <w:rFonts w:ascii="Arial" w:hAnsi="Arial" w:cs="Arial"/>
+                <w:bCs/>
+                <w:sz w:val="24"/>
+                <w:szCs w:val="24"/>
+                <w:lang w:val="de-DE"/>
+              </w:rPr>
+            </w:pPr>
+          </w:p>
+        </w:tc>
+        <w:tc>
+          <w:tcPr>
+            <w:tcW w:w="3006" w:type="dxa"/>
+          </w:tcPr>
+          <w:p>
+            <w:pPr>
+              <w:jc w:val="both"/>
+              <w:rPr>
+                <w:rFonts w:ascii="Arial" w:hAnsi="Arial" w:cs="Arial"/>
+                <w:bCs/>
+                <w:sz w:val="24"/>
+                <w:szCs w:val="24"/>
+                <w:lang w:val="de-DE"/>
+              </w:rPr>
+            </w:pPr>
+          </w:p>
+        </w:tc>
+      </w:tr>
+      <w:tr>
+        <w:tc>
+          <w:tcPr>
+            <w:tcW w:w="3005" w:type="dxa"/>
+          </w:tcPr>
+          <w:p>
+            <w:pPr>
+              <w:jc w:val="both"/>
+              <w:rPr>
+                <w:rFonts w:ascii="Arial" w:hAnsi="Arial" w:cs="Arial"/>
+                <w:bCs/>
+                <w:sz w:val="24"/>
+                <w:szCs w:val="24"/>
+                <w:lang w:val="de-DE"/>
+              </w:rPr>
+            </w:pPr>
+            <w:r>
+              <w:rPr>
+                <w:rFonts w:ascii="Arial" w:hAnsi="Arial" w:cs="Arial"/>
+                <w:bCs/>
+                <w:sz w:val="24"/>
+                <w:szCs w:val="24"/>
+                <w:lang w:val="de-DE"/>
+              </w:rPr>
+              <w:t>Follower</w:t>
+            </w:r>
+          </w:p>
+        </w:tc>
+        <w:tc>
+          <w:tcPr>
+            <w:tcW w:w="3005" w:type="dxa"/>
+          </w:tcPr>
+          <w:p>
+            <w:pPr>
+              <w:jc w:val="both"/>
+              <w:rPr>
+                <w:rFonts w:ascii="Arial" w:hAnsi="Arial" w:cs="Arial"/>
+                <w:bCs/>
+                <w:sz w:val="24"/>
+                <w:szCs w:val="24"/>
+                <w:lang w:val="de-DE"/>
+              </w:rPr>
+            </w:pPr>
+          </w:p>
+        </w:tc>
+        <w:tc>
+          <w:tcPr>
+            <w:tcW w:w="3006" w:type="dxa"/>
+          </w:tcPr>
+          <w:p>
+            <w:pPr>
+              <w:jc w:val="both"/>
+              <w:rPr>
+                <w:rFonts w:ascii="Arial" w:hAnsi="Arial" w:cs="Arial"/>
+                <w:bCs/>
+                <w:sz w:val="24"/>
+                <w:szCs w:val="24"/>
+                <w:lang w:val="de-DE"/>
+              </w:rPr>
+            </w:pPr>
+          </w:p>
+        </w:tc>
+      </w:tr>
+      <w:tr>
+        <w:tc>
+          <w:tcPr>
+            <w:tcW w:w="3005" w:type="dxa"/>
+          </w:tcPr>
+          <w:p>
+            <w:pPr>
+              <w:jc w:val="both"/>
+              <w:rPr>
+                <w:rFonts w:ascii="Arial" w:hAnsi="Arial" w:cs="Arial"/>
+                <w:bCs/>
+                <w:sz w:val="24"/>
+                <w:szCs w:val="24"/>
+                <w:lang w:val="de-DE"/>
+              </w:rPr>
+            </w:pPr>
+            <w:r>
+              <w:rPr>
+                <w:rFonts w:ascii="Arial" w:hAnsi="Arial" w:cs="Arial"/>
+                <w:bCs/>
+                <w:sz w:val="24"/>
+                <w:szCs w:val="24"/>
+                <w:lang w:val="de-DE"/>
+              </w:rPr>
+              <w:t>Kollaborationen</w:t>
+            </w:r>
+          </w:p>
+        </w:tc>
+        <w:tc>
+          <w:tcPr>
+            <w:tcW w:w="3005" w:type="dxa"/>
+          </w:tcPr>
+          <w:p>
+            <w:pPr>
+              <w:jc w:val="both"/>
+              <w:rPr>
+                <w:rFonts w:ascii="Arial" w:hAnsi="Arial" w:cs="Arial"/>
+                <w:bCs/>
+                <w:sz w:val="24"/>
+                <w:szCs w:val="24"/>
+                <w:lang w:val="de-DE"/>
+              </w:rPr>
+            </w:pPr>
+          </w:p>
+        </w:tc>
+        <w:tc>
+          <w:tcPr>
+            <w:tcW w:w="3006" w:type="dxa"/>
+          </w:tcPr>
+          <w:p>
+            <w:pPr>
+              <w:jc w:val="both"/>
+              <w:rPr>
+                <w:rFonts w:ascii="Arial" w:hAnsi="Arial" w:cs="Arial"/>
+                <w:bCs/>
+                <w:sz w:val="24"/>
+                <w:szCs w:val="24"/>
+                <w:lang w:val="de-DE"/>
+              </w:rPr>
+            </w:pPr>
+          </w:p>
+        </w:tc>
+      </w:tr>
+    </w:tbl>
+    <w:p>
+      <w:pPr>
+        <w:jc w:val="both"/>
+        <w:rPr>
+          <w:rFonts w:ascii="Arial" w:hAnsi="Arial" w:cs="Arial"/>
+          <w:bCs/>
+          <w:sz w:val="24"/>
+          <w:szCs w:val="24"/>
+          <w:lang w:val="de-DE"/>
+        </w:rPr>
+      </w:pPr>
+    </w:p>
+    <w:p>
+      <w:pPr>
+        <w:rPr>
+          <w:rFonts w:ascii="Arial" w:hAnsi="Arial" w:cs="Arial"/>
+          <w:bCs/>
+          <w:sz w:val="24"/>
+          <w:szCs w:val="24"/>
+          <w:lang w:val="de-DE"/>
+        </w:rPr>
+      </w:pPr>
+    </w:p>
+    <w:p>
+      <w:pPr>
+        <w:ind w:firstLine="720"/>
+        <w:jc w:val="both"/>
+        <w:rPr>
+          <w:rFonts w:ascii="Arial" w:hAnsi="Arial" w:cs="Arial"/>
+          <w:b/>
+          <w:bCs/>
+          <w:sz w:val="26"/>
+          <w:szCs w:val="26"/>
+          <w:lang w:val="de-DE"/>
+        </w:rPr>
+      </w:pPr>
+    </w:p>
+    <w:p>
+      <w:pPr>
+        <w:jc w:val="both"/>
+        <w:rPr>
+          <w:rFonts w:ascii="Arial" w:hAnsi="Arial" w:cs="Arial"/>
+          <w:bCs/>
+          <w:sz w:val="24"/>
+          <w:szCs w:val="24"/>
+          <w:lang w:val="de-DE"/>
+        </w:rPr>
+      </w:pPr>
+    </w:p>
+    <w:p>
+      <w:pPr>
+        <w:jc w:val="both"/>
+        <w:rPr>
+          <w:rFonts w:ascii="Arial" w:hAnsi="Arial" w:cs="Arial"/>
+          <w:bCs/>
+          <w:sz w:val="24"/>
+          <w:szCs w:val="24"/>
+          <w:lang w:val="de-DE"/>
+        </w:rPr>
+      </w:pPr>
+    </w:p>
+    <w:p>
+      <w:pPr>
+        <w:jc w:val="both"/>
+        <w:rPr>
+          <w:rFonts w:ascii="Arial" w:hAnsi="Arial" w:cs="Arial"/>
+          <w:bCs/>
+          <w:sz w:val="24"/>
+          <w:szCs w:val="24"/>
+          <w:lang w:val="de-DE"/>
+        </w:rPr>
+      </w:pPr>
+    </w:p>
+    <w:p>
+      <w:pPr>
+        <w:jc w:val="both"/>
+        <w:rPr>
+          <w:rFonts w:ascii="Arial" w:hAnsi="Arial" w:cs="Arial"/>
+          <w:bCs/>
+          <w:sz w:val="24"/>
+          <w:szCs w:val="24"/>
+          <w:lang w:val="de-DE"/>
+        </w:rPr>
+      </w:pPr>
+    </w:p>
+    <w:p>
+      <w:pPr>
+        <w:jc w:val="both"/>
+        <w:rPr>
+          <w:rFonts w:ascii="Arial" w:hAnsi="Arial" w:cs="Arial"/>
+          <w:bCs/>
+          <w:sz w:val="24"/>
+          <w:szCs w:val="24"/>
+          <w:lang w:val="de-DE"/>
+        </w:rPr>
+      </w:pPr>
+    </w:p>
+    <w:p>
+      <w:pPr>
+        <w:jc w:val="both"/>
+        <w:rPr>
+          <w:rFonts w:ascii="Arial" w:hAnsi="Arial" w:cs="Arial"/>
+          <w:bCs/>
+          <w:sz w:val="24"/>
+          <w:szCs w:val="24"/>
+          <w:lang w:val="de-DE"/>
+        </w:rPr>
+      </w:pPr>
+    </w:p>
+    <w:p>
+      <w:pPr>
+        <w:jc w:val="both"/>
+        <w:rPr>
+          <w:rFonts w:ascii="Arial" w:hAnsi="Arial" w:cs="Arial"/>
+          <w:bCs/>
+          <w:sz w:val="24"/>
+          <w:szCs w:val="24"/>
+          <w:lang w:val="de-DE"/>
+        </w:rPr>
+      </w:pPr>
+    </w:p>
+    <w:p>
+      <w:pPr>
+        <w:jc w:val="both"/>
+        <w:rPr>
+          <w:rFonts w:ascii="Arial" w:hAnsi="Arial" w:cs="Arial"/>
+          <w:bCs/>
+          <w:sz w:val="24"/>
+          <w:szCs w:val="24"/>
+          <w:lang w:val="de-DE"/>
+        </w:rPr>
+      </w:pPr>
+    </w:p>
+    <w:p>
+      <w:pPr>
+        <w:jc w:val="both"/>
+        <w:rPr>
+          <w:rFonts w:ascii="Arial" w:hAnsi="Arial" w:cs="Arial"/>
+          <w:bCs/>
+          <w:sz w:val="24"/>
+          <w:szCs w:val="24"/>
+          <w:lang w:val="de-DE"/>
+        </w:rPr>
+      </w:pPr>
+    </w:p>
+    <w:p>
+      <w:pPr>
+        <w:jc w:val="both"/>
+        <w:rPr>
+          <w:rFonts w:ascii="Arial" w:hAnsi="Arial" w:cs="Arial"/>
+          <w:bCs/>
+          <w:sz w:val="24"/>
+          <w:szCs w:val="24"/>
+          <w:lang w:val="de-DE"/>
+        </w:rPr>
+      </w:pPr>
+    </w:p>
+    <w:p>
+      <w:pPr>
+        <w:jc w:val="both"/>
+        <w:rPr>
+          <w:rFonts w:ascii="Arial" w:hAnsi="Arial" w:cs="Arial"/>
+          <w:bCs/>
+          <w:sz w:val="24"/>
+          <w:szCs w:val="24"/>
+          <w:lang w:val="de-DE"/>
+        </w:rPr>
+      </w:pPr>
+    </w:p>
+    <w:p>
+      <w:pPr>
+        <w:jc w:val="both"/>
+        <w:rPr>
+          <w:rFonts w:ascii="Arial" w:hAnsi="Arial" w:cs="Arial"/>
+          <w:bCs/>
+          <w:sz w:val="24"/>
+          <w:szCs w:val="24"/>
+          <w:lang w:val="de-DE"/>
+        </w:rPr>
+      </w:pPr>
+    </w:p>
+    <w:p>
+      <w:pPr>
+        <w:jc w:val="both"/>
+        <w:rPr>
+          <w:rFonts w:ascii="Arial" w:hAnsi="Arial" w:cs="Arial"/>
+          <w:bCs/>
+          <w:sz w:val="24"/>
+          <w:szCs w:val="24"/>
+          <w:lang w:val="de-DE"/>
+        </w:rPr>
+      </w:pPr>
+      <w:r>
+        <w:rPr>
+          <w:rFonts w:ascii="Arial" w:hAnsi="Arial" w:cs="Arial"/>
+          <w:bCs/>
+          <w:sz w:val="24"/>
+          <w:szCs w:val="24"/>
+          <w:lang w:val="de-DE"/>
+        </w:rPr>
+        <w:lastRenderedPageBreak/>
+        <w:t>Anmerkungen:</w:t>
+      </w:r>
+    </w:p>
+    <w:p>
+      <w:pPr>
+        <w:jc w:val="both"/>
+        <w:rPr>
+          <w:rFonts w:ascii="Arial" w:hAnsi="Arial" w:cs="Arial"/>
+          <w:bCs/>
+          <w:sz w:val="24"/>
+          <w:szCs w:val="24"/>
+          <w:lang w:val="de-DE"/>
+        </w:rPr>
+      </w:pPr>
+      <w:r>
+        <w:rPr>
+          <w:rFonts w:ascii="Arial" w:hAnsi="Arial" w:cs="Arial"/>
+          <w:bCs/>
+          <w:sz w:val="24"/>
+          <w:szCs w:val="24"/>
+          <w:lang w:val="de-DE"/>
+        </w:rPr>
+        <w:t xml:space="preserve">Die Visualisierungen der beiden Netzwerke befinden sich als interaktive </w:t>
       </w:r>
       <w:proofErr w:type="spellStart"/>
       <w:r>
@@ -2045,7 +2871,7 @@
           <w:szCs w:val="24"/>
           <w:lang w:val="de-DE"/>
         </w:rPr>
-        <w:t>Edges</w:t>
+        <w:t>html</w:t>
       </w:r>
       <w:proofErr w:type="spellEnd"/>
       <w:r>
@@ -2056,89 +2882,162 @@
           <w:szCs w:val="24"/>
           <w:lang w:val="de-DE"/>
         </w:rPr>
-        <w:t xml:space="preserve"> für jede Kollaboration die Anzahl der Follower der beiden Künstler in eine neue Spalte eingefügt. Im nächsten Schritt wurde die Korrelation dieser Spalten berechnet mit einem Ergebnis von </w:t>
-      </w:r>
-      <w:r>
-        <w:rPr>
-          <w:rFonts w:ascii="Arial" w:hAnsi="Arial" w:cs="Arial"/>
-          <w:b/>
-          <w:bCs/>
-          <w:sz w:val="24"/>
-          <w:szCs w:val="24"/>
-          <w:lang w:val="de-DE"/>
-        </w:rPr>
-        <w:t>0,12</w:t>
-      </w:r>
-      <w:r>
-        <w:rPr>
-          <w:rFonts w:ascii="Arial" w:hAnsi="Arial" w:cs="Arial"/>
-          <w:bCs/>
-          <w:sz w:val="24"/>
-          <w:szCs w:val="24"/>
-          <w:lang w:val="de-DE"/>
-        </w:rPr>
-        <w:t xml:space="preserve">. Da dieses nicht signifikant von 0 Abweicht, lässt sich interpretieren, dass es kaum einen Zusammenhang zwischen den Reichweiten der Künstler in diesem Datensatz gibt. </w:t>
-      </w:r>
-    </w:p>
-    <w:p>
-      <w:pPr>
-        <w:jc w:val="both"/>
-        <w:rPr>
-          <w:rFonts w:ascii="Arial" w:hAnsi="Arial" w:cs="Arial"/>
-          <w:bCs/>
-          <w:sz w:val="24"/>
-          <w:szCs w:val="24"/>
-          <w:lang w:val="de-DE"/>
-        </w:rPr>
-      </w:pPr>
-    </w:p>
-    <w:p>
-      <w:pPr>
-        <w:jc w:val="both"/>
-        <w:rPr>
-          <w:rFonts w:ascii="Arial" w:hAnsi="Arial" w:cs="Arial"/>
-          <w:bCs/>
-          <w:sz w:val="24"/>
-          <w:szCs w:val="24"/>
-          <w:lang w:val="de-DE"/>
-        </w:rPr>
-      </w:pPr>
-    </w:p>
-    <w:p>
-      <w:pPr>
-        <w:jc w:val="both"/>
-        <w:rPr>
-          <w:rFonts w:ascii="Arial" w:hAnsi="Arial" w:cs="Arial"/>
-          <w:bCs/>
-          <w:sz w:val="24"/>
-          <w:szCs w:val="24"/>
-          <w:lang w:val="de-DE"/>
-        </w:rPr>
-      </w:pPr>
-    </w:p>
-    <w:p>
-      <w:pPr>
-        <w:jc w:val="both"/>
-        <w:rPr>
-          <w:rFonts w:ascii="Arial" w:hAnsi="Arial" w:cs="Arial"/>
-          <w:bCs/>
-          <w:sz w:val="24"/>
-          <w:szCs w:val="24"/>
-          <w:lang w:val="de-DE"/>
-        </w:rPr>
-      </w:pPr>
-    </w:p>
-    <w:p>
-      <w:pPr>
-        <w:jc w:val="both"/>
-        <w:rPr>
-          <w:rFonts w:ascii="Arial" w:hAnsi="Arial" w:cs="Arial"/>
-          <w:bCs/>
-          <w:sz w:val="24"/>
-          <w:szCs w:val="24"/>
-          <w:lang w:val="de-DE"/>
-        </w:rPr>
-      </w:pPr>
+        <w:t xml:space="preserve"> Datei in der Abgabe</w:t>
+      </w:r>
+    </w:p>
+    <w:p>
+      <w:pPr>
+        <w:jc w:val="both"/>
+        <w:rPr>
+          <w:rFonts w:ascii="Arial" w:hAnsi="Arial" w:cs="Arial"/>
+          <w:bCs/>
+          <w:sz w:val="24"/>
+          <w:szCs w:val="24"/>
+          <w:lang w:val="de-DE"/>
+        </w:rPr>
+      </w:pPr>
+      <w:r>
+        <w:rPr>
+          <w:rFonts w:ascii="Arial" w:hAnsi="Arial" w:cs="Arial"/>
+          <w:bCs/>
+          <w:sz w:val="24"/>
+          <w:szCs w:val="24"/>
+          <w:lang w:val="de-DE"/>
+        </w:rPr>
+        <w:t>In dieser Arbeit wurde nicht gegendert, mit der Wortwahl dem generischen Maskulinum sind alle Geschlechter gemeint und niemand soll diskriminiert werden</w:t>
+      </w:r>
+    </w:p>
+    <w:p>
+      <w:pPr>
+        <w:jc w:val="both"/>
+        <w:rPr>
+          <w:rFonts w:ascii="Arial" w:hAnsi="Arial" w:cs="Arial"/>
+          <w:bCs/>
+          <w:sz w:val="24"/>
+          <w:szCs w:val="24"/>
+          <w:lang w:val="de-DE"/>
+        </w:rPr>
+      </w:pPr>
+      <w:r>
+        <w:rPr>
+          <w:rFonts w:ascii="Arial" w:hAnsi="Arial" w:cs="Arial"/>
+          <w:bCs/>
+          <w:sz w:val="24"/>
+          <w:szCs w:val="24"/>
+          <w:lang w:val="de-DE"/>
+        </w:rPr>
+        <w:t>Der Code-Block in der .</w:t>
+      </w:r>
+      <w:proofErr w:type="spellStart"/>
+      <w:r>
+        <w:rPr>
+          <w:rFonts w:ascii="Arial" w:hAnsi="Arial" w:cs="Arial"/>
+          <w:bCs/>
+          <w:sz w:val="24"/>
+          <w:szCs w:val="24"/>
+          <w:lang w:val="de-DE"/>
+        </w:rPr>
+        <w:t>Rmd</w:t>
+      </w:r>
+      <w:proofErr w:type="spellEnd"/>
+      <w:r>
+        <w:rPr>
+          <w:rFonts w:ascii="Arial" w:hAnsi="Arial" w:cs="Arial"/>
+          <w:bCs/>
+          <w:sz w:val="24"/>
+          <w:szCs w:val="24"/>
+          <w:lang w:val="de-DE"/>
+        </w:rPr>
+        <w:t xml:space="preserve"> Datei zur Beantwortung der 2. Forschungsfrage benötigt zum Ausführen auf meiner Hardware ca. 6h, funktioniert aber. </w:t>
+      </w:r>
+    </w:p>
+    <w:p>
+      <w:pPr>
+        <w:jc w:val="both"/>
+        <w:rPr>
+          <w:rFonts w:ascii="Arial" w:hAnsi="Arial" w:cs="Arial"/>
+          <w:bCs/>
+          <w:sz w:val="24"/>
+          <w:szCs w:val="24"/>
+          <w:lang w:val="de-DE"/>
+        </w:rPr>
+      </w:pPr>
+      <w:r>
+        <w:rPr>
+          <w:rFonts w:ascii="Arial" w:hAnsi="Arial" w:cs="Arial"/>
+          <w:bCs/>
+          <w:sz w:val="24"/>
+          <w:szCs w:val="24"/>
+          <w:lang w:val="de-DE"/>
+        </w:rPr>
+        <w:t xml:space="preserve">Das Ausführen von </w:t>
+      </w:r>
+      <w:proofErr w:type="spellStart"/>
+      <w:r>
+        <w:rPr>
+          <w:rFonts w:ascii="Arial" w:hAnsi="Arial" w:cs="Arial"/>
+          <w:bCs/>
+          <w:sz w:val="24"/>
+          <w:szCs w:val="24"/>
+          <w:lang w:val="de-DE"/>
+        </w:rPr>
+        <w:t>worker.Rmd</w:t>
+      </w:r>
+      <w:proofErr w:type="spellEnd"/>
+      <w:r>
+        <w:rPr>
+          <w:rFonts w:ascii="Arial" w:hAnsi="Arial" w:cs="Arial"/>
+          <w:bCs/>
+          <w:sz w:val="24"/>
+          <w:szCs w:val="24"/>
+          <w:lang w:val="de-DE"/>
+        </w:rPr>
+        <w:t xml:space="preserve"> erstellt alle Grafiken aus dem Analyse-Teil und speichert diese als .</w:t>
+      </w:r>
+      <w:proofErr w:type="spellStart"/>
+      <w:r>
+        <w:rPr>
+          <w:rFonts w:ascii="Arial" w:hAnsi="Arial" w:cs="Arial"/>
+          <w:bCs/>
+          <w:sz w:val="24"/>
+          <w:szCs w:val="24"/>
+          <w:lang w:val="de-DE"/>
+        </w:rPr>
+        <w:t>png</w:t>
+      </w:r>
+      <w:proofErr w:type="spellEnd"/>
+      <w:r>
+        <w:rPr>
+          <w:rFonts w:ascii="Arial" w:hAnsi="Arial" w:cs="Arial"/>
+          <w:bCs/>
+          <w:sz w:val="24"/>
+          <w:szCs w:val="24"/>
+          <w:lang w:val="de-DE"/>
+        </w:rPr>
+        <w:t xml:space="preserve"> oder .</w:t>
+      </w:r>
+      <w:proofErr w:type="spellStart"/>
+      <w:r>
+        <w:rPr>
+          <w:rFonts w:ascii="Arial" w:hAnsi="Arial" w:cs="Arial"/>
+          <w:bCs/>
+          <w:sz w:val="24"/>
+          <w:szCs w:val="24"/>
+          <w:lang w:val="de-DE"/>
+        </w:rPr>
+        <w:t>html</w:t>
+      </w:r>
+      <w:proofErr w:type="spellEnd"/>
+      <w:r>
+        <w:rPr>
+          <w:rFonts w:ascii="Arial" w:hAnsi="Arial" w:cs="Arial"/>
+          <w:bCs/>
+          <w:sz w:val="24"/>
+          <w:szCs w:val="24"/>
+          <w:lang w:val="de-DE"/>
+        </w:rPr>
+        <w:t xml:space="preserve"> Dateien ab.</w:t>
+      </w:r>
     </w:p>
     <w:sectPr>
       <w:pgSz w:w="11906" w:h="16838"/>
@@ -2277,10 +3176,10 @@
 <file path=word/numbering.xml><?xml version="1.0" encoding="utf-8"?>
 <w:numbering xmlns:wpc="http://schemas.microsoft.com/office/word/2010/wordprocessingCanvas" xmlns:cx="http://schemas.microsoft.com/office/drawing/2014/chartex" xmlns:cx1="http://schemas.microsoft.com/office/drawing/2015/9/8/chartex" xmlns:cx2="http://schemas.microsoft.com/office/drawing/2015/10/21/chartex" xmlns:cx3="http://schemas.microsoft.com/office/drawing/2016/5/9/chartex" xmlns:cx4="http://schemas.microsoft.com/office/drawing/2016/5/10/chartex" xmlns:cx5="http://schemas.microsoft.com/office/drawing/2016/5/11/chartex" xmlns:cx6="http://schemas.microsoft.com/office/drawing/2016/5/12/chartex" xmlns:cx7="http://schemas.microsoft.com/office/drawing/2016/5/13/chartex" xmlns:cx8="http://schemas.microsoft.com/office/drawing/2016/5/14/chartex" xmlns:mc="http://schemas.openxmlformats.org/markup-compatibility/2006" xmlns:aink="http://schemas.microsoft.com/office/drawing/2016/ink" xmlns:am3d="http://schemas.microsoft.com/office/drawing/2017/model3d" xmlns:o="urn:schemas-microsoft-com:office:office" xmlns:r="http://schemas.openxmlformats.org/officeDocument/2006/relationships" xmlns:m="http://schemas.openxmlformats.org/officeDocument/2006/math" xmlns:v="urn:schemas-microsoft-com:vml" xmlns:wp14="http://schemas.microsoft.com/office/word/2010/wordprocessingDrawing" xmlns:wp="http://schemas.openxmlformats.org/drawingml/2006/wordprocessingDrawing" xmlns:w10="urn:schemas-microsoft-com:office:word" xmlns:w="http://schemas.openxmlformats.org/wordprocessingml/2006/main" xmlns:w14="http://schemas.microsoft.com/office/word/2010/wordml" xmlns:w15="http://schemas.microsoft.com/office/word/2012/wordml" xmlns:w16cex="http://schemas.microsoft.com/office/word/2018/wordml/cex" xmlns:w16cid="http://schemas.microsoft.com/office/word/2016/wordml/cid" xmlns:w16="http://schemas.microsoft.com/office/word/2018/wordml" xmlns:w16sdtdh="http://schemas.microsoft.com/office/word/2020/wordml/sdtdatahash" xmlns:w16se="http://schemas.microsoft.com/office/word/2015/wordml/symex" xmlns:wpg="http://schemas.microsoft.com/office/word/2010/wordprocessingGroup" xmlns:wpi="http://schemas.microsoft.com/office/word/2010/wordprocessingInk" xmlns:wne="http://schemas.microsoft.com/office/word/2006/wordml" xmlns:wps="http://schemas.microsoft.com/office/word/2010/wordprocessingShape" mc:Ignorable="w14 w15 w16se w16cid w16 w16cex w16sdtdh wp14">
   <w:abstractNum w:abstractNumId="0" w15:restartNumberingAfterBreak="0">
-    <w:nsid w:val="4CAE731D"/>
+    <w:nsid w:val="2CAB4D08"/>
     <w:multiLevelType w:val="hybridMultilevel"/>
-    <w:tmpl w:val="C07AAF0A"/>
-    <w:lvl w:ilvl="0" w:tplc="60E4A28E">
+    <w:tmpl w:val="E63AC1AC"/>
+    <w:lvl w:ilvl="0" w:tplc="774659F8">
       <w:start w:val="1"/>
       <w:numFmt w:val="decimal"/>
       <w:lvlText w:val="%1.)"/>
@@ -2366,6 +3265,95 @@
     </w:lvl>
   </w:abstractNum>
   <w:abstractNum w:abstractNumId="1" w15:restartNumberingAfterBreak="0">
+    <w:nsid w:val="4CAE731D"/>
+    <w:multiLevelType w:val="hybridMultilevel"/>
+    <w:tmpl w:val="C07AAF0A"/>
+    <w:lvl w:ilvl="0" w:tplc="60E4A28E">
+      <w:start w:val="1"/>
+      <w:numFmt w:val="decimal"/>
+      <w:lvlText w:val="%1.)"/>
+      <w:lvlJc w:val="left"/>
+      <w:pPr>
+        <w:ind w:left="720" w:hanging="360"/>
+      </w:pPr>
+      <w:rPr>
+        <w:rFonts w:hint="default"/>
+      </w:rPr>
+    </w:lvl>
+    <w:lvl w:ilvl="1" w:tplc="08090019" w:tentative="1">
+      <w:start w:val="1"/>
+      <w:numFmt w:val="lowerLetter"/>
+      <w:lvlText w:val="%2."/>
+      <w:lvlJc w:val="left"/>
+      <w:pPr>
+        <w:ind w:left="1440" w:hanging="360"/>
+      </w:pPr>
+    </w:lvl>
+    <w:lvl w:ilvl="2" w:tplc="0809001B" w:tentative="1">
+      <w:start w:val="1"/>
+      <w:numFmt w:val="lowerRoman"/>
+      <w:lvlText w:val="%3."/>
+      <w:lvlJc w:val="right"/>
+      <w:pPr>
+        <w:ind w:left="2160" w:hanging="180"/>
+      </w:pPr>
+    </w:lvl>
+    <w:lvl w:ilvl="3" w:tplc="0809000F" w:tentative="1">
+      <w:start w:val="1"/>
+      <w:numFmt w:val="decimal"/>
+      <w:lvlText w:val="%4."/>
+      <w:lvlJc w:val="left"/>
+      <w:pPr>
+        <w:ind w:left="2880" w:hanging="360"/>
+      </w:pPr>
+    </w:lvl>
+    <w:lvl w:ilvl="4" w:tplc="08090019" w:tentative="1">
+      <w:start w:val="1"/>
+      <w:numFmt w:val="lowerLetter"/>
+      <w:lvlText w:val="%5."/>
+      <w:lvlJc w:val="left"/>
+      <w:pPr>
+        <w:ind w:left="3600" w:hanging="360"/>
+      </w:pPr>
+    </w:lvl>
+    <w:lvl w:ilvl="5" w:tplc="0809001B" w:tentative="1">
+      <w:start w:val="1"/>
+      <w:numFmt w:val="lowerRoman"/>
+      <w:lvlText w:val="%6."/>
+      <w:lvlJc w:val="right"/>
+      <w:pPr>
+        <w:ind w:left="4320" w:hanging="180"/>
+      </w:pPr>
+    </w:lvl>
+    <w:lvl w:ilvl="6" w:tplc="0809000F" w:tentative="1">
+      <w:start w:val="1"/>
+      <w:numFmt w:val="decimal"/>
+      <w:lvlText w:val="%7."/>
+      <w:lvlJc w:val="left"/>
+      <w:pPr>
+        <w:ind w:left="5040" w:hanging="360"/>
+      </w:pPr>
+    </w:lvl>
+    <w:lvl w:ilvl="7" w:tplc="08090019" w:tentative="1">
+      <w:start w:val="1"/>
+      <w:numFmt w:val="lowerLetter"/>
+      <w:lvlText w:val="%8."/>
+      <w:lvlJc w:val="left"/>
+      <w:pPr>
+        <w:ind w:left="5760" w:hanging="360"/>
+      </w:pPr>
+    </w:lvl>
+    <w:lvl w:ilvl="8" w:tplc="0809001B" w:tentative="1">
+      <w:start w:val="1"/>
+      <w:numFmt w:val="lowerRoman"/>
+      <w:lvlText w:val="%9."/>
+      <w:lvlJc w:val="right"/>
+      <w:pPr>
+        <w:ind w:left="6480" w:hanging="180"/>
+      </w:pPr>
+    </w:lvl>
+  </w:abstractNum>
+  <w:abstractNum w:abstractNumId="2" w15:restartNumberingAfterBreak="0">
     <w:nsid w:val="6E5C0D70"/>
     <w:multiLevelType w:val="hybridMultilevel"/>
     <w:tmpl w:val="5F628662"/>
@@ -2478,7 +3466,7 @@
       </w:rPr>
     </w:lvl>
   </w:abstractNum>
-  <w:abstractNum w:abstractNumId="2" w15:restartNumberingAfterBreak="0">
+  <w:abstractNum w:abstractNumId="3" w15:restartNumberingAfterBreak="0">
     <w:nsid w:val="6F987293"/>
     <w:multiLevelType w:val="hybridMultilevel"/>
     <w:tmpl w:val="CA8A9778"/>
@@ -2568,12 +3556,15 @@
     </w:lvl>
   </w:abstractNum>
   <w:num w:numId="1">
+    <w:abstractNumId w:val="3"/>
+  </w:num>
+  <w:num w:numId="2">
     <w:abstractNumId w:val="2"/>
   </w:num>
-  <w:num w:numId="2">
+  <w:num w:numId="3">
     <w:abstractNumId w:val="1"/>
   </w:num>
-  <w:num w:numId="3">
+  <w:num w:numId="4">
     <w:abstractNumId w:val="0"/>
   </w:num>
 </w:numbering>
@@ -3078,6 +4069,25 @@
       <w:shd w:val="clear" w:color="auto" w:fill="E1DFDD"/>
     </w:rPr>
   </w:style>
+  <w:style w:type="table" w:styleId="TableGrid">
+    <w:name w:val="Table Grid"/>
+    <w:basedOn w:val="TableNormal"/>
+    <w:uiPriority w:val="39"/>
+    <w:rsid w:val="00494A3C"/>
+    <w:pPr>
+      <w:spacing w:after="0" w:line="240" w:lineRule="auto"/>
+    </w:pPr>
+    <w:tblPr>
+      <w:tblBorders>
+        <w:top w:val="single" w:sz="4" w:space="0" w:color="auto"/>
+        <w:left w:val="single" w:sz="4" w:space="0" w:color="auto"/>
+        <w:bottom w:val="single" w:sz="4" w:space="0" w:color="auto"/>
+        <w:right w:val="single" w:sz="4" w:space="0" w:color="auto"/>
+        <w:insideH w:val="single" w:sz="4" w:space="0" w:color="auto"/>
+        <w:insideV w:val="single" w:sz="4" w:space="0" w:color="auto"/>
+      </w:tblBorders>
+    </w:tblPr>
+  </w:style>
 </w:styles>
 </file>
 

</xml_diff>

<commit_message>
final refactoring and testing
</commit_message>
<xml_diff>
--- a/SNA-Projektarbeit.docx
+++ b/SNA-Projektarbeit.docx
@@ -527,8 +527,6 @@
           <w:rFonts w:ascii="Arial" w:hAnsi="Arial" w:cs="Arial"/>
           <w:bCs/>
           <w:noProof/>
-          <w:sz w:val="24"/>
-          <w:szCs w:val="24"/>
           <w:lang w:val="de-DE"/>
         </w:rPr>
         <w:drawing>
@@ -598,11 +596,19 @@
         <w:rPr>
           <w:rFonts w:ascii="Arial" w:hAnsi="Arial" w:cs="Arial"/>
           <w:bCs/>
-          <w:sz w:val="24"/>
-          <w:szCs w:val="24"/>
-          <w:lang w:val="de-DE"/>
-        </w:rPr>
-        <w:t>Gesamtumsatz aus Verkäufen physischer Tonträger und digitaler Musik weltweit:</w:t>
+          <w:lang w:val="de-DE"/>
+        </w:rPr>
+        <w:t>Gesamtumsatz aus Verkäufen physischer Tonträger und digitaler Musik weltweit</w:t>
+      </w:r>
+      <w:r>
+        <w:rPr>
+          <w:rFonts w:ascii="Arial" w:hAnsi="Arial" w:cs="Arial"/>
+          <w:bCs/>
+          <w:sz w:val="24"/>
+          <w:szCs w:val="24"/>
+          <w:lang w:val="de-DE"/>
+        </w:rPr>
+        <w:t>:</w:t>
       </w:r>
     </w:p>
     <w:p>
@@ -704,7 +710,27 @@
           <w:szCs w:val="24"/>
           <w:lang w:val="de-DE"/>
         </w:rPr>
-        <w:t>widmet sich der Analyse der Kollaborationen von Künstlern der Jahre 2013 bis 2022. Im ersten Teil der Analyse sollen allgemeine Fragen beantwortet werden wie:</w:t>
+        <w:t>widmet sich der Analyse der Kollaborationen von Künstlern der Jahre 2013 bis 2022</w:t>
+      </w:r>
+      <w:r>
+        <w:rPr>
+          <w:rFonts w:ascii="Arial" w:hAnsi="Arial" w:cs="Arial"/>
+          <w:bCs/>
+          <w:sz w:val="24"/>
+          <w:szCs w:val="24"/>
+          <w:lang w:val="de-DE"/>
+        </w:rPr>
+        <w:t xml:space="preserve"> der Plattform Spotify</w:t>
+      </w:r>
+      <w:r>
+        <w:rPr>
+          <w:rFonts w:ascii="Arial" w:hAnsi="Arial" w:cs="Arial"/>
+          <w:bCs/>
+          <w:sz w:val="24"/>
+          <w:szCs w:val="24"/>
+          <w:lang w:val="de-DE"/>
+        </w:rPr>
+        <w:t>. Im ersten Teil der Analyse sollen allgemeine Fragen beantwortet werden wie:</w:t>
       </w:r>
     </w:p>
     <w:p>
@@ -785,29 +811,69 @@
           <w:szCs w:val="24"/>
           <w:lang w:val="de-DE"/>
         </w:rPr>
-        <w:t>Wie beeinflusst die Größte der Künstler, gemessen an der Anzahl der Follower die Wahl der Kollaborationen?</w:t>
-      </w:r>
-    </w:p>
-    <w:p>
-      <w:pPr>
-        <w:jc w:val="both"/>
-        <w:rPr>
-          <w:rFonts w:ascii="Arial" w:hAnsi="Arial" w:cs="Arial"/>
-          <w:bCs/>
-          <w:sz w:val="24"/>
-          <w:szCs w:val="24"/>
-          <w:lang w:val="de-DE"/>
-        </w:rPr>
-      </w:pPr>
-      <w:r>
-        <w:rPr>
-          <w:rFonts w:ascii="Arial" w:hAnsi="Arial" w:cs="Arial"/>
-          <w:bCs/>
-          <w:sz w:val="24"/>
-          <w:szCs w:val="24"/>
-          <w:lang w:val="de-DE"/>
-        </w:rPr>
-        <w:t xml:space="preserve">Dazu wurden Netzwerkdaten des Streamingdienstes Spotify ausgewertet, welche alle Songs von mehreren Künstlern der Wöchentlichen Spotify Charts enthalten ausgewertet. </w:t>
+        <w:t xml:space="preserve">Wie beeinflusst die </w:t>
+      </w:r>
+      <w:r>
+        <w:rPr>
+          <w:rFonts w:ascii="Arial" w:hAnsi="Arial" w:cs="Arial"/>
+          <w:bCs/>
+          <w:sz w:val="24"/>
+          <w:szCs w:val="24"/>
+          <w:lang w:val="de-DE"/>
+        </w:rPr>
+        <w:t>Größe</w:t>
+      </w:r>
+      <w:r>
+        <w:rPr>
+          <w:rFonts w:ascii="Arial" w:hAnsi="Arial" w:cs="Arial"/>
+          <w:bCs/>
+          <w:sz w:val="24"/>
+          <w:szCs w:val="24"/>
+          <w:lang w:val="de-DE"/>
+        </w:rPr>
+        <w:t xml:space="preserve"> der Künstler, gemessen an der Anzahl der Follower die Wahl der Kollaborationen?</w:t>
+      </w:r>
+    </w:p>
+    <w:p>
+      <w:pPr>
+        <w:jc w:val="both"/>
+        <w:rPr>
+          <w:rFonts w:ascii="Arial" w:hAnsi="Arial" w:cs="Arial"/>
+          <w:bCs/>
+          <w:sz w:val="24"/>
+          <w:szCs w:val="24"/>
+          <w:lang w:val="de-DE"/>
+        </w:rPr>
+      </w:pPr>
+      <w:r>
+        <w:rPr>
+          <w:rFonts w:ascii="Arial" w:hAnsi="Arial" w:cs="Arial"/>
+          <w:bCs/>
+          <w:sz w:val="24"/>
+          <w:szCs w:val="24"/>
+          <w:lang w:val="de-DE"/>
+        </w:rPr>
+        <w:t xml:space="preserve">Dazu wurden Netzwerkdaten des Streamingdienstes Spotify ausgewertet, welche alle Songs von mehreren Künstlern der </w:t>
+      </w:r>
+      <w:r>
+        <w:rPr>
+          <w:rFonts w:ascii="Arial" w:hAnsi="Arial" w:cs="Arial"/>
+          <w:bCs/>
+          <w:sz w:val="24"/>
+          <w:szCs w:val="24"/>
+          <w:lang w:val="de-DE"/>
+        </w:rPr>
+        <w:t>w</w:t>
+      </w:r>
+      <w:r>
+        <w:rPr>
+          <w:rFonts w:ascii="Arial" w:hAnsi="Arial" w:cs="Arial"/>
+          <w:bCs/>
+          <w:sz w:val="24"/>
+          <w:szCs w:val="24"/>
+          <w:lang w:val="de-DE"/>
+        </w:rPr>
+        <w:t xml:space="preserve">öchentlichen Spotify Charts enthalten ausgewertet. </w:t>
       </w:r>
     </w:p>
     <w:p>
@@ -991,7 +1057,100 @@
           <w:szCs w:val="24"/>
           <w:lang w:val="de-DE"/>
         </w:rPr>
-        <w:t xml:space="preserve">Außerdem wurden alle Kollaborationen </w:t>
+        <w:t xml:space="preserve">Außerdem wurden alle Kollaborationen dieser in den Charts auftretenden Künstlern hinzugefügt. </w:t>
+      </w:r>
+      <w:r>
+        <w:rPr>
+          <w:rFonts w:ascii="Arial" w:hAnsi="Arial" w:cs="Arial"/>
+          <w:bCs/>
+          <w:sz w:val="24"/>
+          <w:szCs w:val="24"/>
+          <w:lang w:val="de-DE"/>
+        </w:rPr>
+        <w:t xml:space="preserve">Zusätzlich wurden Daten zu </w:t>
+      </w:r>
+      <w:r>
+        <w:rPr>
+          <w:rFonts w:ascii="Arial" w:hAnsi="Arial" w:cs="Arial"/>
+          <w:bCs/>
+          <w:sz w:val="24"/>
+          <w:szCs w:val="24"/>
+          <w:lang w:val="de-DE"/>
+        </w:rPr>
+        <w:t>allen auftretenden Künstlern von Spotify selbst abgefragt und abgespeichert</w:t>
+      </w:r>
+      <w:r>
+        <w:rPr>
+          <w:rStyle w:val="FootnoteReference"/>
+          <w:rFonts w:ascii="Arial" w:hAnsi="Arial" w:cs="Arial"/>
+          <w:bCs/>
+          <w:sz w:val="24"/>
+          <w:szCs w:val="24"/>
+          <w:lang w:val="de-DE"/>
+        </w:rPr>
+        <w:footnoteReference w:id="2"/>
+      </w:r>
+      <w:r>
+        <w:rPr>
+          <w:rFonts w:ascii="Arial" w:hAnsi="Arial" w:cs="Arial"/>
+          <w:bCs/>
+          <w:sz w:val="24"/>
+          <w:szCs w:val="24"/>
+          <w:lang w:val="de-DE"/>
+        </w:rPr>
+        <w:t>.</w:t>
+      </w:r>
+      <w:r>
+        <w:rPr>
+          <w:rFonts w:ascii="Arial" w:hAnsi="Arial" w:cs="Arial"/>
+          <w:bCs/>
+          <w:sz w:val="24"/>
+          <w:szCs w:val="24"/>
+          <w:lang w:val="de-DE"/>
+        </w:rPr>
+        <w:t xml:space="preserve"> </w:t>
+      </w:r>
+      <w:r>
+        <w:rPr>
+          <w:rFonts w:ascii="Arial" w:hAnsi="Arial" w:cs="Arial"/>
+          <w:bCs/>
+          <w:sz w:val="24"/>
+          <w:szCs w:val="24"/>
+          <w:lang w:val="de-DE"/>
+        </w:rPr>
+        <w:t>Somit wurden Daten von 300386 Kollaborationen von 156422 Künstlern gesammelt.</w:t>
+      </w:r>
+    </w:p>
+    <w:p>
+      <w:pPr>
+        <w:jc w:val="both"/>
+        <w:rPr>
+          <w:rFonts w:ascii="Arial" w:hAnsi="Arial" w:cs="Arial"/>
+          <w:bCs/>
+          <w:sz w:val="24"/>
+          <w:szCs w:val="24"/>
+          <w:lang w:val="de-DE"/>
+        </w:rPr>
+      </w:pPr>
+      <w:r>
+        <w:rPr>
+          <w:rFonts w:ascii="Arial" w:hAnsi="Arial" w:cs="Arial"/>
+          <w:bCs/>
+          <w:sz w:val="24"/>
+          <w:szCs w:val="24"/>
+          <w:lang w:val="de-DE"/>
+        </w:rPr>
+        <w:t xml:space="preserve">Der Datensatz ist </w:t>
+      </w:r>
+      <w:r>
+        <w:rPr>
+          <w:rFonts w:ascii="Arial" w:hAnsi="Arial" w:cs="Arial"/>
+          <w:bCs/>
+          <w:sz w:val="24"/>
+          <w:szCs w:val="24"/>
+          <w:lang w:val="de-DE"/>
+        </w:rPr>
+        <w:t xml:space="preserve">aus zwei </w:t>
       </w:r>
       <w:proofErr w:type="spellStart"/>
       <w:r>
@@ -1002,7 +1161,7 @@
           <w:szCs w:val="24"/>
           <w:lang w:val="de-DE"/>
         </w:rPr>
-        <w:t>dieseer</w:t>
+        <w:t>csv</w:t>
       </w:r>
       <w:proofErr w:type="spellEnd"/>
       <w:r>
@@ -1013,49 +1172,106 @@
           <w:szCs w:val="24"/>
           <w:lang w:val="de-DE"/>
         </w:rPr>
-        <w:t xml:space="preserve"> in den Charts auftretenden Künstlern hinzugefügt. </w:t>
-      </w:r>
-      <w:r>
-        <w:rPr>
-          <w:rFonts w:ascii="Arial" w:hAnsi="Arial" w:cs="Arial"/>
-          <w:bCs/>
-          <w:sz w:val="24"/>
-          <w:szCs w:val="24"/>
-          <w:lang w:val="de-DE"/>
-        </w:rPr>
-        <w:t xml:space="preserve">Zusätzlich wurden Daten zu </w:t>
-      </w:r>
-      <w:r>
-        <w:rPr>
-          <w:rFonts w:ascii="Arial" w:hAnsi="Arial" w:cs="Arial"/>
-          <w:bCs/>
-          <w:sz w:val="24"/>
-          <w:szCs w:val="24"/>
-          <w:lang w:val="de-DE"/>
-        </w:rPr>
-        <w:t>allen auftretenden Künstlern von Spotify selbst abgefragt und abgespeichert</w:t>
-      </w:r>
-      <w:r>
-        <w:rPr>
-          <w:rStyle w:val="FootnoteReference"/>
-          <w:rFonts w:ascii="Arial" w:hAnsi="Arial" w:cs="Arial"/>
-          <w:bCs/>
-          <w:sz w:val="24"/>
-          <w:szCs w:val="24"/>
-          <w:lang w:val="de-DE"/>
-        </w:rPr>
-        <w:footnoteReference w:id="2"/>
-      </w:r>
-      <w:r>
-        <w:rPr>
-          <w:rFonts w:ascii="Arial" w:hAnsi="Arial" w:cs="Arial"/>
-          <w:bCs/>
-          <w:sz w:val="24"/>
-          <w:szCs w:val="24"/>
-          <w:lang w:val="de-DE"/>
-        </w:rPr>
-        <w:t>.</w:t>
-      </w:r>
+        <w:t>-Dateien, den „</w:t>
+      </w:r>
+      <w:proofErr w:type="spellStart"/>
+      <w:r>
+        <w:rPr>
+          <w:rFonts w:ascii="Arial" w:hAnsi="Arial" w:cs="Arial"/>
+          <w:bCs/>
+          <w:sz w:val="24"/>
+          <w:szCs w:val="24"/>
+          <w:lang w:val="de-DE"/>
+        </w:rPr>
+        <w:t>edges</w:t>
+      </w:r>
+      <w:proofErr w:type="spellEnd"/>
+      <w:r>
+        <w:rPr>
+          <w:rFonts w:ascii="Arial" w:hAnsi="Arial" w:cs="Arial"/>
+          <w:bCs/>
+          <w:sz w:val="24"/>
+          <w:szCs w:val="24"/>
+          <w:lang w:val="de-DE"/>
+        </w:rPr>
+        <w:t>“ und des „</w:t>
+      </w:r>
+      <w:proofErr w:type="spellStart"/>
+      <w:r>
+        <w:rPr>
+          <w:rFonts w:ascii="Arial" w:hAnsi="Arial" w:cs="Arial"/>
+          <w:bCs/>
+          <w:sz w:val="24"/>
+          <w:szCs w:val="24"/>
+          <w:lang w:val="de-DE"/>
+        </w:rPr>
+        <w:t>nodes</w:t>
+      </w:r>
+      <w:proofErr w:type="spellEnd"/>
+      <w:r>
+        <w:rPr>
+          <w:rFonts w:ascii="Arial" w:hAnsi="Arial" w:cs="Arial"/>
+          <w:bCs/>
+          <w:sz w:val="24"/>
+          <w:szCs w:val="24"/>
+          <w:lang w:val="de-DE"/>
+        </w:rPr>
+        <w:t>“</w:t>
+      </w:r>
+      <w:r>
+        <w:rPr>
+          <w:rFonts w:ascii="Arial" w:hAnsi="Arial" w:cs="Arial"/>
+          <w:bCs/>
+          <w:sz w:val="24"/>
+          <w:szCs w:val="24"/>
+          <w:lang w:val="de-DE"/>
+        </w:rPr>
+        <w:t xml:space="preserve"> aufgebaut</w:t>
+      </w:r>
+      <w:r>
+        <w:rPr>
+          <w:rFonts w:ascii="Arial" w:hAnsi="Arial" w:cs="Arial"/>
+          <w:bCs/>
+          <w:sz w:val="24"/>
+          <w:szCs w:val="24"/>
+          <w:lang w:val="de-DE"/>
+        </w:rPr>
+        <w:t xml:space="preserve">. Die </w:t>
+      </w:r>
+      <w:proofErr w:type="spellStart"/>
+      <w:r>
+        <w:rPr>
+          <w:rFonts w:ascii="Arial" w:hAnsi="Arial" w:cs="Arial"/>
+          <w:bCs/>
+          <w:sz w:val="24"/>
+          <w:szCs w:val="24"/>
+          <w:lang w:val="de-DE"/>
+        </w:rPr>
+        <w:t>Edges</w:t>
+      </w:r>
+      <w:proofErr w:type="spellEnd"/>
+      <w:r>
+        <w:rPr>
+          <w:rFonts w:ascii="Arial" w:hAnsi="Arial" w:cs="Arial"/>
+          <w:bCs/>
+          <w:sz w:val="24"/>
+          <w:szCs w:val="24"/>
+          <w:lang w:val="de-DE"/>
+        </w:rPr>
+        <w:t xml:space="preserve"> stellen eine Kollaboration zweier Künstler dar, also ein Song. Dies ist so umgesetzt, dass jeder Künstler eine eindeutige „Spotify ID“ besitzt, über welche er identifiziert wird und </w:t>
+      </w:r>
+      <w:proofErr w:type="gramStart"/>
+      <w:r>
+        <w:rPr>
+          <w:rFonts w:ascii="Arial" w:hAnsi="Arial" w:cs="Arial"/>
+          <w:bCs/>
+          <w:sz w:val="24"/>
+          <w:szCs w:val="24"/>
+          <w:lang w:val="de-DE"/>
+        </w:rPr>
+        <w:t>mithilfe welcher weitere Daten</w:t>
+      </w:r>
+      <w:proofErr w:type="gramEnd"/>
       <w:r>
         <w:rPr>
           <w:rFonts w:ascii="Arial" w:hAnsi="Arial" w:cs="Arial"/>
@@ -1074,39 +1290,17 @@
           <w:szCs w:val="24"/>
           <w:lang w:val="de-DE"/>
         </w:rPr>
-        <w:t>Somit wurden Daten von 300386 Kollaborationen von 156422 Künstlern gesammelt.</w:t>
-      </w:r>
-    </w:p>
-    <w:p>
-      <w:pPr>
-        <w:jc w:val="both"/>
-        <w:rPr>
-          <w:rFonts w:ascii="Arial" w:hAnsi="Arial" w:cs="Arial"/>
-          <w:bCs/>
-          <w:sz w:val="24"/>
-          <w:szCs w:val="24"/>
-          <w:lang w:val="de-DE"/>
-        </w:rPr>
-      </w:pPr>
-      <w:r>
-        <w:rPr>
-          <w:rFonts w:ascii="Arial" w:hAnsi="Arial" w:cs="Arial"/>
-          <w:bCs/>
-          <w:sz w:val="24"/>
-          <w:szCs w:val="24"/>
-          <w:lang w:val="de-DE"/>
-        </w:rPr>
-        <w:t xml:space="preserve">Der Datensatz ist </w:t>
-      </w:r>
-      <w:r>
-        <w:rPr>
-          <w:rFonts w:ascii="Arial" w:hAnsi="Arial" w:cs="Arial"/>
-          <w:bCs/>
-          <w:sz w:val="24"/>
-          <w:szCs w:val="24"/>
-          <w:lang w:val="de-DE"/>
-        </w:rPr>
-        <w:t xml:space="preserve">aus zwei </w:t>
+        <w:t>über den</w:t>
+      </w:r>
+      <w:r>
+        <w:rPr>
+          <w:rFonts w:ascii="Arial" w:hAnsi="Arial" w:cs="Arial"/>
+          <w:bCs/>
+          <w:sz w:val="24"/>
+          <w:szCs w:val="24"/>
+          <w:lang w:val="de-DE"/>
+        </w:rPr>
+        <w:t xml:space="preserve"> Künstler abgefragt werden können. Diese IDs sind in den Spalten „id_0“ und „id_1“ der </w:t>
       </w:r>
       <w:proofErr w:type="spellStart"/>
       <w:r>
@@ -1117,7 +1311,7 @@
           <w:szCs w:val="24"/>
           <w:lang w:val="de-DE"/>
         </w:rPr>
-        <w:t>csv</w:t>
+        <w:t>Edges</w:t>
       </w:r>
       <w:proofErr w:type="spellEnd"/>
       <w:r>
@@ -1128,7 +1322,17 @@
           <w:szCs w:val="24"/>
           <w:lang w:val="de-DE"/>
         </w:rPr>
-        <w:t>-Dateien, den „</w:t>
+        <w:t xml:space="preserve"> zu finden. </w:t>
+      </w:r>
+      <w:r>
+        <w:rPr>
+          <w:rFonts w:ascii="Arial" w:hAnsi="Arial" w:cs="Arial"/>
+          <w:bCs/>
+          <w:sz w:val="24"/>
+          <w:szCs w:val="24"/>
+          <w:lang w:val="de-DE"/>
+        </w:rPr>
+        <w:t xml:space="preserve">In Verbindung mit dem </w:t>
       </w:r>
       <w:proofErr w:type="spellStart"/>
       <w:r>
@@ -1139,7 +1343,7 @@
           <w:szCs w:val="24"/>
           <w:lang w:val="de-DE"/>
         </w:rPr>
-        <w:t>edges</w:t>
+        <w:t>nodes</w:t>
       </w:r>
       <w:proofErr w:type="spellEnd"/>
       <w:r>
@@ -1150,7 +1354,87 @@
           <w:szCs w:val="24"/>
           <w:lang w:val="de-DE"/>
         </w:rPr>
-        <w:t>“ und des „</w:t>
+        <w:t xml:space="preserve"> Datensatz </w:t>
+      </w:r>
+      <w:r>
+        <w:rPr>
+          <w:rFonts w:ascii="Arial" w:hAnsi="Arial" w:cs="Arial"/>
+          <w:bCs/>
+          <w:sz w:val="24"/>
+          <w:szCs w:val="24"/>
+          <w:lang w:val="de-DE"/>
+        </w:rPr>
+        <w:t>kann</w:t>
+      </w:r>
+      <w:r>
+        <w:rPr>
+          <w:rFonts w:ascii="Arial" w:hAnsi="Arial" w:cs="Arial"/>
+          <w:bCs/>
+          <w:sz w:val="24"/>
+          <w:szCs w:val="24"/>
+          <w:lang w:val="de-DE"/>
+        </w:rPr>
+        <w:t xml:space="preserve"> jeder ID </w:t>
+      </w:r>
+      <w:r>
+        <w:rPr>
+          <w:rFonts w:ascii="Arial" w:hAnsi="Arial" w:cs="Arial"/>
+          <w:bCs/>
+          <w:sz w:val="24"/>
+          <w:szCs w:val="24"/>
+          <w:lang w:val="de-DE"/>
+        </w:rPr>
+        <w:t xml:space="preserve">ein </w:t>
+      </w:r>
+      <w:r>
+        <w:rPr>
+          <w:rFonts w:ascii="Arial" w:hAnsi="Arial" w:cs="Arial"/>
+          <w:bCs/>
+          <w:sz w:val="24"/>
+          <w:szCs w:val="24"/>
+          <w:lang w:val="de-DE"/>
+        </w:rPr>
+        <w:t>konkrete</w:t>
+      </w:r>
+      <w:r>
+        <w:rPr>
+          <w:rFonts w:ascii="Arial" w:hAnsi="Arial" w:cs="Arial"/>
+          <w:bCs/>
+          <w:sz w:val="24"/>
+          <w:szCs w:val="24"/>
+          <w:lang w:val="de-DE"/>
+        </w:rPr>
+        <w:t>r</w:t>
+      </w:r>
+      <w:r>
+        <w:rPr>
+          <w:rFonts w:ascii="Arial" w:hAnsi="Arial" w:cs="Arial"/>
+          <w:bCs/>
+          <w:sz w:val="24"/>
+          <w:szCs w:val="24"/>
+          <w:lang w:val="de-DE"/>
+        </w:rPr>
+        <w:t xml:space="preserve"> Künstler zugeordnet werden. Um dies zu ermöglichen, beinhalten die Nodes jeweils die Spotify ID und den Künstlernamen. Außerdem sind die Spotify Follower</w:t>
+      </w:r>
+      <w:r>
+        <w:rPr>
+          <w:rFonts w:ascii="Arial" w:hAnsi="Arial" w:cs="Arial"/>
+          <w:bCs/>
+          <w:sz w:val="24"/>
+          <w:szCs w:val="24"/>
+          <w:lang w:val="de-DE"/>
+        </w:rPr>
+        <w:t xml:space="preserve"> Z</w:t>
+      </w:r>
+      <w:r>
+        <w:rPr>
+          <w:rFonts w:ascii="Arial" w:hAnsi="Arial" w:cs="Arial"/>
+          <w:bCs/>
+          <w:sz w:val="24"/>
+          <w:szCs w:val="24"/>
+          <w:lang w:val="de-DE"/>
+        </w:rPr>
+        <w:t xml:space="preserve">ahlen, die Popularität, die Genres und die Chart </w:t>
       </w:r>
       <w:proofErr w:type="spellStart"/>
       <w:r>
@@ -1161,7 +1445,7 @@
           <w:szCs w:val="24"/>
           <w:lang w:val="de-DE"/>
         </w:rPr>
-        <w:t>nodes</w:t>
+        <w:t>Plazierungen</w:t>
       </w:r>
       <w:proofErr w:type="spellEnd"/>
       <w:r>
@@ -1172,166 +1456,6 @@
           <w:szCs w:val="24"/>
           <w:lang w:val="de-DE"/>
         </w:rPr>
-        <w:t>“</w:t>
-      </w:r>
-      <w:r>
-        <w:rPr>
-          <w:rFonts w:ascii="Arial" w:hAnsi="Arial" w:cs="Arial"/>
-          <w:bCs/>
-          <w:sz w:val="24"/>
-          <w:szCs w:val="24"/>
-          <w:lang w:val="de-DE"/>
-        </w:rPr>
-        <w:t xml:space="preserve"> aufgebaut</w:t>
-      </w:r>
-      <w:r>
-        <w:rPr>
-          <w:rFonts w:ascii="Arial" w:hAnsi="Arial" w:cs="Arial"/>
-          <w:bCs/>
-          <w:sz w:val="24"/>
-          <w:szCs w:val="24"/>
-          <w:lang w:val="de-DE"/>
-        </w:rPr>
-        <w:t xml:space="preserve">. Die </w:t>
-      </w:r>
-      <w:proofErr w:type="spellStart"/>
-      <w:r>
-        <w:rPr>
-          <w:rFonts w:ascii="Arial" w:hAnsi="Arial" w:cs="Arial"/>
-          <w:bCs/>
-          <w:sz w:val="24"/>
-          <w:szCs w:val="24"/>
-          <w:lang w:val="de-DE"/>
-        </w:rPr>
-        <w:t>Edges</w:t>
-      </w:r>
-      <w:proofErr w:type="spellEnd"/>
-      <w:r>
-        <w:rPr>
-          <w:rFonts w:ascii="Arial" w:hAnsi="Arial" w:cs="Arial"/>
-          <w:bCs/>
-          <w:sz w:val="24"/>
-          <w:szCs w:val="24"/>
-          <w:lang w:val="de-DE"/>
-        </w:rPr>
-        <w:t xml:space="preserve"> stellen eine Kollaboration zweier Künstler dar, also ein Song. Dies ist so umgesetzt, dass jeder Künstler eine eindeutige „Spotify ID“ besitzt, über welche er identifiziert wird und </w:t>
-      </w:r>
-      <w:proofErr w:type="gramStart"/>
-      <w:r>
-        <w:rPr>
-          <w:rFonts w:ascii="Arial" w:hAnsi="Arial" w:cs="Arial"/>
-          <w:bCs/>
-          <w:sz w:val="24"/>
-          <w:szCs w:val="24"/>
-          <w:lang w:val="de-DE"/>
-        </w:rPr>
-        <w:t>mithilfe welcher weitere Daten</w:t>
-      </w:r>
-      <w:proofErr w:type="gramEnd"/>
-      <w:r>
-        <w:rPr>
-          <w:rFonts w:ascii="Arial" w:hAnsi="Arial" w:cs="Arial"/>
-          <w:bCs/>
-          <w:sz w:val="24"/>
-          <w:szCs w:val="24"/>
-          <w:lang w:val="de-DE"/>
-        </w:rPr>
-        <w:t xml:space="preserve"> </w:t>
-      </w:r>
-      <w:r>
-        <w:rPr>
-          <w:rFonts w:ascii="Arial" w:hAnsi="Arial" w:cs="Arial"/>
-          <w:bCs/>
-          <w:sz w:val="24"/>
-          <w:szCs w:val="24"/>
-          <w:lang w:val="de-DE"/>
-        </w:rPr>
-        <w:t>über den</w:t>
-      </w:r>
-      <w:r>
-        <w:rPr>
-          <w:rFonts w:ascii="Arial" w:hAnsi="Arial" w:cs="Arial"/>
-          <w:bCs/>
-          <w:sz w:val="24"/>
-          <w:szCs w:val="24"/>
-          <w:lang w:val="de-DE"/>
-        </w:rPr>
-        <w:t xml:space="preserve"> Künstler abgefragt werden können. Diese IDs sind in den Spalten „id_0“ und „id_1“ der </w:t>
-      </w:r>
-      <w:proofErr w:type="spellStart"/>
-      <w:r>
-        <w:rPr>
-          <w:rFonts w:ascii="Arial" w:hAnsi="Arial" w:cs="Arial"/>
-          <w:bCs/>
-          <w:sz w:val="24"/>
-          <w:szCs w:val="24"/>
-          <w:lang w:val="de-DE"/>
-        </w:rPr>
-        <w:t>Edges</w:t>
-      </w:r>
-      <w:proofErr w:type="spellEnd"/>
-      <w:r>
-        <w:rPr>
-          <w:rFonts w:ascii="Arial" w:hAnsi="Arial" w:cs="Arial"/>
-          <w:bCs/>
-          <w:sz w:val="24"/>
-          <w:szCs w:val="24"/>
-          <w:lang w:val="de-DE"/>
-        </w:rPr>
-        <w:t xml:space="preserve"> zu finden. </w:t>
-      </w:r>
-      <w:r>
-        <w:rPr>
-          <w:rFonts w:ascii="Arial" w:hAnsi="Arial" w:cs="Arial"/>
-          <w:bCs/>
-          <w:sz w:val="24"/>
-          <w:szCs w:val="24"/>
-          <w:lang w:val="de-DE"/>
-        </w:rPr>
-        <w:t xml:space="preserve">In Verbindung mit dem </w:t>
-      </w:r>
-      <w:proofErr w:type="spellStart"/>
-      <w:r>
-        <w:rPr>
-          <w:rFonts w:ascii="Arial" w:hAnsi="Arial" w:cs="Arial"/>
-          <w:bCs/>
-          <w:sz w:val="24"/>
-          <w:szCs w:val="24"/>
-          <w:lang w:val="de-DE"/>
-        </w:rPr>
-        <w:t>nodes</w:t>
-      </w:r>
-      <w:proofErr w:type="spellEnd"/>
-      <w:r>
-        <w:rPr>
-          <w:rFonts w:ascii="Arial" w:hAnsi="Arial" w:cs="Arial"/>
-          <w:bCs/>
-          <w:sz w:val="24"/>
-          <w:szCs w:val="24"/>
-          <w:lang w:val="de-DE"/>
-        </w:rPr>
-        <w:t xml:space="preserve"> Datensatz können jeder ID konkrete Künstler zugeordnet werden. Um dies zu ermöglichen, beinhalten die Nodes jeweils die Spotify ID und den Künstlernamen. Außerdem sind die Spotify Follower-zahlen, die Popularität, die Genres und die Chart </w:t>
-      </w:r>
-      <w:proofErr w:type="spellStart"/>
-      <w:r>
-        <w:rPr>
-          <w:rFonts w:ascii="Arial" w:hAnsi="Arial" w:cs="Arial"/>
-          <w:bCs/>
-          <w:sz w:val="24"/>
-          <w:szCs w:val="24"/>
-          <w:lang w:val="de-DE"/>
-        </w:rPr>
-        <w:t>Plazierungen</w:t>
-      </w:r>
-      <w:proofErr w:type="spellEnd"/>
-      <w:r>
-        <w:rPr>
-          <w:rFonts w:ascii="Arial" w:hAnsi="Arial" w:cs="Arial"/>
-          <w:bCs/>
-          <w:sz w:val="24"/>
-          <w:szCs w:val="24"/>
-          <w:lang w:val="de-DE"/>
-        </w:rPr>
         <w:t xml:space="preserve"> der Künstler angegeben. Die Popularität ist ein von Spotify selbst gesetzter Maßstab für die Beliebtheit der Künstler. Diese werden auf einer Skala von 0-100 eingestuft, bei 100 ist die Popularität am größten. Die Einordung der Künstler in Genres stammt auch von Spotify, dabei kann ein Künstler mehreren Genres zugehören, teilweise fehlt diese Information aber auch. Die Chart Platzierungen geben die höchsten Platzierungen in den Spotify Charts nach Land an, diese Informationen stammen auch von kworb.net.</w:t>
       </w:r>
     </w:p>
@@ -1354,7 +1478,27 @@
           <w:szCs w:val="24"/>
           <w:lang w:val="de-DE"/>
         </w:rPr>
-        <w:t xml:space="preserve">Nicht enthaltene Informationen sind somit beispielsweise um welchen Konkreten Song es sich bei der Kollaboration handelt, wann dieser erschien </w:t>
+        <w:t xml:space="preserve">Nicht enthaltene Informationen sind somit beispielsweise um welchen </w:t>
+      </w:r>
+      <w:r>
+        <w:rPr>
+          <w:rFonts w:ascii="Arial" w:hAnsi="Arial" w:cs="Arial"/>
+          <w:bCs/>
+          <w:sz w:val="24"/>
+          <w:szCs w:val="24"/>
+          <w:lang w:val="de-DE"/>
+        </w:rPr>
+        <w:t>k</w:t>
+      </w:r>
+      <w:r>
+        <w:rPr>
+          <w:rFonts w:ascii="Arial" w:hAnsi="Arial" w:cs="Arial"/>
+          <w:bCs/>
+          <w:sz w:val="24"/>
+          <w:szCs w:val="24"/>
+          <w:lang w:val="de-DE"/>
+        </w:rPr>
+        <w:t xml:space="preserve">onkreten Song es sich bei der Kollaboration handelt, wann dieser erschien </w:t>
       </w:r>
       <w:r>
         <w:rPr>
@@ -1728,7 +1872,27 @@
           <w:szCs w:val="24"/>
           <w:lang w:val="de-DE"/>
         </w:rPr>
-        <w:t xml:space="preserve">ist der Großteil der Kollaborationen mit einem oder beiden Künstlern, welche keinem Genre zugeordnet werden können, </w:t>
+        <w:t>ist der Großteil der Kollaborationen mit einem oder beiden Künstlern, welche keinem Genre zugeordnet werden können</w:t>
+      </w:r>
+      <w:r>
+        <w:rPr>
+          <w:rFonts w:ascii="Arial" w:hAnsi="Arial" w:cs="Arial"/>
+          <w:bCs/>
+          <w:sz w:val="24"/>
+          <w:szCs w:val="24"/>
+          <w:lang w:val="de-DE"/>
+        </w:rPr>
+        <w:t>.</w:t>
+      </w:r>
+      <w:r>
+        <w:rPr>
+          <w:rFonts w:ascii="Arial" w:hAnsi="Arial" w:cs="Arial"/>
+          <w:bCs/>
+          <w:sz w:val="24"/>
+          <w:szCs w:val="24"/>
+          <w:lang w:val="de-DE"/>
+        </w:rPr>
+        <w:t xml:space="preserve"> </w:t>
       </w:r>
       <w:proofErr w:type="gramStart"/>
       <w:r>
@@ -1739,7 +1903,17 @@
           <w:szCs w:val="24"/>
           <w:lang w:val="de-DE"/>
         </w:rPr>
-        <w:t>darauf folgen</w:t>
+        <w:t>D</w:t>
+      </w:r>
+      <w:r>
+        <w:rPr>
+          <w:rFonts w:ascii="Arial" w:hAnsi="Arial" w:cs="Arial"/>
+          <w:bCs/>
+          <w:sz w:val="24"/>
+          <w:szCs w:val="24"/>
+          <w:lang w:val="de-DE"/>
+        </w:rPr>
+        <w:t>arauf folgen</w:t>
       </w:r>
       <w:proofErr w:type="gramEnd"/>
       <w:r>
@@ -1997,7 +2171,37 @@
           <w:szCs w:val="24"/>
           <w:lang w:val="de-DE"/>
         </w:rPr>
-        <w:t xml:space="preserve"> der Künstler. Zu Beachten ist, dass es sich hier um keinen vollständigen und auch keinen komplett repräsentativen Auszug, was auf </w:t>
+        <w:t xml:space="preserve"> der Künstler. Zu Beachten ist, dass es sich hier um keinen vollständigen und auch keinen komplett repräsentativen Auszug</w:t>
+      </w:r>
+      <w:r>
+        <w:rPr>
+          <w:rFonts w:ascii="Arial" w:hAnsi="Arial" w:cs="Arial"/>
+          <w:bCs/>
+          <w:sz w:val="24"/>
+          <w:szCs w:val="24"/>
+          <w:lang w:val="de-DE"/>
+        </w:rPr>
+        <w:t xml:space="preserve"> handelt</w:t>
+      </w:r>
+      <w:r>
+        <w:rPr>
+          <w:rFonts w:ascii="Arial" w:hAnsi="Arial" w:cs="Arial"/>
+          <w:bCs/>
+          <w:sz w:val="24"/>
+          <w:szCs w:val="24"/>
+          <w:lang w:val="de-DE"/>
+        </w:rPr>
+        <w:t xml:space="preserve">, was auf </w:t>
+      </w:r>
+      <w:r>
+        <w:rPr>
+          <w:rFonts w:ascii="Arial" w:hAnsi="Arial" w:cs="Arial"/>
+          <w:bCs/>
+          <w:sz w:val="24"/>
+          <w:szCs w:val="24"/>
+          <w:lang w:val="de-DE"/>
+        </w:rPr>
+        <w:t xml:space="preserve">die </w:t>
       </w:r>
       <w:r>
         <w:rPr>
@@ -2025,6 +2229,150 @@
         <w:rPr>
           <w:rFonts w:ascii="Arial" w:hAnsi="Arial" w:cs="Arial"/>
           <w:bCs/>
+          <w:noProof/>
+          <w:sz w:val="24"/>
+          <w:szCs w:val="24"/>
+          <w:lang w:val="de-DE"/>
+        </w:rPr>
+        <w:drawing>
+          <wp:anchor distT="0" distB="0" distL="114300" distR="114300" simplePos="0" relativeHeight="251663360" behindDoc="0" locked="0" layoutInCell="1" allowOverlap="1" wp14:anchorId="6FCD48EF" wp14:editId="005B7372">
+            <wp:simplePos x="0" y="0"/>
+            <wp:positionH relativeFrom="margin">
+              <wp:posOffset>2946400</wp:posOffset>
+            </wp:positionH>
+            <wp:positionV relativeFrom="page">
+              <wp:posOffset>4404360</wp:posOffset>
+            </wp:positionV>
+            <wp:extent cx="2870200" cy="2870200"/>
+            <wp:effectExtent l="0" t="0" r="6350" b="6350"/>
+            <wp:wrapTopAndBottom/>
+            <wp:docPr id="8" name="Picture 8"/>
+            <wp:cNvGraphicFramePr>
+              <a:graphicFrameLocks xmlns:a="http://schemas.openxmlformats.org/drawingml/2006/main" noChangeAspect="1"/>
+            </wp:cNvGraphicFramePr>
+            <a:graphic xmlns:a="http://schemas.openxmlformats.org/drawingml/2006/main">
+              <a:graphicData uri="http://schemas.openxmlformats.org/drawingml/2006/picture">
+                <pic:pic xmlns:pic="http://schemas.openxmlformats.org/drawingml/2006/picture">
+                  <pic:nvPicPr>
+                    <pic:cNvPr id="0" name="Picture 3"/>
+                    <pic:cNvPicPr>
+                      <a:picLocks noChangeAspect="1" noChangeArrowheads="1"/>
+                    </pic:cNvPicPr>
+                  </pic:nvPicPr>
+                  <pic:blipFill>
+                    <a:blip r:embed="rId10" cstate="print">
+                      <a:extLst>
+                        <a:ext uri="{28A0092B-C50C-407E-A947-70E740481C1C}">
+                          <a14:useLocalDpi xmlns:a14="http://schemas.microsoft.com/office/drawing/2010/main" val="0"/>
+                        </a:ext>
+                      </a:extLst>
+                    </a:blip>
+                    <a:srcRect/>
+                    <a:stretch>
+                      <a:fillRect/>
+                    </a:stretch>
+                  </pic:blipFill>
+                  <pic:spPr bwMode="auto">
+                    <a:xfrm>
+                      <a:off x="0" y="0"/>
+                      <a:ext cx="2870200" cy="2870200"/>
+                    </a:xfrm>
+                    <a:prstGeom prst="rect">
+                      <a:avLst/>
+                    </a:prstGeom>
+                    <a:noFill/>
+                    <a:ln>
+                      <a:noFill/>
+                    </a:ln>
+                  </pic:spPr>
+                </pic:pic>
+              </a:graphicData>
+            </a:graphic>
+            <wp14:sizeRelH relativeFrom="margin">
+              <wp14:pctWidth>0</wp14:pctWidth>
+            </wp14:sizeRelH>
+            <wp14:sizeRelV relativeFrom="margin">
+              <wp14:pctHeight>0</wp14:pctHeight>
+            </wp14:sizeRelV>
+          </wp:anchor>
+        </w:drawing>
+      </w:r>
+      <w:r>
+        <w:rPr>
+          <w:rFonts w:ascii="Arial" w:hAnsi="Arial" w:cs="Arial"/>
+          <w:bCs/>
+          <w:noProof/>
+          <w:sz w:val="24"/>
+          <w:szCs w:val="24"/>
+          <w:lang w:val="de-DE"/>
+        </w:rPr>
+        <w:drawing>
+          <wp:anchor distT="0" distB="0" distL="114300" distR="114300" simplePos="0" relativeHeight="251662336" behindDoc="0" locked="0" layoutInCell="1" allowOverlap="1" wp14:anchorId="5A949B43" wp14:editId="3F030A9B">
+            <wp:simplePos x="0" y="0"/>
+            <wp:positionH relativeFrom="margin">
+              <wp:align>left</wp:align>
+            </wp:positionH>
+            <wp:positionV relativeFrom="page">
+              <wp:posOffset>4386580</wp:posOffset>
+            </wp:positionV>
+            <wp:extent cx="2781300" cy="2781300"/>
+            <wp:effectExtent l="0" t="0" r="0" b="0"/>
+            <wp:wrapTopAndBottom/>
+            <wp:docPr id="7" name="Picture 7"/>
+            <wp:cNvGraphicFramePr>
+              <a:graphicFrameLocks xmlns:a="http://schemas.openxmlformats.org/drawingml/2006/main" noChangeAspect="1"/>
+            </wp:cNvGraphicFramePr>
+            <a:graphic xmlns:a="http://schemas.openxmlformats.org/drawingml/2006/main">
+              <a:graphicData uri="http://schemas.openxmlformats.org/drawingml/2006/picture">
+                <pic:pic xmlns:pic="http://schemas.openxmlformats.org/drawingml/2006/picture">
+                  <pic:nvPicPr>
+                    <pic:cNvPr id="0" name="Picture 2"/>
+                    <pic:cNvPicPr>
+                      <a:picLocks noChangeAspect="1" noChangeArrowheads="1"/>
+                    </pic:cNvPicPr>
+                  </pic:nvPicPr>
+                  <pic:blipFill>
+                    <a:blip r:embed="rId11" cstate="print">
+                      <a:extLst>
+                        <a:ext uri="{28A0092B-C50C-407E-A947-70E740481C1C}">
+                          <a14:useLocalDpi xmlns:a14="http://schemas.microsoft.com/office/drawing/2010/main" val="0"/>
+                        </a:ext>
+                      </a:extLst>
+                    </a:blip>
+                    <a:srcRect/>
+                    <a:stretch>
+                      <a:fillRect/>
+                    </a:stretch>
+                  </pic:blipFill>
+                  <pic:spPr bwMode="auto">
+                    <a:xfrm>
+                      <a:off x="0" y="0"/>
+                      <a:ext cx="2781300" cy="2781300"/>
+                    </a:xfrm>
+                    <a:prstGeom prst="rect">
+                      <a:avLst/>
+                    </a:prstGeom>
+                    <a:noFill/>
+                    <a:ln>
+                      <a:noFill/>
+                    </a:ln>
+                  </pic:spPr>
+                </pic:pic>
+              </a:graphicData>
+            </a:graphic>
+            <wp14:sizeRelH relativeFrom="margin">
+              <wp14:pctWidth>0</wp14:pctWidth>
+            </wp14:sizeRelH>
+            <wp14:sizeRelV relativeFrom="margin">
+              <wp14:pctHeight>0</wp14:pctHeight>
+            </wp14:sizeRelV>
+          </wp:anchor>
+        </w:drawing>
+      </w:r>
+      <w:r>
+        <w:rPr>
+          <w:rFonts w:ascii="Arial" w:hAnsi="Arial" w:cs="Arial"/>
+          <w:bCs/>
           <w:sz w:val="24"/>
           <w:szCs w:val="24"/>
           <w:lang w:val="de-DE"/>
@@ -2039,20 +2387,91 @@
           <w:szCs w:val="24"/>
           <w:lang w:val="de-DE"/>
         </w:rPr>
-        <w:t>die Summe der Follower der Künstler, welche in dieses Genre eingestuft wurden, enthält. Dazu wurde aus den Genres der Künstler jeder einzigartige wert genutzt, um so eine Liste aller Genres zu erhalten. Im zweiten Schritt wurde für jedes Genre nach allen Künstlern gefiltert, die in dieses fallen und dann die Summe der Follower dieser berechnet, mit dem Folgenden Ergebnis:</w:t>
-      </w:r>
-    </w:p>
-    <w:p>
-      <w:pPr>
-        <w:jc w:val="both"/>
-        <w:rPr>
-          <w:rFonts w:ascii="Arial" w:hAnsi="Arial" w:cs="Arial"/>
-          <w:bCs/>
-          <w:sz w:val="24"/>
-          <w:szCs w:val="24"/>
-          <w:lang w:val="de-DE"/>
-        </w:rPr>
-      </w:pPr>
+        <w:t xml:space="preserve">die Summe der Follower der Künstler, welche in dieses Genre eingestuft wurden, enthält. Dazu wurde aus den Genres der Künstler jeder einzigartige </w:t>
+      </w:r>
+      <w:r>
+        <w:rPr>
+          <w:rFonts w:ascii="Arial" w:hAnsi="Arial" w:cs="Arial"/>
+          <w:bCs/>
+          <w:sz w:val="24"/>
+          <w:szCs w:val="24"/>
+          <w:lang w:val="de-DE"/>
+        </w:rPr>
+        <w:t>W</w:t>
+      </w:r>
+      <w:r>
+        <w:rPr>
+          <w:rFonts w:ascii="Arial" w:hAnsi="Arial" w:cs="Arial"/>
+          <w:bCs/>
+          <w:sz w:val="24"/>
+          <w:szCs w:val="24"/>
+          <w:lang w:val="de-DE"/>
+        </w:rPr>
+        <w:t xml:space="preserve">ert genutzt, um so eine Liste aller Genres zu erhalten. Im zweiten Schritt wurde für jedes Genre nach allen Künstlern gefiltert, die in dieses fallen und dann die Summe der Follower dieser berechnet, mit dem </w:t>
+      </w:r>
+      <w:r>
+        <w:rPr>
+          <w:rFonts w:ascii="Arial" w:hAnsi="Arial" w:cs="Arial"/>
+          <w:bCs/>
+          <w:sz w:val="24"/>
+          <w:szCs w:val="24"/>
+          <w:lang w:val="de-DE"/>
+        </w:rPr>
+        <w:t>f</w:t>
+      </w:r>
+      <w:r>
+        <w:rPr>
+          <w:rFonts w:ascii="Arial" w:hAnsi="Arial" w:cs="Arial"/>
+          <w:bCs/>
+          <w:sz w:val="24"/>
+          <w:szCs w:val="24"/>
+          <w:lang w:val="de-DE"/>
+        </w:rPr>
+        <w:t>olgenden Ergebnis:</w:t>
+      </w:r>
+    </w:p>
+    <w:p>
+      <w:pPr>
+        <w:ind w:firstLine="720"/>
+        <w:rPr>
+          <w:rFonts w:ascii="Arial" w:hAnsi="Arial" w:cs="Arial"/>
+          <w:bCs/>
+          <w:sz w:val="18"/>
+          <w:szCs w:val="18"/>
+          <w:lang w:val="de-DE"/>
+        </w:rPr>
+      </w:pPr>
+      <w:r>
+        <w:rPr>
+          <w:rFonts w:ascii="Arial" w:hAnsi="Arial" w:cs="Arial"/>
+          <w:bCs/>
+          <w:sz w:val="18"/>
+          <w:szCs w:val="18"/>
+          <w:lang w:val="de-DE"/>
+        </w:rPr>
+        <w:t xml:space="preserve">Genres nach absoluten Follower Zahlen </w:t>
+      </w:r>
+      <w:r>
+        <w:rPr>
+          <w:rFonts w:ascii="Arial" w:hAnsi="Arial" w:cs="Arial"/>
+          <w:bCs/>
+          <w:sz w:val="18"/>
+          <w:szCs w:val="18"/>
+          <w:lang w:val="de-DE"/>
+        </w:rPr>
+        <w:tab/>
+      </w:r>
+      <w:r>
+        <w:rPr>
+          <w:rFonts w:ascii="Arial" w:hAnsi="Arial" w:cs="Arial"/>
+          <w:bCs/>
+          <w:sz w:val="18"/>
+          <w:szCs w:val="18"/>
+          <w:lang w:val="de-DE"/>
+        </w:rPr>
+        <w:tab/>
+        <w:t>Genres nach durchschnittlichen Follower Zahlen</w:t>
+      </w:r>
     </w:p>
     <w:p>
       <w:pPr>
@@ -2075,6 +2494,48 @@
         </w:rPr>
         <w:t>Um dieses Ergebnis besser einzuordnen zu können ist wichtig zu berücksichtigen, dass keine Informationen über den einzelnen Follower vorliegen. Dieser kann mehreren Künstlern aus einem Genre folgen und wird somit mehrfach in die Reichweite dieses Genre eingerechnet. Eine alternative und aussagekräftigere Herangehensweise ist nicht die Summe aller Follower eines Genres zu bilden, sondern die durchschnittliche Anzahl der Follower der Künstler dieses Genres.</w:t>
       </w:r>
+      <w:r>
+        <w:rPr>
+          <w:rFonts w:ascii="Arial" w:hAnsi="Arial" w:cs="Arial"/>
+          <w:bCs/>
+          <w:sz w:val="24"/>
+          <w:szCs w:val="24"/>
+          <w:lang w:val="de-DE"/>
+        </w:rPr>
+        <w:t xml:space="preserve"> Bei beiden Berechnungen stimmt dennoch die </w:t>
+      </w:r>
+      <w:r>
+        <w:rPr>
+          <w:rFonts w:ascii="Arial" w:hAnsi="Arial" w:cs="Arial"/>
+          <w:bCs/>
+          <w:sz w:val="24"/>
+          <w:szCs w:val="24"/>
+          <w:lang w:val="de-DE"/>
+        </w:rPr>
+        <w:t>Rangfolge</w:t>
+      </w:r>
+      <w:r>
+        <w:rPr>
+          <w:rFonts w:ascii="Arial" w:hAnsi="Arial" w:cs="Arial"/>
+          <w:bCs/>
+          <w:sz w:val="24"/>
+          <w:szCs w:val="24"/>
+          <w:lang w:val="de-DE"/>
+        </w:rPr>
+        <w:t xml:space="preserve"> der Genres überein.</w:t>
+      </w:r>
+    </w:p>
+    <w:p>
+      <w:pPr>
+        <w:jc w:val="both"/>
+        <w:rPr>
+          <w:rFonts w:ascii="Arial" w:hAnsi="Arial" w:cs="Arial"/>
+          <w:bCs/>
+          <w:sz w:val="24"/>
+          <w:szCs w:val="24"/>
+          <w:lang w:val="de-DE"/>
+        </w:rPr>
+      </w:pPr>
     </w:p>
     <w:p>
       <w:pPr>
@@ -2112,7 +2573,8 @@
           <w:szCs w:val="24"/>
           <w:lang w:val="de-DE"/>
         </w:rPr>
-        <w:t>Wie beeinflusst die Größte der Künstler, gemessen an der Anzahl der Follower die Wahl der Kollaborationen?</w:t>
+        <w:lastRenderedPageBreak/>
+        <w:t>Wie beeinflusst die Größe der Künstler, gemessen an der Anzahl der Follower die Wahl der Kollaborationen?</w:t>
       </w:r>
     </w:p>
     <w:p>
@@ -2164,7 +2626,27 @@
           <w:szCs w:val="24"/>
           <w:lang w:val="de-DE"/>
         </w:rPr>
-        <w:t xml:space="preserve">Präferenzen für die Anzahl der Follower bei der Wahl des Kollaborations-partners haben. Diese Frage lässt sich leicht durch die Korrelation der </w:t>
+        <w:t>Präferenzen für die Anzahl der Follower bei der Wahl des Kollaborations-partners haben. Diese Frage lässt sich leicht durch die Korrelation der Follower</w:t>
+      </w:r>
+      <w:r>
+        <w:rPr>
+          <w:rFonts w:ascii="Arial" w:hAnsi="Arial" w:cs="Arial"/>
+          <w:bCs/>
+          <w:sz w:val="24"/>
+          <w:szCs w:val="24"/>
+          <w:lang w:val="de-DE"/>
+        </w:rPr>
+        <w:t xml:space="preserve"> Z</w:t>
+      </w:r>
+      <w:r>
+        <w:rPr>
+          <w:rFonts w:ascii="Arial" w:hAnsi="Arial" w:cs="Arial"/>
+          <w:bCs/>
+          <w:sz w:val="24"/>
+          <w:szCs w:val="24"/>
+          <w:lang w:val="de-DE"/>
+        </w:rPr>
+        <w:t xml:space="preserve">ahlen beantworten. Hierfür wurde in den </w:t>
       </w:r>
       <w:proofErr w:type="spellStart"/>
       <w:r>
@@ -2175,7 +2657,7 @@
           <w:szCs w:val="24"/>
           <w:lang w:val="de-DE"/>
         </w:rPr>
-        <w:t>Followerzahlen</w:t>
+        <w:t>Edges</w:t>
       </w:r>
       <w:proofErr w:type="spellEnd"/>
       <w:r>
@@ -2186,28 +2668,6 @@
           <w:szCs w:val="24"/>
           <w:lang w:val="de-DE"/>
         </w:rPr>
-        <w:t xml:space="preserve"> beantworten. Hierfür wurde in den </w:t>
-      </w:r>
-      <w:proofErr w:type="spellStart"/>
-      <w:r>
-        <w:rPr>
-          <w:rFonts w:ascii="Arial" w:hAnsi="Arial" w:cs="Arial"/>
-          <w:bCs/>
-          <w:sz w:val="24"/>
-          <w:szCs w:val="24"/>
-          <w:lang w:val="de-DE"/>
-        </w:rPr>
-        <w:t>Edges</w:t>
-      </w:r>
-      <w:proofErr w:type="spellEnd"/>
-      <w:r>
-        <w:rPr>
-          <w:rFonts w:ascii="Arial" w:hAnsi="Arial" w:cs="Arial"/>
-          <w:bCs/>
-          <w:sz w:val="24"/>
-          <w:szCs w:val="24"/>
-          <w:lang w:val="de-DE"/>
-        </w:rPr>
         <w:t xml:space="preserve"> für jede Kollaboration die Anzahl der Follower der beiden Künstler in eine neue Spalte eingefügt. Im nächsten Schritt wurde die Korrelation dieser Spalten berechnet mit einem Ergebnis von </w:t>
       </w:r>
       <w:r>
@@ -2251,42 +2711,6 @@
         </w:rPr>
         <w:t xml:space="preserve">bweicht, lässt sich interpretieren, dass es kaum einen Zusammenhang zwischen den Reichweiten der Künstler in diesem Datensatz gibt. </w:t>
       </w:r>
-    </w:p>
-    <w:p>
-      <w:pPr>
-        <w:jc w:val="both"/>
-        <w:rPr>
-          <w:rFonts w:ascii="Arial" w:hAnsi="Arial" w:cs="Arial"/>
-          <w:bCs/>
-          <w:sz w:val="24"/>
-          <w:szCs w:val="24"/>
-          <w:lang w:val="de-DE"/>
-        </w:rPr>
-      </w:pPr>
-    </w:p>
-    <w:p>
-      <w:pPr>
-        <w:jc w:val="both"/>
-        <w:rPr>
-          <w:rFonts w:ascii="Arial" w:hAnsi="Arial" w:cs="Arial"/>
-          <w:bCs/>
-          <w:sz w:val="24"/>
-          <w:szCs w:val="24"/>
-          <w:lang w:val="de-DE"/>
-        </w:rPr>
-      </w:pPr>
-    </w:p>
-    <w:p>
-      <w:pPr>
-        <w:jc w:val="both"/>
-        <w:rPr>
-          <w:rFonts w:ascii="Arial" w:hAnsi="Arial" w:cs="Arial"/>
-          <w:bCs/>
-          <w:sz w:val="24"/>
-          <w:szCs w:val="24"/>
-          <w:lang w:val="de-DE"/>
-        </w:rPr>
-      </w:pPr>
     </w:p>
     <w:p>
       <w:pPr>
@@ -2322,7 +2746,6 @@
           <w:szCs w:val="26"/>
           <w:lang w:val="de-DE"/>
         </w:rPr>
-        <w:lastRenderedPageBreak/>
         <w:t>II.I)</w:t>
       </w:r>
       <w:r>
@@ -2357,7 +2780,27 @@
           <w:szCs w:val="24"/>
           <w:lang w:val="de-DE"/>
         </w:rPr>
-        <w:t>Dieser Teil widmet sich nun dem Vergleich der deutschen und der internationalen Musikszene, mit dem Ziel, Unterschiede und Gemeinsamkeiten herauszuarbeiten. Wichtig hier zu beachten ist, dass die deutsche Musikszene ein Teil der internationalen Musikszene wird. Im Folgenden werden lediglich die größten Künstler (wieder gemessen an der Anzahl der Follower) der beiden Szenen betrachtet. Dies geschieht aus den folgenden Gründen: einerseits sind sowohl die deutsche Szene als auch die internationale Szene so groß, dass schwierig differenzierte Aussagen getroffen werden können. Andererseits</w:t>
+        <w:t xml:space="preserve">Dieser Teil widmet sich nun dem Vergleich der deutschen und der internationalen Musikszene, mit dem Ziel, Unterschiede und Gemeinsamkeiten herauszuarbeiten. </w:t>
+      </w:r>
+      <w:r>
+        <w:rPr>
+          <w:rFonts w:ascii="Arial" w:hAnsi="Arial" w:cs="Arial"/>
+          <w:bCs/>
+          <w:sz w:val="24"/>
+          <w:szCs w:val="24"/>
+          <w:lang w:val="de-DE"/>
+        </w:rPr>
+        <w:t>w</w:t>
+      </w:r>
+      <w:r>
+        <w:rPr>
+          <w:rFonts w:ascii="Arial" w:hAnsi="Arial" w:cs="Arial"/>
+          <w:bCs/>
+          <w:sz w:val="24"/>
+          <w:szCs w:val="24"/>
+          <w:lang w:val="de-DE"/>
+        </w:rPr>
+        <w:t>ichtig hier zu beachten ist, dass die deutsche Musikszene ein Teil der internationalen Musikszene wird. Im Folgenden werden lediglich die größten Künstler (wieder gemessen an der Anzahl der Follower) der beiden Szenen betrachtet. Dies geschieht aus den folgenden Gründen: einerseits sind sowohl die deutsche Szene als auch die internationale Szene so groß, dass schwierig differenzierte Aussagen getroffen werden können. Andererseits</w:t>
       </w:r>
       <w:r>
         <w:rPr>
@@ -2999,29 +3442,38 @@
           <w:szCs w:val="24"/>
           <w:lang w:val="de-DE"/>
         </w:rPr>
-        <w:t xml:space="preserve">Die unterschiedlichen </w:t>
-      </w:r>
-      <w:proofErr w:type="spellStart"/>
-      <w:r>
-        <w:rPr>
-          <w:rFonts w:ascii="Arial" w:hAnsi="Arial" w:cs="Arial"/>
-          <w:bCs/>
-          <w:sz w:val="24"/>
-          <w:szCs w:val="24"/>
-          <w:lang w:val="de-DE"/>
-        </w:rPr>
-        <w:t>Followerzahlen</w:t>
-      </w:r>
-      <w:proofErr w:type="spellEnd"/>
-      <w:r>
-        <w:rPr>
-          <w:rFonts w:ascii="Arial" w:hAnsi="Arial" w:cs="Arial"/>
-          <w:bCs/>
-          <w:sz w:val="24"/>
-          <w:szCs w:val="24"/>
-          <w:lang w:val="de-DE"/>
-        </w:rPr>
-        <w:t xml:space="preserve"> waren zu erwarten, interessant hierbei ist der 14, um welchen die größten Künstler mehr Follower haben als die größten deutschen Künstler. Ob hier ein Zusammenhang mit dem Anteil des Umsatzes der deutschen Musik-Streaming Branche an der gesamten Musik-Streaming Branche besteht, benötigt weiterer Untersuchungen. Außerdem sticht heraus, dass sich die Popularität der deutschen Künstler nicht direkt in Relation zu den Followern steht. Aus den Daten aller Künstler geht hervor, dass</w:t>
+        <w:t>Die unterschiedlichen Follower</w:t>
+      </w:r>
+      <w:r>
+        <w:rPr>
+          <w:rFonts w:ascii="Arial" w:hAnsi="Arial" w:cs="Arial"/>
+          <w:bCs/>
+          <w:sz w:val="24"/>
+          <w:szCs w:val="24"/>
+          <w:lang w:val="de-DE"/>
+        </w:rPr>
+        <w:t xml:space="preserve"> Z</w:t>
+      </w:r>
+      <w:r>
+        <w:rPr>
+          <w:rFonts w:ascii="Arial" w:hAnsi="Arial" w:cs="Arial"/>
+          <w:bCs/>
+          <w:sz w:val="24"/>
+          <w:szCs w:val="24"/>
+          <w:lang w:val="de-DE"/>
+        </w:rPr>
+        <w:t xml:space="preserve">ahlen waren zu erwarten, interessant hierbei ist der 14, um welchen die größten Künstler mehr Follower haben als die größten deutschen Künstler. Ob hier ein Zusammenhang mit dem Anteil des Umsatzes der deutschen Musik-Streaming Branche an der gesamten Musik-Streaming Branche besteht, benötigt weiterer Untersuchungen. Außerdem sticht heraus, dass sich die Popularität der deutschen Künstler nicht direkt in Relation zu den Followern steht. Aus den Daten </w:t>
+      </w:r>
+      <w:r>
+        <w:rPr>
+          <w:rFonts w:ascii="Arial" w:hAnsi="Arial" w:cs="Arial"/>
+          <w:bCs/>
+          <w:sz w:val="24"/>
+          <w:szCs w:val="24"/>
+          <w:lang w:val="de-DE"/>
+        </w:rPr>
+        <w:lastRenderedPageBreak/>
+        <w:t>aller Künstler geht hervor, dass</w:t>
       </w:r>
       <w:r>
         <w:rPr>
@@ -3104,54 +3556,6 @@
         </w:rPr>
         <w:t xml:space="preserve"> </w:t>
       </w:r>
-    </w:p>
-    <w:p>
-      <w:pPr>
-        <w:jc w:val="both"/>
-        <w:rPr>
-          <w:rFonts w:ascii="Arial" w:hAnsi="Arial" w:cs="Arial"/>
-          <w:bCs/>
-          <w:sz w:val="24"/>
-          <w:szCs w:val="24"/>
-          <w:lang w:val="de-DE"/>
-        </w:rPr>
-      </w:pPr>
-    </w:p>
-    <w:p>
-      <w:pPr>
-        <w:jc w:val="both"/>
-        <w:rPr>
-          <w:rFonts w:ascii="Arial" w:hAnsi="Arial" w:cs="Arial"/>
-          <w:bCs/>
-          <w:sz w:val="24"/>
-          <w:szCs w:val="24"/>
-          <w:lang w:val="de-DE"/>
-        </w:rPr>
-      </w:pPr>
-    </w:p>
-    <w:p>
-      <w:pPr>
-        <w:jc w:val="both"/>
-        <w:rPr>
-          <w:rFonts w:ascii="Arial" w:hAnsi="Arial" w:cs="Arial"/>
-          <w:bCs/>
-          <w:sz w:val="24"/>
-          <w:szCs w:val="24"/>
-          <w:lang w:val="de-DE"/>
-        </w:rPr>
-      </w:pPr>
-    </w:p>
-    <w:p>
-      <w:pPr>
-        <w:jc w:val="both"/>
-        <w:rPr>
-          <w:rFonts w:ascii="Arial" w:hAnsi="Arial" w:cs="Arial"/>
-          <w:bCs/>
-          <w:sz w:val="24"/>
-          <w:szCs w:val="24"/>
-          <w:lang w:val="de-DE"/>
-        </w:rPr>
-      </w:pPr>
     </w:p>
     <w:p>
       <w:pPr>
@@ -3189,7 +3593,6 @@
           <w:szCs w:val="24"/>
           <w:lang w:val="de-DE"/>
         </w:rPr>
-        <w:lastRenderedPageBreak/>
         <w:t>Wie sind hier größten Künstler untereinander vernetzt?</w:t>
       </w:r>
     </w:p>
@@ -3209,6 +3612,7 @@
         <w:rPr>
           <w:rFonts w:ascii="Arial" w:hAnsi="Arial" w:cs="Arial"/>
           <w:bCs/>
+          <w:noProof/>
           <w:sz w:val="24"/>
           <w:szCs w:val="24"/>
           <w:lang w:val="de-DE"/>
@@ -3245,7 +3649,7 @@
                     <pic:cNvPicPr/>
                   </pic:nvPicPr>
                   <pic:blipFill>
-                    <a:blip r:embed="rId10">
+                    <a:blip r:embed="rId12">
                       <a:extLst>
                         <a:ext uri="{28A0092B-C50C-407E-A947-70E740481C1C}">
                           <a14:useLocalDpi xmlns:a14="http://schemas.microsoft.com/office/drawing/2010/main" val="0"/>
@@ -3404,47 +3808,18 @@
           <w:szCs w:val="24"/>
           <w:lang w:val="de-DE"/>
         </w:rPr>
-        <w:t xml:space="preserve">Wie zu </w:t>
-      </w:r>
-      <w:r>
-        <w:rPr>
-          <w:rFonts w:ascii="Arial" w:hAnsi="Arial" w:cs="Arial"/>
-          <w:bCs/>
-          <w:sz w:val="24"/>
-          <w:szCs w:val="24"/>
-          <w:lang w:val="de-DE"/>
-        </w:rPr>
-        <w:t>erkennen,</w:t>
-      </w:r>
-      <w:r>
-        <w:rPr>
-          <w:rFonts w:ascii="Arial" w:hAnsi="Arial" w:cs="Arial"/>
-          <w:bCs/>
-          <w:sz w:val="24"/>
-          <w:szCs w:val="24"/>
-          <w:lang w:val="de-DE"/>
-        </w:rPr>
-        <w:t xml:space="preserve"> </w:t>
-      </w:r>
-      <w:r>
-        <w:rPr>
-          <w:rFonts w:ascii="Arial" w:hAnsi="Arial" w:cs="Arial"/>
-          <w:bCs/>
-          <w:sz w:val="24"/>
-          <w:szCs w:val="24"/>
-          <w:lang w:val="de-DE"/>
-        </w:rPr>
-        <w:t xml:space="preserve">bilden diese Künstler ein einziges großes Netzwerk, es existiert nur eine Komponente. Außerdem existieren auch direkte Kollaborationen zwischen den Top 5 Künstlern. Am zentralsten ist hier Justin Bieber, welcher Kollaborationen mit allen anderen vier Künstlern hatte. Darüber hinaus hat jeder Top 5 Künstler eine Gruppe von Künstlern, mit denen lediglich er arbeitete. Außerdem entstehen Schnittmengen von zwei oder drei Künstlern. </w:t>
-      </w:r>
-      <w:r>
-        <w:rPr>
-          <w:rFonts w:ascii="Arial" w:hAnsi="Arial" w:cs="Arial"/>
-          <w:bCs/>
-          <w:sz w:val="24"/>
-          <w:szCs w:val="24"/>
-          <w:lang w:val="de-DE"/>
-        </w:rPr>
-        <w:t xml:space="preserve">Sowohl die geringste Zentralität im Sinne des Grades als auch die wenigsten Kollaborationen hat Billie </w:t>
+        <w:t xml:space="preserve">Wie zu erkennen, bilden diese Künstler ein einziges großes Netzwerk, es existiert nur eine Komponente. Außerdem existieren auch direkte Kollaborationen zwischen den Top 5 Künstlern. Am zentralsten ist hier Justin Bieber, welcher Kollaborationen mit allen anderen vier Künstlern hatte. Darüber hinaus hat jeder Top 5 Künstler eine </w:t>
+      </w:r>
+      <w:r>
+        <w:rPr>
+          <w:rFonts w:ascii="Arial" w:hAnsi="Arial" w:cs="Arial"/>
+          <w:bCs/>
+          <w:sz w:val="24"/>
+          <w:szCs w:val="24"/>
+          <w:lang w:val="de-DE"/>
+        </w:rPr>
+        <w:lastRenderedPageBreak/>
+        <w:t xml:space="preserve">Gruppe von Künstlern, mit denen lediglich er arbeitete. Außerdem entstehen Schnittmengen von zwei oder drei Künstlern. Sowohl die geringste Zentralität im Sinne des Grades als auch die wenigsten Kollaborationen hat Billie </w:t>
       </w:r>
       <w:proofErr w:type="spellStart"/>
       <w:r>
@@ -3466,63 +3841,45 @@
           <w:szCs w:val="24"/>
           <w:lang w:val="de-DE"/>
         </w:rPr>
-        <w:t>. Eine Mögliche Erklärung ist, dass ihr erster Song im Jahr 2016 veröffentlich wurde und somit weit nach denen der anderen Top 5 Künstler</w:t>
-      </w:r>
-    </w:p>
-    <w:p>
-      <w:pPr>
-        <w:ind w:left="360"/>
-        <w:jc w:val="center"/>
-        <w:rPr>
-          <w:rFonts w:ascii="Arial" w:hAnsi="Arial" w:cs="Arial"/>
-          <w:bCs/>
-          <w:sz w:val="24"/>
-          <w:szCs w:val="24"/>
-          <w:lang w:val="de-DE"/>
-        </w:rPr>
-      </w:pPr>
-    </w:p>
-    <w:p>
-      <w:pPr>
-        <w:ind w:left="360"/>
-        <w:jc w:val="center"/>
-        <w:rPr>
-          <w:rFonts w:ascii="Arial" w:hAnsi="Arial" w:cs="Arial"/>
-          <w:bCs/>
-          <w:sz w:val="24"/>
-          <w:szCs w:val="24"/>
-          <w:lang w:val="de-DE"/>
-        </w:rPr>
-      </w:pPr>
-    </w:p>
-    <w:p>
-      <w:pPr>
-        <w:ind w:left="360"/>
-        <w:rPr>
-          <w:rFonts w:ascii="Arial" w:hAnsi="Arial" w:cs="Arial"/>
-          <w:bCs/>
-          <w:sz w:val="24"/>
-          <w:szCs w:val="24"/>
-          <w:lang w:val="de-DE"/>
-        </w:rPr>
-      </w:pPr>
-      <w:r>
-        <w:rPr>
-          <w:rFonts w:ascii="Arial" w:hAnsi="Arial" w:cs="Arial"/>
-          <w:bCs/>
-          <w:sz w:val="24"/>
-          <w:szCs w:val="24"/>
-          <w:lang w:val="de-DE"/>
-        </w:rPr>
-        <w:lastRenderedPageBreak/>
+        <w:t xml:space="preserve">. Eine </w:t>
+      </w:r>
+      <w:r>
+        <w:rPr>
+          <w:rFonts w:ascii="Arial" w:hAnsi="Arial" w:cs="Arial"/>
+          <w:bCs/>
+          <w:sz w:val="24"/>
+          <w:szCs w:val="24"/>
+          <w:lang w:val="de-DE"/>
+        </w:rPr>
+        <w:t>m</w:t>
+      </w:r>
+      <w:r>
+        <w:rPr>
+          <w:rFonts w:ascii="Arial" w:hAnsi="Arial" w:cs="Arial"/>
+          <w:bCs/>
+          <w:sz w:val="24"/>
+          <w:szCs w:val="24"/>
+          <w:lang w:val="de-DE"/>
+        </w:rPr>
+        <w:t xml:space="preserve">ögliche Erklärung ist, dass ihr erster Song im Jahr 2016 veröffentlich wurde und somit weit </w:t>
+      </w:r>
+      <w:r>
+        <w:rPr>
+          <w:rFonts w:ascii="Arial" w:hAnsi="Arial" w:cs="Arial"/>
+          <w:bCs/>
+          <w:noProof/>
+          <w:sz w:val="24"/>
+          <w:szCs w:val="24"/>
+          <w:lang w:val="de-DE"/>
+        </w:rPr>
         <w:drawing>
-          <wp:anchor distT="0" distB="0" distL="114300" distR="114300" simplePos="0" relativeHeight="251660288" behindDoc="1" locked="0" layoutInCell="1" allowOverlap="1" wp14:anchorId="0EB2ABE3" wp14:editId="692F6288">
+          <wp:anchor distT="0" distB="0" distL="114300" distR="114300" simplePos="0" relativeHeight="251660288" behindDoc="1" locked="0" layoutInCell="1" allowOverlap="1" wp14:anchorId="0EB2ABE3" wp14:editId="5DC5D78B">
             <wp:simplePos x="0" y="0"/>
             <wp:positionH relativeFrom="margin">
               <wp:align>center</wp:align>
             </wp:positionH>
             <wp:positionV relativeFrom="margin">
-              <wp:align>top</wp:align>
+              <wp:posOffset>1085850</wp:posOffset>
             </wp:positionV>
             <wp:extent cx="5270500" cy="4212590"/>
             <wp:effectExtent l="0" t="0" r="6350" b="0"/>
@@ -3547,7 +3904,7 @@
                     <pic:cNvPicPr/>
                   </pic:nvPicPr>
                   <pic:blipFill>
-                    <a:blip r:embed="rId11">
+                    <a:blip r:embed="rId13">
                       <a:extLst>
                         <a:ext uri="{28A0092B-C50C-407E-A947-70E740481C1C}">
                           <a14:useLocalDpi xmlns:a14="http://schemas.microsoft.com/office/drawing/2010/main" val="0"/>
@@ -3573,10 +3930,29 @@
           </wp:anchor>
         </w:drawing>
       </w:r>
-    </w:p>
-    <w:p>
-      <w:pPr>
-        <w:ind w:left="360"/>
+      <w:r>
+        <w:rPr>
+          <w:rFonts w:ascii="Arial" w:hAnsi="Arial" w:cs="Arial"/>
+          <w:bCs/>
+          <w:sz w:val="24"/>
+          <w:szCs w:val="24"/>
+          <w:lang w:val="de-DE"/>
+        </w:rPr>
+        <w:t>nach denen der anderen Top 5 Künstler</w:t>
+      </w:r>
+      <w:r>
+        <w:rPr>
+          <w:rFonts w:ascii="Arial" w:hAnsi="Arial" w:cs="Arial"/>
+          <w:bCs/>
+          <w:sz w:val="24"/>
+          <w:szCs w:val="24"/>
+          <w:lang w:val="de-DE"/>
+        </w:rPr>
+        <w:t>.</w:t>
+      </w:r>
+    </w:p>
+    <w:p>
+      <w:pPr>
         <w:jc w:val="center"/>
         <w:rPr>
           <w:rFonts w:ascii="Arial" w:hAnsi="Arial" w:cs="Arial"/>
@@ -3747,108 +4123,55 @@
       <w:pPr>
         <w:jc w:val="both"/>
         <w:rPr>
+          <w:rFonts w:ascii="Arial" w:hAnsi="Arial" w:cs="Arial"/>
+          <w:bCs/>
+          <w:sz w:val="24"/>
+          <w:szCs w:val="24"/>
+          <w:lang w:val="de-DE"/>
+        </w:rPr>
+      </w:pPr>
+    </w:p>
+    <w:p>
+      <w:pPr>
+        <w:jc w:val="both"/>
+        <w:rPr>
+          <w:rFonts w:ascii="Arial" w:hAnsi="Arial" w:cs="Arial"/>
+          <w:bCs/>
+          <w:sz w:val="24"/>
+          <w:szCs w:val="24"/>
+          <w:lang w:val="de-DE"/>
+        </w:rPr>
+      </w:pPr>
+    </w:p>
+    <w:p>
+      <w:pPr>
+        <w:jc w:val="both"/>
+        <w:rPr>
+          <w:rFonts w:ascii="Arial" w:hAnsi="Arial" w:cs="Arial"/>
+          <w:bCs/>
+          <w:sz w:val="24"/>
+          <w:szCs w:val="24"/>
+          <w:lang w:val="de-DE"/>
+        </w:rPr>
+      </w:pPr>
+      <w:r>
+        <w:rPr>
+          <w:rFonts w:ascii="Arial" w:hAnsi="Arial" w:cs="Arial"/>
+          <w:bCs/>
           <w:noProof/>
-          <w:lang w:val="de-DE"/>
-        </w:rPr>
-      </w:pPr>
-      <w:r>
-        <w:rPr>
-          <w:rFonts w:ascii="Arial" w:hAnsi="Arial" w:cs="Arial"/>
-          <w:bCs/>
-          <w:sz w:val="24"/>
-          <w:szCs w:val="24"/>
-          <w:lang w:val="de-DE"/>
-        </w:rPr>
-        <w:t xml:space="preserve">Aus diesen Visualisierungen geht hervor, dass sich die deutsche Musikszene auch bei unterschiedlichen Auswahlkriterien stark von der internationalen Szene unterscheidet. Die Vernetzung ist deutlich geringer.  </w:t>
-      </w:r>
-    </w:p>
-    <w:p>
-      <w:pPr>
-        <w:jc w:val="both"/>
-        <w:rPr>
-          <w:rFonts w:ascii="Arial" w:hAnsi="Arial" w:cs="Arial"/>
-          <w:bCs/>
-          <w:sz w:val="24"/>
-          <w:szCs w:val="24"/>
-          <w:lang w:val="de-DE"/>
-        </w:rPr>
-      </w:pPr>
-    </w:p>
-    <w:p>
-      <w:pPr>
-        <w:jc w:val="both"/>
-        <w:rPr>
-          <w:rFonts w:ascii="Arial" w:hAnsi="Arial" w:cs="Arial"/>
-          <w:bCs/>
-          <w:sz w:val="24"/>
-          <w:szCs w:val="24"/>
-          <w:lang w:val="de-DE"/>
-        </w:rPr>
-      </w:pPr>
-    </w:p>
-    <w:p>
-      <w:pPr>
-        <w:jc w:val="both"/>
-        <w:rPr>
-          <w:rFonts w:ascii="Arial" w:hAnsi="Arial" w:cs="Arial"/>
-          <w:bCs/>
-          <w:sz w:val="24"/>
-          <w:szCs w:val="24"/>
-          <w:lang w:val="de-DE"/>
-        </w:rPr>
-      </w:pPr>
-    </w:p>
-    <w:p>
-      <w:pPr>
-        <w:jc w:val="both"/>
-        <w:rPr>
-          <w:rFonts w:ascii="Arial" w:hAnsi="Arial" w:cs="Arial"/>
-          <w:bCs/>
-          <w:sz w:val="24"/>
-          <w:szCs w:val="24"/>
-          <w:lang w:val="de-DE"/>
-        </w:rPr>
-      </w:pPr>
-    </w:p>
-    <w:p>
-      <w:pPr>
-        <w:jc w:val="both"/>
-        <w:rPr>
-          <w:rFonts w:ascii="Arial" w:hAnsi="Arial" w:cs="Arial"/>
-          <w:bCs/>
-          <w:sz w:val="24"/>
-          <w:szCs w:val="24"/>
-          <w:lang w:val="de-DE"/>
-        </w:rPr>
-      </w:pPr>
-    </w:p>
-    <w:p>
-      <w:pPr>
-        <w:jc w:val="both"/>
-        <w:rPr>
-          <w:rFonts w:ascii="Arial" w:hAnsi="Arial" w:cs="Arial"/>
-          <w:bCs/>
-          <w:sz w:val="24"/>
-          <w:szCs w:val="24"/>
-          <w:lang w:val="de-DE"/>
-        </w:rPr>
-      </w:pPr>
-      <w:r>
-        <w:rPr>
-          <w:rFonts w:ascii="Arial" w:hAnsi="Arial" w:cs="Arial"/>
-          <w:bCs/>
-          <w:sz w:val="24"/>
-          <w:szCs w:val="24"/>
-          <w:lang w:val="de-DE"/>
-        </w:rPr>
+          <w:sz w:val="24"/>
+          <w:szCs w:val="24"/>
+          <w:lang w:val="de-DE"/>
+        </w:rPr>
+        <w:lastRenderedPageBreak/>
         <w:drawing>
-          <wp:anchor distT="0" distB="0" distL="114300" distR="114300" simplePos="0" relativeHeight="251661312" behindDoc="0" locked="0" layoutInCell="1" allowOverlap="1" wp14:anchorId="02850A83" wp14:editId="766775D8">
+          <wp:anchor distT="0" distB="0" distL="114300" distR="114300" simplePos="0" relativeHeight="251661312" behindDoc="0" locked="0" layoutInCell="1" allowOverlap="1" wp14:anchorId="02850A83" wp14:editId="6F754D9F">
             <wp:simplePos x="0" y="0"/>
             <wp:positionH relativeFrom="margin">
               <wp:align>center</wp:align>
             </wp:positionH>
-            <wp:positionV relativeFrom="paragraph">
-              <wp:posOffset>173</wp:posOffset>
+            <wp:positionV relativeFrom="page">
+              <wp:posOffset>457200</wp:posOffset>
             </wp:positionV>
             <wp:extent cx="4356100" cy="3388360"/>
             <wp:effectExtent l="0" t="0" r="6350" b="2540"/>
@@ -3865,7 +4188,7 @@
                     <pic:cNvPicPr/>
                   </pic:nvPicPr>
                   <pic:blipFill>
-                    <a:blip r:embed="rId12" cstate="print">
+                    <a:blip r:embed="rId14" cstate="print">
                       <a:extLst>
                         <a:ext uri="{28A0092B-C50C-407E-A947-70E740481C1C}">
                           <a14:useLocalDpi xmlns:a14="http://schemas.microsoft.com/office/drawing/2010/main" val="0"/>
@@ -4020,18 +4343,6 @@
     </w:p>
     <w:p>
       <w:pPr>
-        <w:jc w:val="both"/>
-        <w:rPr>
-          <w:rFonts w:ascii="Arial" w:hAnsi="Arial" w:cs="Arial"/>
-          <w:bCs/>
-          <w:sz w:val="24"/>
-          <w:szCs w:val="24"/>
-          <w:lang w:val="de-DE"/>
-        </w:rPr>
-      </w:pPr>
-    </w:p>
-    <w:p>
-      <w:pPr>
         <w:jc w:val="center"/>
         <w:rPr>
           <w:rFonts w:ascii="Arial" w:hAnsi="Arial" w:cs="Arial"/>
@@ -4056,13 +4367,20 @@
       <w:pPr>
         <w:jc w:val="both"/>
         <w:rPr>
-          <w:rFonts w:ascii="Arial" w:hAnsi="Arial" w:cs="Arial"/>
-          <w:bCs/>
-          <w:sz w:val="24"/>
-          <w:szCs w:val="24"/>
-          <w:lang w:val="de-DE"/>
-        </w:rPr>
-      </w:pPr>
+          <w:noProof/>
+          <w:lang w:val="de-DE"/>
+        </w:rPr>
+      </w:pPr>
+      <w:r>
+        <w:rPr>
+          <w:rFonts w:ascii="Arial" w:hAnsi="Arial" w:cs="Arial"/>
+          <w:bCs/>
+          <w:sz w:val="24"/>
+          <w:szCs w:val="24"/>
+          <w:lang w:val="de-DE"/>
+        </w:rPr>
+        <w:t xml:space="preserve">Aus diesen Visualisierungen geht hervor, dass sich die deutsche Musikszene auch bei unterschiedlichen Auswahlkriterien stark von der internationalen Szene unterscheidet. Die Vernetzung ist deutlich geringer. </w:t>
+      </w:r>
       <w:r>
         <w:rPr>
           <w:rFonts w:ascii="Arial" w:hAnsi="Arial" w:cs="Arial"/>
@@ -4093,7 +4411,7 @@
           <w:szCs w:val="24"/>
           <w:lang w:val="de-DE"/>
         </w:rPr>
-        <w:t xml:space="preserve"> durch die Künstler Robin Schulz, RAF C</w:t>
+        <w:t xml:space="preserve"> durch die Künstler Robin Schulz, RAF </w:t>
       </w:r>
       <w:proofErr w:type="spellStart"/>
       <w:r>
@@ -4104,7 +4422,7 @@
           <w:szCs w:val="24"/>
           <w:lang w:val="de-DE"/>
         </w:rPr>
-        <w:t>amora</w:t>
+        <w:t>Camora</w:t>
       </w:r>
       <w:proofErr w:type="spellEnd"/>
       <w:r>
@@ -4171,6 +4489,252 @@
         </w:rPr>
         <w:t xml:space="preserve"> des Deutsch Rap Genres sind bilden die zweite Komponente. Beide haben Features sowohl mit deutschen als auch mit nicht deutschen Künstlern und teilen sich eine große Schnittmenge. </w:t>
       </w:r>
+      <w:r>
+        <w:rPr>
+          <w:rFonts w:ascii="Arial" w:hAnsi="Arial" w:cs="Arial"/>
+          <w:bCs/>
+          <w:sz w:val="24"/>
+          <w:szCs w:val="24"/>
+          <w:lang w:val="de-DE"/>
+        </w:rPr>
+        <w:t xml:space="preserve">Die Künstler Zedd und Robin Schulz, welche ausschließlich oder überwiegend </w:t>
+      </w:r>
+      <w:r>
+        <w:rPr>
+          <w:rFonts w:ascii="Arial" w:hAnsi="Arial" w:cs="Arial"/>
+          <w:bCs/>
+          <w:sz w:val="24"/>
+          <w:szCs w:val="24"/>
+          <w:lang w:val="de-DE"/>
+        </w:rPr>
+        <w:t xml:space="preserve">mit nicht deutschen Künstlern zusammenarbeiten stellen eine Verbindung zu den weltweiten Top 5 Künstlern dar. </w:t>
+      </w:r>
+    </w:p>
+    <w:p>
+      <w:pPr>
+        <w:jc w:val="both"/>
+        <w:rPr>
+          <w:rFonts w:ascii="Arial" w:hAnsi="Arial" w:cs="Arial"/>
+          <w:bCs/>
+          <w:sz w:val="24"/>
+          <w:szCs w:val="24"/>
+          <w:lang w:val="de-DE"/>
+        </w:rPr>
+      </w:pPr>
+    </w:p>
+    <w:p>
+      <w:pPr>
+        <w:jc w:val="both"/>
+        <w:rPr>
+          <w:rFonts w:ascii="Arial" w:hAnsi="Arial" w:cs="Arial"/>
+          <w:bCs/>
+          <w:sz w:val="24"/>
+          <w:szCs w:val="24"/>
+          <w:lang w:val="de-DE"/>
+        </w:rPr>
+      </w:pPr>
+    </w:p>
+    <w:p>
+      <w:pPr>
+        <w:jc w:val="both"/>
+        <w:rPr>
+          <w:rFonts w:ascii="Arial" w:hAnsi="Arial" w:cs="Arial"/>
+          <w:bCs/>
+          <w:sz w:val="24"/>
+          <w:szCs w:val="24"/>
+          <w:lang w:val="de-DE"/>
+        </w:rPr>
+      </w:pPr>
+    </w:p>
+    <w:p>
+      <w:pPr>
+        <w:jc w:val="both"/>
+        <w:rPr>
+          <w:rFonts w:ascii="Arial" w:hAnsi="Arial" w:cs="Arial"/>
+          <w:bCs/>
+          <w:sz w:val="24"/>
+          <w:szCs w:val="24"/>
+          <w:lang w:val="de-DE"/>
+        </w:rPr>
+      </w:pPr>
+    </w:p>
+    <w:p>
+      <w:pPr>
+        <w:jc w:val="both"/>
+        <w:rPr>
+          <w:rFonts w:ascii="Arial" w:hAnsi="Arial" w:cs="Arial"/>
+          <w:bCs/>
+          <w:sz w:val="24"/>
+          <w:szCs w:val="24"/>
+          <w:lang w:val="de-DE"/>
+        </w:rPr>
+      </w:pPr>
+    </w:p>
+    <w:p>
+      <w:pPr>
+        <w:jc w:val="both"/>
+        <w:rPr>
+          <w:rFonts w:ascii="Arial" w:hAnsi="Arial" w:cs="Arial"/>
+          <w:bCs/>
+          <w:sz w:val="24"/>
+          <w:szCs w:val="24"/>
+          <w:lang w:val="de-DE"/>
+        </w:rPr>
+      </w:pPr>
+    </w:p>
+    <w:p>
+      <w:pPr>
+        <w:jc w:val="both"/>
+        <w:rPr>
+          <w:rFonts w:ascii="Arial" w:hAnsi="Arial" w:cs="Arial"/>
+          <w:bCs/>
+          <w:sz w:val="24"/>
+          <w:szCs w:val="24"/>
+          <w:lang w:val="de-DE"/>
+        </w:rPr>
+      </w:pPr>
+    </w:p>
+    <w:p>
+      <w:pPr>
+        <w:jc w:val="both"/>
+        <w:rPr>
+          <w:rFonts w:ascii="Arial" w:hAnsi="Arial" w:cs="Arial"/>
+          <w:bCs/>
+          <w:sz w:val="24"/>
+          <w:szCs w:val="24"/>
+          <w:lang w:val="de-DE"/>
+        </w:rPr>
+      </w:pPr>
+    </w:p>
+    <w:p>
+      <w:pPr>
+        <w:jc w:val="both"/>
+        <w:rPr>
+          <w:rFonts w:ascii="Arial" w:hAnsi="Arial" w:cs="Arial"/>
+          <w:bCs/>
+          <w:sz w:val="24"/>
+          <w:szCs w:val="24"/>
+          <w:lang w:val="de-DE"/>
+        </w:rPr>
+      </w:pPr>
+    </w:p>
+    <w:p>
+      <w:pPr>
+        <w:jc w:val="both"/>
+        <w:rPr>
+          <w:rFonts w:ascii="Arial" w:hAnsi="Arial" w:cs="Arial"/>
+          <w:bCs/>
+          <w:sz w:val="24"/>
+          <w:szCs w:val="24"/>
+          <w:lang w:val="de-DE"/>
+        </w:rPr>
+      </w:pPr>
+    </w:p>
+    <w:p>
+      <w:pPr>
+        <w:pStyle w:val="ListParagraph"/>
+        <w:numPr>
+          <w:ilvl w:val="0"/>
+          <w:numId w:val="1"/>
+        </w:numPr>
+        <w:jc w:val="both"/>
+        <w:rPr>
+          <w:rFonts w:ascii="Arial" w:hAnsi="Arial" w:cs="Arial"/>
+          <w:b/>
+          <w:sz w:val="28"/>
+          <w:szCs w:val="28"/>
+          <w:lang w:val="de-DE"/>
+        </w:rPr>
+      </w:pPr>
+      <w:r>
+        <w:rPr>
+          <w:rFonts w:ascii="Arial" w:hAnsi="Arial" w:cs="Arial"/>
+          <w:b/>
+          <w:sz w:val="28"/>
+          <w:szCs w:val="28"/>
+          <w:lang w:val="de-DE"/>
+        </w:rPr>
+        <w:lastRenderedPageBreak/>
+        <w:t>Fazit</w:t>
+      </w:r>
+    </w:p>
+    <w:p>
+      <w:pPr>
+        <w:jc w:val="both"/>
+        <w:rPr>
+          <w:rFonts w:ascii="Arial" w:hAnsi="Arial" w:cs="Arial"/>
+          <w:bCs/>
+          <w:sz w:val="24"/>
+          <w:szCs w:val="24"/>
+          <w:lang w:val="de-DE"/>
+        </w:rPr>
+      </w:pPr>
+      <w:r>
+        <w:rPr>
+          <w:rFonts w:ascii="Arial" w:hAnsi="Arial" w:cs="Arial"/>
+          <w:bCs/>
+          <w:sz w:val="24"/>
+          <w:szCs w:val="24"/>
+          <w:lang w:val="de-DE"/>
+        </w:rPr>
+        <w:t xml:space="preserve">Zusammenfassend konnte der erste Analyse Teil erfolgreich beantwortet werden. Sowohl die größten als auch die am häufigsten vertretenen Genres im Datensatz wurden bestimmt. Hier entsteht neuer Raum für Recherche über diesen Datensatz hinaus, sind die hier gezeigten Ergebnisse repräsentativ für die gesamte Streaming-Branche? Sind Unterschiede von Plattform zu Plattform also beispielsweise zwischen Spotify und Apple Music festzustellen? Auch die Frage, ob große Künstler tendenziell eher mit anderen großen Künstlern zusammenarbeiten, konnte erfolgreich mit nein beantwortet werden. </w:t>
+      </w:r>
+    </w:p>
+    <w:p>
+      <w:pPr>
+        <w:jc w:val="both"/>
+        <w:rPr>
+          <w:rFonts w:ascii="Arial" w:hAnsi="Arial" w:cs="Arial"/>
+          <w:bCs/>
+          <w:sz w:val="24"/>
+          <w:szCs w:val="24"/>
+          <w:lang w:val="de-DE"/>
+        </w:rPr>
+      </w:pPr>
+      <w:r>
+        <w:rPr>
+          <w:rFonts w:ascii="Arial" w:hAnsi="Arial" w:cs="Arial"/>
+          <w:bCs/>
+          <w:sz w:val="24"/>
+          <w:szCs w:val="24"/>
+          <w:lang w:val="de-DE"/>
+        </w:rPr>
+        <w:t xml:space="preserve">Im zweiten Analyseteil mussten im Vorhinein einige Einschränkungen getroffen werden, um differenzierte Aussagen treffen zu können. Es wurden nur Ausschnitte der deutschen und der internationalen Musikszene betrachtet, welche dennoch für sich Aussagekräftig sind. Es wurde erfolgreich </w:t>
+      </w:r>
+      <w:r>
+        <w:rPr>
+          <w:rFonts w:ascii="Arial" w:hAnsi="Arial" w:cs="Arial"/>
+          <w:bCs/>
+          <w:sz w:val="24"/>
+          <w:szCs w:val="24"/>
+          <w:lang w:val="de-DE"/>
+        </w:rPr>
+        <w:t xml:space="preserve">dargestellt, wo die Hauptunterschiede liegen. Offene Fragen sind hier beispielsweise, wie Spotify die Popularität von Künstlern berechnet. Die deutsche Szene unterscheidet sich stark von der internationalen, vor Allem ausgezeichnet durch eine schwächere Vernetzung der größten Künstler. </w:t>
+      </w:r>
+    </w:p>
+    <w:p>
+      <w:pPr>
+        <w:jc w:val="both"/>
+        <w:rPr>
+          <w:rFonts w:ascii="Arial" w:hAnsi="Arial" w:cs="Arial"/>
+          <w:bCs/>
+          <w:sz w:val="24"/>
+          <w:szCs w:val="24"/>
+          <w:lang w:val="de-DE"/>
+        </w:rPr>
+      </w:pPr>
+    </w:p>
+    <w:p>
+      <w:pPr>
+        <w:jc w:val="both"/>
+        <w:rPr>
+          <w:rFonts w:ascii="Arial" w:hAnsi="Arial" w:cs="Arial"/>
+          <w:bCs/>
+          <w:sz w:val="24"/>
+          <w:szCs w:val="24"/>
+          <w:lang w:val="de-DE"/>
+        </w:rPr>
+      </w:pPr>
     </w:p>
     <w:p>
       <w:pPr>
@@ -4557,7 +5121,27 @@
           <w:szCs w:val="24"/>
           <w:lang w:val="de-DE"/>
         </w:rPr>
-        <w:t xml:space="preserve"> Datei zur Beantwortung der 2. Forschungsfrage benötigt zum Ausführen auf meiner Hardware ca. 6h, funktioniert aber. </w:t>
+        <w:t xml:space="preserve"> Datei zur Beantwortung der 2. Forschungsfrage benötigt zum Ausführen auf meiner Hardware ca. </w:t>
+      </w:r>
+      <w:r>
+        <w:rPr>
+          <w:rFonts w:ascii="Arial" w:hAnsi="Arial" w:cs="Arial"/>
+          <w:bCs/>
+          <w:sz w:val="24"/>
+          <w:szCs w:val="24"/>
+          <w:lang w:val="de-DE"/>
+        </w:rPr>
+        <w:t>4</w:t>
+      </w:r>
+      <w:r>
+        <w:rPr>
+          <w:rFonts w:ascii="Arial" w:hAnsi="Arial" w:cs="Arial"/>
+          <w:bCs/>
+          <w:sz w:val="24"/>
+          <w:szCs w:val="24"/>
+          <w:lang w:val="de-DE"/>
+        </w:rPr>
+        <w:t xml:space="preserve">h, funktioniert aber. </w:t>
       </w:r>
     </w:p>
     <w:p>
@@ -4722,6 +5306,9 @@
         <w:footnoteRef/>
       </w:r>
       <w:r>
+        <w:rPr>
+          <w:lang w:val="de-DE"/>
+        </w:rPr>
         <w:t xml:space="preserve"> </w:t>
       </w:r>
       <w:r>
@@ -4764,15 +5351,38 @@
         </w:rPr>
         <w:t xml:space="preserve"> </w:t>
       </w:r>
-      <w:hyperlink r:id="rId1" w:history="1">
-        <w:r>
-          <w:rPr>
-            <w:rStyle w:val="Hyperlink"/>
-            <w:lang w:val="de-DE"/>
-          </w:rPr>
-          <w:t>https://www.kaggle.com/datasets/jfreyberg/spotify-artist-feature-collaboration-network</w:t>
-        </w:r>
-      </w:hyperlink>
+      <w:r>
+        <w:fldChar w:fldCharType="begin"/>
+      </w:r>
+      <w:r>
+        <w:rPr>
+          <w:lang w:val="de-DE"/>
+        </w:rPr>
+        <w:instrText xml:space="preserve"> HYPERLINK "https://www.kaggle.com/datasets/jfreyberg/spotify-artist-fe</w:instrText>
+      </w:r>
+      <w:r>
+        <w:rPr>
+          <w:lang w:val="de-DE"/>
+        </w:rPr>
+        <w:instrText xml:space="preserve">ature-collaboration-network" </w:instrText>
+      </w:r>
+      <w:r>
+        <w:fldChar w:fldCharType="separate"/>
+      </w:r>
+      <w:r>
+        <w:rPr>
+          <w:rStyle w:val="Hyperlink"/>
+          <w:lang w:val="de-DE"/>
+        </w:rPr>
+        <w:t>https://www.kaggle.com/datasets/jfreyberg/spotify-artist-feature-collaboration-network</w:t>
+      </w:r>
+      <w:r>
+        <w:rPr>
+          <w:rStyle w:val="Hyperlink"/>
+          <w:lang w:val="de-DE"/>
+        </w:rPr>
+        <w:fldChar w:fldCharType="end"/>
+      </w:r>
       <w:r>
         <w:rPr>
           <w:lang w:val="de-DE"/>

</xml_diff>